<commit_message>
Clase del jueves 10, vivo - paro
</commit_message>
<xml_diff>
--- a/Clase - V/Apunte de clase.docx
+++ b/Clase - V/Apunte de clase.docx
@@ -1,6 +1,6 @@
 
 <file path=word/document.xml><?xml version="1.0" encoding="utf-8"?>
-<w:document xmlns:wpc="http://schemas.microsoft.com/office/word/2010/wordprocessingCanvas" xmlns:mc="http://schemas.openxmlformats.org/markup-compatibility/2006" xmlns:o="urn:schemas-microsoft-com:office:office" xmlns:r="http://schemas.openxmlformats.org/officeDocument/2006/relationships" xmlns:m="http://schemas.openxmlformats.org/officeDocument/2006/math" xmlns:v="urn:schemas-microsoft-com:vml" xmlns:wp14="http://schemas.microsoft.com/office/word/2010/wordprocessingDrawing" xmlns:wp="http://schemas.openxmlformats.org/drawingml/2006/wordprocessingDrawing" xmlns:w10="urn:schemas-microsoft-com:office:word" xmlns:w="http://schemas.openxmlformats.org/wordprocessingml/2006/main" xmlns:w14="http://schemas.microsoft.com/office/word/2010/wordml" xmlns:w15="http://schemas.microsoft.com/office/word/2012/wordml" xmlns:wpg="http://schemas.microsoft.com/office/word/2010/wordprocessingGroup" xmlns:wpi="http://schemas.microsoft.com/office/word/2010/wordprocessingInk" xmlns:wne="http://schemas.microsoft.com/office/word/2006/wordml" xmlns:wps="http://schemas.microsoft.com/office/word/2010/wordprocessingShape" mc:Ignorable="w14 w15 wp14">
+<w:document xmlns:wpc="http://schemas.microsoft.com/office/word/2010/wordprocessingCanvas" xmlns:cx="http://schemas.microsoft.com/office/drawing/2014/chartex" xmlns:cx1="http://schemas.microsoft.com/office/drawing/2015/9/8/chartex" xmlns:cx2="http://schemas.microsoft.com/office/drawing/2015/10/21/chartex" xmlns:cx3="http://schemas.microsoft.com/office/drawing/2016/5/9/chartex" xmlns:cx4="http://schemas.microsoft.com/office/drawing/2016/5/10/chartex" xmlns:cx5="http://schemas.microsoft.com/office/drawing/2016/5/11/chartex" xmlns:cx6="http://schemas.microsoft.com/office/drawing/2016/5/12/chartex" xmlns:cx7="http://schemas.microsoft.com/office/drawing/2016/5/13/chartex" xmlns:cx8="http://schemas.microsoft.com/office/drawing/2016/5/14/chartex" xmlns:mc="http://schemas.openxmlformats.org/markup-compatibility/2006" xmlns:aink="http://schemas.microsoft.com/office/drawing/2016/ink" xmlns:am3d="http://schemas.microsoft.com/office/drawing/2017/model3d" xmlns:o="urn:schemas-microsoft-com:office:office" xmlns:oel="http://schemas.microsoft.com/office/2019/extlst" xmlns:r="http://schemas.openxmlformats.org/officeDocument/2006/relationships" xmlns:m="http://schemas.openxmlformats.org/officeDocument/2006/math" xmlns:v="urn:schemas-microsoft-com:vml" xmlns:wp14="http://schemas.microsoft.com/office/word/2010/wordprocessingDrawing" xmlns:wp="http://schemas.openxmlformats.org/drawingml/2006/wordprocessingDrawing" xmlns:w10="urn:schemas-microsoft-com:office:word" xmlns:w="http://schemas.openxmlformats.org/wordprocessingml/2006/main" xmlns:w14="http://schemas.microsoft.com/office/word/2010/wordml" xmlns:w15="http://schemas.microsoft.com/office/word/2012/wordml" xmlns:w16cex="http://schemas.microsoft.com/office/word/2018/wordml/cex" xmlns:w16cid="http://schemas.microsoft.com/office/word/2016/wordml/cid" xmlns:w16="http://schemas.microsoft.com/office/word/2018/wordml" xmlns:w16du="http://schemas.microsoft.com/office/word/2023/wordml/word16du" xmlns:w16sdtdh="http://schemas.microsoft.com/office/word/2020/wordml/sdtdatahash" xmlns:w16sdtfl="http://schemas.microsoft.com/office/word/2024/wordml/sdtformatlock" xmlns:w16se="http://schemas.microsoft.com/office/word/2015/wordml/symex" xmlns:wpg="http://schemas.microsoft.com/office/word/2010/wordprocessingGroup" xmlns:wpi="http://schemas.microsoft.com/office/word/2010/wordprocessingInk" xmlns:wne="http://schemas.microsoft.com/office/word/2006/wordml" xmlns:wps="http://schemas.microsoft.com/office/word/2010/wordprocessingShape" mc:Ignorable="w14 w15 w16se w16cid w16 w16cex w16sdtdh w16sdtfl w16du wp14">
   <w:body>
     <w:p>
       <w:pPr>
@@ -667,10 +667,62 @@
     <w:p>
       <w:pPr>
         <w:pStyle w:val="NormalWeb"/>
-        <w:jc w:val="both"/>
-      </w:pPr>
-      <w:r>
-        <w:t xml:space="preserve">A continuación se detalla la interfaz </w:t>
+        <w:jc w:val="center"/>
+      </w:pPr>
+      <w:r>
+        <w:drawing>
+          <wp:inline distT="0" distB="0" distL="0" distR="0" wp14:anchorId="38DA0B37" wp14:editId="79033A19">
+            <wp:extent cx="4747260" cy="1763523"/>
+            <wp:effectExtent l="0" t="0" r="0" b="8255"/>
+            <wp:docPr id="714794656" name="Imagen 1" descr="Un reloj con números romanos&#10;&#10;El contenido generado por IA puede ser incorrecto."/>
+            <wp:cNvGraphicFramePr>
+              <a:graphicFrameLocks xmlns:a="http://schemas.openxmlformats.org/drawingml/2006/main" noChangeAspect="1"/>
+            </wp:cNvGraphicFramePr>
+            <a:graphic xmlns:a="http://schemas.openxmlformats.org/drawingml/2006/main">
+              <a:graphicData uri="http://schemas.openxmlformats.org/drawingml/2006/picture">
+                <pic:pic xmlns:pic="http://schemas.openxmlformats.org/drawingml/2006/picture">
+                  <pic:nvPicPr>
+                    <pic:cNvPr id="714794656" name="Imagen 1" descr="Un reloj con números romanos&#10;&#10;El contenido generado por IA puede ser incorrecto."/>
+                    <pic:cNvPicPr/>
+                  </pic:nvPicPr>
+                  <pic:blipFill>
+                    <a:blip r:embed="rId14"/>
+                    <a:stretch>
+                      <a:fillRect/>
+                    </a:stretch>
+                  </pic:blipFill>
+                  <pic:spPr>
+                    <a:xfrm>
+                      <a:off x="0" y="0"/>
+                      <a:ext cx="4762624" cy="1769230"/>
+                    </a:xfrm>
+                    <a:prstGeom prst="rect">
+                      <a:avLst/>
+                    </a:prstGeom>
+                  </pic:spPr>
+                </pic:pic>
+              </a:graphicData>
+            </a:graphic>
+          </wp:inline>
+        </w:drawing>
+      </w:r>
+    </w:p>
+    <w:p>
+      <w:pPr>
+        <w:pStyle w:val="NormalWeb"/>
+        <w:jc w:val="both"/>
+      </w:pPr>
+      <w:r>
+        <w:lastRenderedPageBreak/>
+        <w:t xml:space="preserve">A </w:t>
+      </w:r>
+      <w:proofErr w:type="gramStart"/>
+      <w:r>
+        <w:t>continuación</w:t>
+      </w:r>
+      <w:proofErr w:type="gramEnd"/>
+      <w:r>
+        <w:t xml:space="preserve"> se detalla la interfaz </w:t>
       </w:r>
       <w:proofErr w:type="spellStart"/>
       <w:r>
@@ -700,103 +752,137 @@
           <w:rStyle w:val="CdigoHTML"/>
         </w:rPr>
       </w:pPr>
+      <w:proofErr w:type="spellStart"/>
+      <w:r>
+        <w:rPr>
+          <w:rStyle w:val="CdigoHTML"/>
+        </w:rPr>
+        <w:t>public</w:t>
+      </w:r>
+      <w:proofErr w:type="spellEnd"/>
+      <w:r>
+        <w:rPr>
+          <w:rStyle w:val="CdigoHTML"/>
+        </w:rPr>
+        <w:t xml:space="preserve"> </w:t>
+      </w:r>
+      <w:proofErr w:type="gramStart"/>
+      <w:r>
+        <w:rPr>
+          <w:rStyle w:val="CdigoHTML"/>
+        </w:rPr>
+        <w:t>interface</w:t>
+      </w:r>
+      <w:proofErr w:type="gramEnd"/>
+      <w:r>
+        <w:rPr>
+          <w:rStyle w:val="CdigoHTML"/>
+        </w:rPr>
+        <w:t xml:space="preserve"> </w:t>
+      </w:r>
+      <w:proofErr w:type="spellStart"/>
+      <w:r>
+        <w:rPr>
+          <w:rStyle w:val="CdigoHTML"/>
+        </w:rPr>
+        <w:t>ILista</w:t>
+      </w:r>
+      <w:proofErr w:type="spellEnd"/>
+      <w:r>
+        <w:rPr>
+          <w:rStyle w:val="CdigoHTML"/>
+        </w:rPr>
+        <w:t xml:space="preserve"> {</w:t>
+      </w:r>
+    </w:p>
+    <w:p>
+      <w:pPr>
+        <w:pStyle w:val="HTMLconformatoprevio"/>
+        <w:jc w:val="both"/>
+        <w:rPr>
+          <w:rStyle w:val="CdigoHTML"/>
+        </w:rPr>
+      </w:pPr>
+    </w:p>
+    <w:p>
+      <w:pPr>
+        <w:pStyle w:val="HTMLconformatoprevio"/>
+        <w:jc w:val="both"/>
+        <w:rPr>
+          <w:rStyle w:val="CdigoHTML"/>
+        </w:rPr>
+      </w:pPr>
+      <w:r>
+        <w:rPr>
+          <w:rStyle w:val="CdigoHTML"/>
+        </w:rPr>
+        <w:t xml:space="preserve">    // Pre: -</w:t>
+      </w:r>
+    </w:p>
+    <w:p>
+      <w:pPr>
+        <w:pStyle w:val="HTMLconformatoprevio"/>
+        <w:jc w:val="both"/>
+        <w:rPr>
+          <w:rStyle w:val="CdigoHTML"/>
+        </w:rPr>
+      </w:pPr>
+      <w:r>
+        <w:rPr>
+          <w:rStyle w:val="CdigoHTML"/>
+        </w:rPr>
+        <w:t xml:space="preserve">    // Pos: Retorna true si la lista no contiene elementos</w:t>
+      </w:r>
+    </w:p>
+    <w:p>
+      <w:pPr>
+        <w:pStyle w:val="HTMLconformatoprevio"/>
+        <w:jc w:val="both"/>
+        <w:rPr>
+          <w:rStyle w:val="CdigoHTML"/>
+        </w:rPr>
+      </w:pPr>
+      <w:r>
+        <w:rPr>
+          <w:rStyle w:val="CdigoHTML"/>
+        </w:rPr>
+        <w:t xml:space="preserve">    // </w:t>
+      </w:r>
+      <w:proofErr w:type="spellStart"/>
+      <w:r>
+        <w:rPr>
+          <w:rStyle w:val="CdigoHTML"/>
+        </w:rPr>
+        <w:t>Ax</w:t>
+      </w:r>
+      <w:proofErr w:type="spellEnd"/>
+      <w:r>
+        <w:rPr>
+          <w:rStyle w:val="CdigoHTML"/>
+        </w:rPr>
+        <w:t xml:space="preserve">: </w:t>
+      </w:r>
       <w:proofErr w:type="spellStart"/>
       <w:proofErr w:type="gramStart"/>
       <w:r>
         <w:rPr>
           <w:rStyle w:val="CdigoHTML"/>
         </w:rPr>
-        <w:t>public</w:t>
+        <w:t>esVacia</w:t>
       </w:r>
       <w:proofErr w:type="spellEnd"/>
+      <w:r>
+        <w:rPr>
+          <w:rStyle w:val="CdigoHTML"/>
+        </w:rPr>
+        <w:t>(</w:t>
+      </w:r>
       <w:proofErr w:type="gramEnd"/>
       <w:r>
         <w:rPr>
           <w:rStyle w:val="CdigoHTML"/>
         </w:rPr>
-        <w:t xml:space="preserve"> interface </w:t>
-      </w:r>
-      <w:proofErr w:type="spellStart"/>
-      <w:r>
-        <w:rPr>
-          <w:rStyle w:val="CdigoHTML"/>
-        </w:rPr>
-        <w:t>ILista</w:t>
-      </w:r>
-      <w:proofErr w:type="spellEnd"/>
-      <w:r>
-        <w:rPr>
-          <w:rStyle w:val="CdigoHTML"/>
-        </w:rPr>
-        <w:t xml:space="preserve"> {</w:t>
-      </w:r>
-    </w:p>
-    <w:p>
-      <w:pPr>
-        <w:pStyle w:val="HTMLconformatoprevio"/>
-        <w:jc w:val="both"/>
-        <w:rPr>
-          <w:rStyle w:val="CdigoHTML"/>
-        </w:rPr>
-      </w:pPr>
-    </w:p>
-    <w:p>
-      <w:pPr>
-        <w:pStyle w:val="HTMLconformatoprevio"/>
-        <w:jc w:val="both"/>
-        <w:rPr>
-          <w:rStyle w:val="CdigoHTML"/>
-        </w:rPr>
-      </w:pPr>
-      <w:r>
-        <w:rPr>
-          <w:rStyle w:val="CdigoHTML"/>
-        </w:rPr>
-        <w:t xml:space="preserve">    // Pre: -</w:t>
-      </w:r>
-    </w:p>
-    <w:p>
-      <w:pPr>
-        <w:pStyle w:val="HTMLconformatoprevio"/>
-        <w:jc w:val="both"/>
-        <w:rPr>
-          <w:rStyle w:val="CdigoHTML"/>
-        </w:rPr>
-      </w:pPr>
-      <w:r>
-        <w:rPr>
-          <w:rStyle w:val="CdigoHTML"/>
-        </w:rPr>
-        <w:t xml:space="preserve">    // Pos: Retorna true si la lista no contiene elementos</w:t>
-      </w:r>
-    </w:p>
-    <w:p>
-      <w:pPr>
-        <w:pStyle w:val="HTMLconformatoprevio"/>
-        <w:jc w:val="both"/>
-        <w:rPr>
-          <w:rStyle w:val="CdigoHTML"/>
-        </w:rPr>
-      </w:pPr>
-      <w:r>
-        <w:rPr>
-          <w:rStyle w:val="CdigoHTML"/>
-        </w:rPr>
-        <w:t xml:space="preserve">    // </w:t>
-      </w:r>
-      <w:proofErr w:type="spellStart"/>
-      <w:r>
-        <w:rPr>
-          <w:rStyle w:val="CdigoHTML"/>
-        </w:rPr>
-        <w:t>Ax</w:t>
-      </w:r>
-      <w:proofErr w:type="spellEnd"/>
-      <w:r>
-        <w:rPr>
-          <w:rStyle w:val="CdigoHTML"/>
-        </w:rPr>
-        <w:t xml:space="preserve">: </w:t>
+        <w:t xml:space="preserve">) &lt;=&gt; </w:t>
       </w:r>
       <w:proofErr w:type="spellStart"/>
       <w:proofErr w:type="gramStart"/>
@@ -804,7 +890,7 @@
         <w:rPr>
           <w:rStyle w:val="CdigoHTML"/>
         </w:rPr>
-        <w:t>esVacia</w:t>
+        <w:t>cantidadElementos</w:t>
       </w:r>
       <w:proofErr w:type="spellEnd"/>
       <w:r>
@@ -818,36 +904,36 @@
         <w:rPr>
           <w:rStyle w:val="CdigoHTML"/>
         </w:rPr>
-        <w:t xml:space="preserve">) &lt;=&gt; </w:t>
+        <w:t>) == 0</w:t>
+      </w:r>
+    </w:p>
+    <w:p>
+      <w:pPr>
+        <w:pStyle w:val="HTMLconformatoprevio"/>
+        <w:jc w:val="both"/>
+        <w:rPr>
+          <w:rStyle w:val="CdigoHTML"/>
+        </w:rPr>
+      </w:pPr>
+      <w:r>
+        <w:rPr>
+          <w:rStyle w:val="CdigoHTML"/>
+        </w:rPr>
+        <w:t xml:space="preserve">    </w:t>
       </w:r>
       <w:proofErr w:type="spellStart"/>
       <w:r>
         <w:rPr>
           <w:rStyle w:val="CdigoHTML"/>
         </w:rPr>
-        <w:t>cantidadElementos</w:t>
+        <w:t>boolean</w:t>
       </w:r>
       <w:proofErr w:type="spellEnd"/>
       <w:r>
         <w:rPr>
           <w:rStyle w:val="CdigoHTML"/>
         </w:rPr>
-        <w:t>() == 0</w:t>
-      </w:r>
-    </w:p>
-    <w:p>
-      <w:pPr>
-        <w:pStyle w:val="HTMLconformatoprevio"/>
-        <w:jc w:val="both"/>
-        <w:rPr>
-          <w:rStyle w:val="CdigoHTML"/>
-        </w:rPr>
-      </w:pPr>
-      <w:r>
-        <w:rPr>
-          <w:rStyle w:val="CdigoHTML"/>
-        </w:rPr>
-        <w:t xml:space="preserve">    </w:t>
+        <w:t xml:space="preserve"> </w:t>
       </w:r>
       <w:proofErr w:type="spellStart"/>
       <w:proofErr w:type="gramStart"/>
@@ -855,83 +941,89 @@
         <w:rPr>
           <w:rStyle w:val="CdigoHTML"/>
         </w:rPr>
-        <w:t>boolean</w:t>
+        <w:t>esVacia</w:t>
       </w:r>
       <w:proofErr w:type="spellEnd"/>
+      <w:r>
+        <w:rPr>
+          <w:rStyle w:val="CdigoHTML"/>
+        </w:rPr>
+        <w:t>(</w:t>
+      </w:r>
       <w:proofErr w:type="gramEnd"/>
       <w:r>
         <w:rPr>
           <w:rStyle w:val="CdigoHTML"/>
         </w:rPr>
+        <w:t>);</w:t>
+      </w:r>
+    </w:p>
+    <w:p>
+      <w:pPr>
+        <w:pStyle w:val="HTMLconformatoprevio"/>
+        <w:jc w:val="both"/>
+        <w:rPr>
+          <w:rStyle w:val="CdigoHTML"/>
+        </w:rPr>
+      </w:pPr>
+    </w:p>
+    <w:p>
+      <w:pPr>
+        <w:pStyle w:val="HTMLconformatoprevio"/>
+        <w:jc w:val="both"/>
+        <w:rPr>
+          <w:rStyle w:val="CdigoHTML"/>
+        </w:rPr>
+      </w:pPr>
+      <w:r>
+        <w:rPr>
+          <w:rStyle w:val="CdigoHTML"/>
+        </w:rPr>
+        <w:t xml:space="preserve">    // Pre: dato definido</w:t>
+      </w:r>
+    </w:p>
+    <w:p>
+      <w:pPr>
+        <w:pStyle w:val="HTMLconformatoprevio"/>
+        <w:jc w:val="both"/>
+        <w:rPr>
+          <w:rStyle w:val="CdigoHTML"/>
+        </w:rPr>
+      </w:pPr>
+      <w:r>
+        <w:rPr>
+          <w:rStyle w:val="CdigoHTML"/>
+        </w:rPr>
+        <w:t xml:space="preserve">    // Pos: Inserta el dato al inicio de la lista</w:t>
+      </w:r>
+    </w:p>
+    <w:p>
+      <w:pPr>
+        <w:pStyle w:val="HTMLconformatoprevio"/>
+        <w:jc w:val="both"/>
+        <w:rPr>
+          <w:rStyle w:val="CdigoHTML"/>
+        </w:rPr>
+      </w:pPr>
+      <w:r>
+        <w:rPr>
+          <w:rStyle w:val="CdigoHTML"/>
+        </w:rPr>
+        <w:t xml:space="preserve">    </w:t>
+      </w:r>
+      <w:proofErr w:type="spellStart"/>
+      <w:r>
+        <w:rPr>
+          <w:rStyle w:val="CdigoHTML"/>
+        </w:rPr>
+        <w:t>void</w:t>
+      </w:r>
+      <w:proofErr w:type="spellEnd"/>
+      <w:r>
+        <w:rPr>
+          <w:rStyle w:val="CdigoHTML"/>
+        </w:rPr>
         <w:t xml:space="preserve"> </w:t>
-      </w:r>
-      <w:proofErr w:type="spellStart"/>
-      <w:r>
-        <w:rPr>
-          <w:rStyle w:val="CdigoHTML"/>
-        </w:rPr>
-        <w:t>esVacia</w:t>
-      </w:r>
-      <w:proofErr w:type="spellEnd"/>
-      <w:r>
-        <w:rPr>
-          <w:rStyle w:val="CdigoHTML"/>
-        </w:rPr>
-        <w:t>();</w:t>
-      </w:r>
-    </w:p>
-    <w:p>
-      <w:pPr>
-        <w:pStyle w:val="HTMLconformatoprevio"/>
-        <w:jc w:val="both"/>
-        <w:rPr>
-          <w:rStyle w:val="CdigoHTML"/>
-        </w:rPr>
-      </w:pPr>
-    </w:p>
-    <w:p>
-      <w:pPr>
-        <w:pStyle w:val="HTMLconformatoprevio"/>
-        <w:jc w:val="both"/>
-        <w:rPr>
-          <w:rStyle w:val="CdigoHTML"/>
-        </w:rPr>
-      </w:pPr>
-      <w:r>
-        <w:rPr>
-          <w:rStyle w:val="CdigoHTML"/>
-        </w:rPr>
-        <w:t xml:space="preserve">    // Pre: dato definido</w:t>
-      </w:r>
-    </w:p>
-    <w:p>
-      <w:pPr>
-        <w:pStyle w:val="HTMLconformatoprevio"/>
-        <w:jc w:val="both"/>
-        <w:rPr>
-          <w:rStyle w:val="CdigoHTML"/>
-        </w:rPr>
-      </w:pPr>
-      <w:r>
-        <w:rPr>
-          <w:rStyle w:val="CdigoHTML"/>
-        </w:rPr>
-        <w:t xml:space="preserve">    // Pos: Inserta el dato al inicio de la lista</w:t>
-      </w:r>
-    </w:p>
-    <w:p>
-      <w:pPr>
-        <w:pStyle w:val="HTMLconformatoprevio"/>
-        <w:jc w:val="both"/>
-        <w:rPr>
-          <w:rStyle w:val="CdigoHTML"/>
-        </w:rPr>
-      </w:pPr>
-      <w:r>
-        <w:rPr>
-          <w:rStyle w:val="CdigoHTML"/>
-        </w:rPr>
-        <w:t xml:space="preserve">    </w:t>
       </w:r>
       <w:proofErr w:type="spellStart"/>
       <w:proofErr w:type="gramStart"/>
@@ -939,97 +1031,97 @@
         <w:rPr>
           <w:rStyle w:val="CdigoHTML"/>
         </w:rPr>
+        <w:t>insertarPrimero</w:t>
+      </w:r>
+      <w:proofErr w:type="spellEnd"/>
+      <w:r>
+        <w:rPr>
+          <w:rStyle w:val="CdigoHTML"/>
+        </w:rPr>
+        <w:t>(</w:t>
+      </w:r>
+      <w:proofErr w:type="spellStart"/>
+      <w:proofErr w:type="gramEnd"/>
+      <w:r>
+        <w:rPr>
+          <w:rStyle w:val="CdigoHTML"/>
+        </w:rPr>
+        <w:t>int</w:t>
+      </w:r>
+      <w:proofErr w:type="spellEnd"/>
+      <w:r>
+        <w:rPr>
+          <w:rStyle w:val="CdigoHTML"/>
+        </w:rPr>
+        <w:t xml:space="preserve"> dato);</w:t>
+      </w:r>
+    </w:p>
+    <w:p>
+      <w:pPr>
+        <w:pStyle w:val="HTMLconformatoprevio"/>
+        <w:jc w:val="both"/>
+        <w:rPr>
+          <w:rStyle w:val="CdigoHTML"/>
+        </w:rPr>
+      </w:pPr>
+    </w:p>
+    <w:p>
+      <w:pPr>
+        <w:pStyle w:val="HTMLconformatoprevio"/>
+        <w:jc w:val="both"/>
+        <w:rPr>
+          <w:rStyle w:val="CdigoHTML"/>
+        </w:rPr>
+      </w:pPr>
+      <w:r>
+        <w:rPr>
+          <w:rStyle w:val="CdigoHTML"/>
+        </w:rPr>
+        <w:t xml:space="preserve">    // Pre: dato definido</w:t>
+      </w:r>
+    </w:p>
+    <w:p>
+      <w:pPr>
+        <w:pStyle w:val="HTMLconformatoprevio"/>
+        <w:jc w:val="both"/>
+        <w:rPr>
+          <w:rStyle w:val="CdigoHTML"/>
+        </w:rPr>
+      </w:pPr>
+      <w:r>
+        <w:rPr>
+          <w:rStyle w:val="CdigoHTML"/>
+        </w:rPr>
+        <w:t xml:space="preserve">    // Pos: Inserta el dato al final de la lista</w:t>
+      </w:r>
+    </w:p>
+    <w:p>
+      <w:pPr>
+        <w:pStyle w:val="HTMLconformatoprevio"/>
+        <w:jc w:val="both"/>
+        <w:rPr>
+          <w:rStyle w:val="CdigoHTML"/>
+        </w:rPr>
+      </w:pPr>
+      <w:r>
+        <w:rPr>
+          <w:rStyle w:val="CdigoHTML"/>
+        </w:rPr>
+        <w:t xml:space="preserve">    </w:t>
+      </w:r>
+      <w:proofErr w:type="spellStart"/>
+      <w:r>
+        <w:rPr>
+          <w:rStyle w:val="CdigoHTML"/>
+        </w:rPr>
         <w:t>void</w:t>
       </w:r>
       <w:proofErr w:type="spellEnd"/>
-      <w:proofErr w:type="gramEnd"/>
       <w:r>
         <w:rPr>
           <w:rStyle w:val="CdigoHTML"/>
         </w:rPr>
         <w:t xml:space="preserve"> </w:t>
-      </w:r>
-      <w:proofErr w:type="spellStart"/>
-      <w:r>
-        <w:rPr>
-          <w:rStyle w:val="CdigoHTML"/>
-        </w:rPr>
-        <w:t>insertarPrimero</w:t>
-      </w:r>
-      <w:proofErr w:type="spellEnd"/>
-      <w:r>
-        <w:rPr>
-          <w:rStyle w:val="CdigoHTML"/>
-        </w:rPr>
-        <w:t>(</w:t>
-      </w:r>
-      <w:proofErr w:type="spellStart"/>
-      <w:r>
-        <w:rPr>
-          <w:rStyle w:val="CdigoHTML"/>
-        </w:rPr>
-        <w:t>int</w:t>
-      </w:r>
-      <w:proofErr w:type="spellEnd"/>
-      <w:r>
-        <w:rPr>
-          <w:rStyle w:val="CdigoHTML"/>
-        </w:rPr>
-        <w:t xml:space="preserve"> dato);</w:t>
-      </w:r>
-    </w:p>
-    <w:p>
-      <w:pPr>
-        <w:pStyle w:val="HTMLconformatoprevio"/>
-        <w:jc w:val="both"/>
-        <w:rPr>
-          <w:rStyle w:val="CdigoHTML"/>
-        </w:rPr>
-      </w:pPr>
-    </w:p>
-    <w:p>
-      <w:pPr>
-        <w:pStyle w:val="HTMLconformatoprevio"/>
-        <w:jc w:val="both"/>
-        <w:rPr>
-          <w:rStyle w:val="CdigoHTML"/>
-        </w:rPr>
-      </w:pPr>
-      <w:r>
-        <w:rPr>
-          <w:rStyle w:val="CdigoHTML"/>
-        </w:rPr>
-        <w:t xml:space="preserve">    // Pre: dato definido</w:t>
-      </w:r>
-    </w:p>
-    <w:p>
-      <w:pPr>
-        <w:pStyle w:val="HTMLconformatoprevio"/>
-        <w:jc w:val="both"/>
-        <w:rPr>
-          <w:rStyle w:val="CdigoHTML"/>
-        </w:rPr>
-      </w:pPr>
-      <w:r>
-        <w:rPr>
-          <w:rStyle w:val="CdigoHTML"/>
-        </w:rPr>
-        <w:t xml:space="preserve">    // Pos: Inserta el dato al final de la lista</w:t>
-      </w:r>
-    </w:p>
-    <w:p>
-      <w:pPr>
-        <w:pStyle w:val="HTMLconformatoprevio"/>
-        <w:jc w:val="both"/>
-        <w:rPr>
-          <w:rStyle w:val="CdigoHTML"/>
-        </w:rPr>
-      </w:pPr>
-      <w:r>
-        <w:rPr>
-          <w:rStyle w:val="CdigoHTML"/>
-        </w:rPr>
-        <w:t xml:space="preserve">    </w:t>
       </w:r>
       <w:proofErr w:type="spellStart"/>
       <w:proofErr w:type="gramStart"/>
@@ -1037,31 +1129,17 @@
         <w:rPr>
           <w:rStyle w:val="CdigoHTML"/>
         </w:rPr>
-        <w:t>void</w:t>
+        <w:t>insertarUltimo</w:t>
       </w:r>
       <w:proofErr w:type="spellEnd"/>
+      <w:r>
+        <w:rPr>
+          <w:rStyle w:val="CdigoHTML"/>
+        </w:rPr>
+        <w:t>(</w:t>
+      </w:r>
+      <w:proofErr w:type="spellStart"/>
       <w:proofErr w:type="gramEnd"/>
-      <w:r>
-        <w:rPr>
-          <w:rStyle w:val="CdigoHTML"/>
-        </w:rPr>
-        <w:t xml:space="preserve"> </w:t>
-      </w:r>
-      <w:proofErr w:type="spellStart"/>
-      <w:r>
-        <w:rPr>
-          <w:rStyle w:val="CdigoHTML"/>
-        </w:rPr>
-        <w:t>insertarUltimo</w:t>
-      </w:r>
-      <w:proofErr w:type="spellEnd"/>
-      <w:r>
-        <w:rPr>
-          <w:rStyle w:val="CdigoHTML"/>
-        </w:rPr>
-        <w:t>(</w:t>
-      </w:r>
-      <w:proofErr w:type="spellStart"/>
       <w:r>
         <w:rPr>
           <w:rStyle w:val="CdigoHTML"/>
@@ -1166,7 +1244,6 @@
         <w:t xml:space="preserve">    </w:t>
       </w:r>
       <w:proofErr w:type="spellStart"/>
-      <w:proofErr w:type="gramStart"/>
       <w:r>
         <w:rPr>
           <w:rStyle w:val="CdigoHTML"/>
@@ -1174,122 +1251,11 @@
         <w:t>void</w:t>
       </w:r>
       <w:proofErr w:type="spellEnd"/>
-      <w:proofErr w:type="gramEnd"/>
       <w:r>
         <w:rPr>
           <w:rStyle w:val="CdigoHTML"/>
         </w:rPr>
         <w:t xml:space="preserve"> </w:t>
-      </w:r>
-      <w:proofErr w:type="spellStart"/>
-      <w:r>
-        <w:rPr>
-          <w:rStyle w:val="CdigoHTML"/>
-        </w:rPr>
-        <w:t>insertarPosicion</w:t>
-      </w:r>
-      <w:proofErr w:type="spellEnd"/>
-      <w:r>
-        <w:rPr>
-          <w:rStyle w:val="CdigoHTML"/>
-        </w:rPr>
-        <w:t>(</w:t>
-      </w:r>
-      <w:proofErr w:type="spellStart"/>
-      <w:r>
-        <w:rPr>
-          <w:rStyle w:val="CdigoHTML"/>
-        </w:rPr>
-        <w:t>int</w:t>
-      </w:r>
-      <w:proofErr w:type="spellEnd"/>
-      <w:r>
-        <w:rPr>
-          <w:rStyle w:val="CdigoHTML"/>
-        </w:rPr>
-        <w:t xml:space="preserve"> dato, </w:t>
-      </w:r>
-      <w:proofErr w:type="spellStart"/>
-      <w:r>
-        <w:rPr>
-          <w:rStyle w:val="CdigoHTML"/>
-        </w:rPr>
-        <w:t>int</w:t>
-      </w:r>
-      <w:proofErr w:type="spellEnd"/>
-      <w:r>
-        <w:rPr>
-          <w:rStyle w:val="CdigoHTML"/>
-        </w:rPr>
-        <w:t xml:space="preserve"> </w:t>
-      </w:r>
-      <w:proofErr w:type="spellStart"/>
-      <w:r>
-        <w:rPr>
-          <w:rStyle w:val="CdigoHTML"/>
-        </w:rPr>
-        <w:t>posicion</w:t>
-      </w:r>
-      <w:proofErr w:type="spellEnd"/>
-      <w:r>
-        <w:rPr>
-          <w:rStyle w:val="CdigoHTML"/>
-        </w:rPr>
-        <w:t>);</w:t>
-      </w:r>
-    </w:p>
-    <w:p>
-      <w:pPr>
-        <w:pStyle w:val="HTMLconformatoprevio"/>
-        <w:jc w:val="both"/>
-        <w:rPr>
-          <w:rStyle w:val="CdigoHTML"/>
-        </w:rPr>
-      </w:pPr>
-    </w:p>
-    <w:p>
-      <w:pPr>
-        <w:pStyle w:val="HTMLconformatoprevio"/>
-        <w:jc w:val="both"/>
-        <w:rPr>
-          <w:rStyle w:val="CdigoHTML"/>
-        </w:rPr>
-      </w:pPr>
-      <w:r>
-        <w:rPr>
-          <w:rStyle w:val="CdigoHTML"/>
-        </w:rPr>
-        <w:t xml:space="preserve">    // Pre: La lista no debe estar vacía</w:t>
-      </w:r>
-    </w:p>
-    <w:p>
-      <w:pPr>
-        <w:pStyle w:val="HTMLconformatoprevio"/>
-        <w:jc w:val="both"/>
-        <w:rPr>
-          <w:rStyle w:val="CdigoHTML"/>
-        </w:rPr>
-      </w:pPr>
-      <w:r>
-        <w:rPr>
-          <w:rStyle w:val="CdigoHTML"/>
-        </w:rPr>
-        <w:t xml:space="preserve">    // Pos: Elimina el primer elemento de la lista</w:t>
-      </w:r>
-    </w:p>
-    <w:p>
-      <w:pPr>
-        <w:pStyle w:val="HTMLconformatoprevio"/>
-        <w:jc w:val="both"/>
-        <w:rPr>
-          <w:rStyle w:val="CdigoHTML"/>
-        </w:rPr>
-      </w:pPr>
-      <w:r>
-        <w:rPr>
-          <w:rStyle w:val="CdigoHTML"/>
-        </w:rPr>
-        <w:t xml:space="preserve">    </w:t>
       </w:r>
       <w:proofErr w:type="spellStart"/>
       <w:proofErr w:type="gramStart"/>
@@ -1297,83 +1263,125 @@
         <w:rPr>
           <w:rStyle w:val="CdigoHTML"/>
         </w:rPr>
+        <w:t>insertarPosicion</w:t>
+      </w:r>
+      <w:proofErr w:type="spellEnd"/>
+      <w:r>
+        <w:rPr>
+          <w:rStyle w:val="CdigoHTML"/>
+        </w:rPr>
+        <w:t>(</w:t>
+      </w:r>
+      <w:proofErr w:type="spellStart"/>
+      <w:proofErr w:type="gramEnd"/>
+      <w:r>
+        <w:rPr>
+          <w:rStyle w:val="CdigoHTML"/>
+        </w:rPr>
+        <w:t>int</w:t>
+      </w:r>
+      <w:proofErr w:type="spellEnd"/>
+      <w:r>
+        <w:rPr>
+          <w:rStyle w:val="CdigoHTML"/>
+        </w:rPr>
+        <w:t xml:space="preserve"> dato, </w:t>
+      </w:r>
+      <w:proofErr w:type="spellStart"/>
+      <w:r>
+        <w:rPr>
+          <w:rStyle w:val="CdigoHTML"/>
+        </w:rPr>
+        <w:t>int</w:t>
+      </w:r>
+      <w:proofErr w:type="spellEnd"/>
+      <w:r>
+        <w:rPr>
+          <w:rStyle w:val="CdigoHTML"/>
+        </w:rPr>
+        <w:t xml:space="preserve"> </w:t>
+      </w:r>
+      <w:proofErr w:type="spellStart"/>
+      <w:r>
+        <w:rPr>
+          <w:rStyle w:val="CdigoHTML"/>
+        </w:rPr>
+        <w:t>posicion</w:t>
+      </w:r>
+      <w:proofErr w:type="spellEnd"/>
+      <w:r>
+        <w:rPr>
+          <w:rStyle w:val="CdigoHTML"/>
+        </w:rPr>
+        <w:t>);</w:t>
+      </w:r>
+    </w:p>
+    <w:p>
+      <w:pPr>
+        <w:pStyle w:val="HTMLconformatoprevio"/>
+        <w:jc w:val="both"/>
+        <w:rPr>
+          <w:rStyle w:val="CdigoHTML"/>
+        </w:rPr>
+      </w:pPr>
+    </w:p>
+    <w:p>
+      <w:pPr>
+        <w:pStyle w:val="HTMLconformatoprevio"/>
+        <w:jc w:val="both"/>
+        <w:rPr>
+          <w:rStyle w:val="CdigoHTML"/>
+        </w:rPr>
+      </w:pPr>
+      <w:r>
+        <w:rPr>
+          <w:rStyle w:val="CdigoHTML"/>
+        </w:rPr>
+        <w:t xml:space="preserve">    // Pre: La lista no debe estar vacía</w:t>
+      </w:r>
+    </w:p>
+    <w:p>
+      <w:pPr>
+        <w:pStyle w:val="HTMLconformatoprevio"/>
+        <w:jc w:val="both"/>
+        <w:rPr>
+          <w:rStyle w:val="CdigoHTML"/>
+        </w:rPr>
+      </w:pPr>
+      <w:r>
+        <w:rPr>
+          <w:rStyle w:val="CdigoHTML"/>
+        </w:rPr>
+        <w:t xml:space="preserve">    // Pos: Elimina el primer elemento de la lista</w:t>
+      </w:r>
+    </w:p>
+    <w:p>
+      <w:pPr>
+        <w:pStyle w:val="HTMLconformatoprevio"/>
+        <w:jc w:val="both"/>
+        <w:rPr>
+          <w:rStyle w:val="CdigoHTML"/>
+        </w:rPr>
+      </w:pPr>
+      <w:r>
+        <w:rPr>
+          <w:rStyle w:val="CdigoHTML"/>
+        </w:rPr>
+        <w:t xml:space="preserve">    </w:t>
+      </w:r>
+      <w:proofErr w:type="spellStart"/>
+      <w:r>
+        <w:rPr>
+          <w:rStyle w:val="CdigoHTML"/>
+        </w:rPr>
         <w:t>void</w:t>
       </w:r>
       <w:proofErr w:type="spellEnd"/>
-      <w:proofErr w:type="gramEnd"/>
       <w:r>
         <w:rPr>
           <w:rStyle w:val="CdigoHTML"/>
         </w:rPr>
         <w:t xml:space="preserve"> </w:t>
-      </w:r>
-      <w:proofErr w:type="spellStart"/>
-      <w:r>
-        <w:rPr>
-          <w:rStyle w:val="CdigoHTML"/>
-        </w:rPr>
-        <w:t>eliminarPrimero</w:t>
-      </w:r>
-      <w:proofErr w:type="spellEnd"/>
-      <w:r>
-        <w:rPr>
-          <w:rStyle w:val="CdigoHTML"/>
-        </w:rPr>
-        <w:t>();</w:t>
-      </w:r>
-    </w:p>
-    <w:p>
-      <w:pPr>
-        <w:pStyle w:val="HTMLconformatoprevio"/>
-        <w:jc w:val="both"/>
-        <w:rPr>
-          <w:rStyle w:val="CdigoHTML"/>
-        </w:rPr>
-      </w:pPr>
-    </w:p>
-    <w:p>
-      <w:pPr>
-        <w:pStyle w:val="HTMLconformatoprevio"/>
-        <w:jc w:val="both"/>
-        <w:rPr>
-          <w:rStyle w:val="CdigoHTML"/>
-        </w:rPr>
-      </w:pPr>
-      <w:r>
-        <w:rPr>
-          <w:rStyle w:val="CdigoHTML"/>
-        </w:rPr>
-        <w:t xml:space="preserve">    // Pre: La lista no debe estar vacía</w:t>
-      </w:r>
-    </w:p>
-    <w:p>
-      <w:pPr>
-        <w:pStyle w:val="HTMLconformatoprevio"/>
-        <w:jc w:val="both"/>
-        <w:rPr>
-          <w:rStyle w:val="CdigoHTML"/>
-        </w:rPr>
-      </w:pPr>
-      <w:r>
-        <w:rPr>
-          <w:rStyle w:val="CdigoHTML"/>
-        </w:rPr>
-        <w:t xml:space="preserve">    // Pos: Elimina el último elemento de la lista</w:t>
-      </w:r>
-    </w:p>
-    <w:p>
-      <w:pPr>
-        <w:pStyle w:val="HTMLconformatoprevio"/>
-        <w:jc w:val="both"/>
-        <w:rPr>
-          <w:rStyle w:val="CdigoHTML"/>
-        </w:rPr>
-      </w:pPr>
-      <w:r>
-        <w:rPr>
-          <w:rStyle w:val="CdigoHTML"/>
-        </w:rPr>
-        <w:t xml:space="preserve">    </w:t>
       </w:r>
       <w:proofErr w:type="spellStart"/>
       <w:proofErr w:type="gramStart"/>
@@ -1381,67 +1389,89 @@
         <w:rPr>
           <w:rStyle w:val="CdigoHTML"/>
         </w:rPr>
+        <w:t>eliminarPrimero</w:t>
+      </w:r>
+      <w:proofErr w:type="spellEnd"/>
+      <w:r>
+        <w:rPr>
+          <w:rStyle w:val="CdigoHTML"/>
+        </w:rPr>
+        <w:t>(</w:t>
+      </w:r>
+      <w:proofErr w:type="gramEnd"/>
+      <w:r>
+        <w:rPr>
+          <w:rStyle w:val="CdigoHTML"/>
+        </w:rPr>
+        <w:t>);</w:t>
+      </w:r>
+    </w:p>
+    <w:p>
+      <w:pPr>
+        <w:pStyle w:val="HTMLconformatoprevio"/>
+        <w:jc w:val="both"/>
+        <w:rPr>
+          <w:rStyle w:val="CdigoHTML"/>
+        </w:rPr>
+      </w:pPr>
+    </w:p>
+    <w:p>
+      <w:pPr>
+        <w:pStyle w:val="HTMLconformatoprevio"/>
+        <w:jc w:val="both"/>
+        <w:rPr>
+          <w:rStyle w:val="CdigoHTML"/>
+        </w:rPr>
+      </w:pPr>
+      <w:r>
+        <w:rPr>
+          <w:rStyle w:val="CdigoHTML"/>
+        </w:rPr>
+        <w:t xml:space="preserve">    // Pre: La lista no debe estar vacía</w:t>
+      </w:r>
+    </w:p>
+    <w:p>
+      <w:pPr>
+        <w:pStyle w:val="HTMLconformatoprevio"/>
+        <w:jc w:val="both"/>
+        <w:rPr>
+          <w:rStyle w:val="CdigoHTML"/>
+        </w:rPr>
+      </w:pPr>
+      <w:r>
+        <w:rPr>
+          <w:rStyle w:val="CdigoHTML"/>
+        </w:rPr>
+        <w:t xml:space="preserve">    // Pos: Elimina el último elemento de la lista</w:t>
+      </w:r>
+    </w:p>
+    <w:p>
+      <w:pPr>
+        <w:pStyle w:val="HTMLconformatoprevio"/>
+        <w:jc w:val="both"/>
+        <w:rPr>
+          <w:rStyle w:val="CdigoHTML"/>
+        </w:rPr>
+      </w:pPr>
+      <w:r>
+        <w:rPr>
+          <w:rStyle w:val="CdigoHTML"/>
+        </w:rPr>
+        <w:t xml:space="preserve">    </w:t>
+      </w:r>
+      <w:proofErr w:type="spellStart"/>
+      <w:r>
+        <w:rPr>
+          <w:rStyle w:val="CdigoHTML"/>
+        </w:rPr>
         <w:t>void</w:t>
       </w:r>
       <w:proofErr w:type="spellEnd"/>
-      <w:proofErr w:type="gramEnd"/>
       <w:r>
         <w:rPr>
           <w:rStyle w:val="CdigoHTML"/>
         </w:rPr>
         <w:t xml:space="preserve"> </w:t>
-      </w:r>
-      <w:proofErr w:type="spellStart"/>
-      <w:r>
-        <w:rPr>
-          <w:rStyle w:val="CdigoHTML"/>
-        </w:rPr>
-        <w:t>eliminarUltimo</w:t>
-      </w:r>
-      <w:proofErr w:type="spellEnd"/>
-      <w:r>
-        <w:rPr>
-          <w:rStyle w:val="CdigoHTML"/>
-        </w:rPr>
-        <w:t>();</w:t>
-      </w:r>
-    </w:p>
-    <w:p>
-      <w:pPr>
-        <w:pStyle w:val="HTMLconformatoprevio"/>
-        <w:jc w:val="both"/>
-        <w:rPr>
-          <w:rStyle w:val="CdigoHTML"/>
-        </w:rPr>
-      </w:pPr>
-    </w:p>
-    <w:p>
-      <w:pPr>
-        <w:pStyle w:val="HTMLconformatoprevio"/>
-        <w:jc w:val="both"/>
-        <w:rPr>
-          <w:rStyle w:val="CdigoHTML"/>
-        </w:rPr>
-      </w:pPr>
-      <w:r>
-        <w:rPr>
-          <w:rStyle w:val="CdigoHTML"/>
-        </w:rPr>
-        <w:t xml:space="preserve">    // Pre: </w:t>
-      </w:r>
-      <w:proofErr w:type="spellStart"/>
-      <w:r>
-        <w:rPr>
-          <w:rStyle w:val="CdigoHTML"/>
-        </w:rPr>
-        <w:t>posicion</w:t>
-      </w:r>
-      <w:proofErr w:type="spellEnd"/>
-      <w:r>
-        <w:rPr>
-          <w:rStyle w:val="CdigoHTML"/>
-        </w:rPr>
-        <w:t xml:space="preserve"> &gt;= 0 y &lt; </w:t>
       </w:r>
       <w:proofErr w:type="spellStart"/>
       <w:proofErr w:type="gramStart"/>
@@ -1449,16 +1479,22 @@
         <w:rPr>
           <w:rStyle w:val="CdigoHTML"/>
         </w:rPr>
-        <w:t>cantidadElementos</w:t>
+        <w:t>eliminarUltimo</w:t>
       </w:r>
       <w:proofErr w:type="spellEnd"/>
       <w:r>
         <w:rPr>
           <w:rStyle w:val="CdigoHTML"/>
         </w:rPr>
-        <w:t>()</w:t>
+        <w:t>(</w:t>
       </w:r>
       <w:proofErr w:type="gramEnd"/>
+      <w:r>
+        <w:rPr>
+          <w:rStyle w:val="CdigoHTML"/>
+        </w:rPr>
+        <w:t>);</w:t>
+      </w:r>
     </w:p>
     <w:p>
       <w:pPr>
@@ -1468,12 +1504,6 @@
           <w:rStyle w:val="CdigoHTML"/>
         </w:rPr>
       </w:pPr>
-      <w:r>
-        <w:rPr>
-          <w:rStyle w:val="CdigoHTML"/>
-        </w:rPr>
-        <w:t xml:space="preserve">    // Pos: Elimina el elemento en la posición indicada</w:t>
-      </w:r>
     </w:p>
     <w:p>
       <w:pPr>
@@ -1487,7 +1517,21 @@
         <w:rPr>
           <w:rStyle w:val="CdigoHTML"/>
         </w:rPr>
-        <w:t xml:space="preserve">    </w:t>
+        <w:t xml:space="preserve">    // Pre: </w:t>
+      </w:r>
+      <w:proofErr w:type="spellStart"/>
+      <w:r>
+        <w:rPr>
+          <w:rStyle w:val="CdigoHTML"/>
+        </w:rPr>
+        <w:t>posicion</w:t>
+      </w:r>
+      <w:proofErr w:type="spellEnd"/>
+      <w:r>
+        <w:rPr>
+          <w:rStyle w:val="CdigoHTML"/>
+        </w:rPr>
+        <w:t xml:space="preserve"> &gt;= 0 y &lt; </w:t>
       </w:r>
       <w:proofErr w:type="spellStart"/>
       <w:proofErr w:type="gramStart"/>
@@ -1495,111 +1539,65 @@
         <w:rPr>
           <w:rStyle w:val="CdigoHTML"/>
         </w:rPr>
+        <w:t>cantidadElementos</w:t>
+      </w:r>
+      <w:proofErr w:type="spellEnd"/>
+      <w:r>
+        <w:rPr>
+          <w:rStyle w:val="CdigoHTML"/>
+        </w:rPr>
+        <w:t>(</w:t>
+      </w:r>
+      <w:proofErr w:type="gramEnd"/>
+      <w:r>
+        <w:rPr>
+          <w:rStyle w:val="CdigoHTML"/>
+        </w:rPr>
+        <w:t>)</w:t>
+      </w:r>
+    </w:p>
+    <w:p>
+      <w:pPr>
+        <w:pStyle w:val="HTMLconformatoprevio"/>
+        <w:jc w:val="both"/>
+        <w:rPr>
+          <w:rStyle w:val="CdigoHTML"/>
+        </w:rPr>
+      </w:pPr>
+      <w:r>
+        <w:rPr>
+          <w:rStyle w:val="CdigoHTML"/>
+        </w:rPr>
+        <w:t xml:space="preserve">    // Pos: Elimina el elemento en la posición indicada</w:t>
+      </w:r>
+    </w:p>
+    <w:p>
+      <w:pPr>
+        <w:pStyle w:val="HTMLconformatoprevio"/>
+        <w:jc w:val="both"/>
+        <w:rPr>
+          <w:rStyle w:val="CdigoHTML"/>
+        </w:rPr>
+      </w:pPr>
+      <w:r>
+        <w:rPr>
+          <w:rStyle w:val="CdigoHTML"/>
+        </w:rPr>
+        <w:t xml:space="preserve">    </w:t>
+      </w:r>
+      <w:proofErr w:type="spellStart"/>
+      <w:r>
+        <w:rPr>
+          <w:rStyle w:val="CdigoHTML"/>
+        </w:rPr>
         <w:t>void</w:t>
       </w:r>
       <w:proofErr w:type="spellEnd"/>
-      <w:proofErr w:type="gramEnd"/>
       <w:r>
         <w:rPr>
           <w:rStyle w:val="CdigoHTML"/>
         </w:rPr>
         <w:t xml:space="preserve"> </w:t>
-      </w:r>
-      <w:proofErr w:type="spellStart"/>
-      <w:r>
-        <w:rPr>
-          <w:rStyle w:val="CdigoHTML"/>
-        </w:rPr>
-        <w:t>eliminarPosicion</w:t>
-      </w:r>
-      <w:proofErr w:type="spellEnd"/>
-      <w:r>
-        <w:rPr>
-          <w:rStyle w:val="CdigoHTML"/>
-        </w:rPr>
-        <w:t>(</w:t>
-      </w:r>
-      <w:proofErr w:type="spellStart"/>
-      <w:r>
-        <w:rPr>
-          <w:rStyle w:val="CdigoHTML"/>
-        </w:rPr>
-        <w:t>int</w:t>
-      </w:r>
-      <w:proofErr w:type="spellEnd"/>
-      <w:r>
-        <w:rPr>
-          <w:rStyle w:val="CdigoHTML"/>
-        </w:rPr>
-        <w:t xml:space="preserve"> </w:t>
-      </w:r>
-      <w:proofErr w:type="spellStart"/>
-      <w:r>
-        <w:rPr>
-          <w:rStyle w:val="CdigoHTML"/>
-        </w:rPr>
-        <w:t>posicion</w:t>
-      </w:r>
-      <w:proofErr w:type="spellEnd"/>
-      <w:r>
-        <w:rPr>
-          <w:rStyle w:val="CdigoHTML"/>
-        </w:rPr>
-        <w:t>);</w:t>
-      </w:r>
-    </w:p>
-    <w:p>
-      <w:pPr>
-        <w:pStyle w:val="HTMLconformatoprevio"/>
-        <w:jc w:val="both"/>
-        <w:rPr>
-          <w:rStyle w:val="CdigoHTML"/>
-        </w:rPr>
-      </w:pPr>
-    </w:p>
-    <w:p>
-      <w:pPr>
-        <w:pStyle w:val="HTMLconformatoprevio"/>
-        <w:jc w:val="both"/>
-        <w:rPr>
-          <w:rStyle w:val="CdigoHTML"/>
-        </w:rPr>
-      </w:pPr>
-      <w:r>
-        <w:rPr>
-          <w:rStyle w:val="CdigoHTML"/>
-        </w:rPr>
-        <w:t xml:space="preserve">    // Pre: La lista no debe estar vacía</w:t>
-      </w:r>
-    </w:p>
-    <w:p>
-      <w:pPr>
-        <w:pStyle w:val="HTMLconformatoprevio"/>
-        <w:jc w:val="both"/>
-        <w:rPr>
-          <w:rStyle w:val="CdigoHTML"/>
-        </w:rPr>
-      </w:pPr>
-      <w:r>
-        <w:rPr>
-          <w:rStyle w:val="CdigoHTML"/>
-        </w:rPr>
-        <w:t xml:space="preserve">    // Pos: Retorna el primer elemento de la lista</w:t>
-      </w:r>
-    </w:p>
-    <w:p>
-      <w:pPr>
-        <w:pStyle w:val="HTMLconformatoprevio"/>
-        <w:jc w:val="both"/>
-        <w:rPr>
-          <w:rStyle w:val="CdigoHTML"/>
-        </w:rPr>
-      </w:pPr>
-      <w:r>
-        <w:rPr>
-          <w:rStyle w:val="CdigoHTML"/>
-        </w:rPr>
-        <w:t xml:space="preserve">    </w:t>
       </w:r>
       <w:proofErr w:type="spellStart"/>
       <w:proofErr w:type="gramStart"/>
@@ -1607,10 +1605,24 @@
         <w:rPr>
           <w:rStyle w:val="CdigoHTML"/>
         </w:rPr>
+        <w:t>eliminarPosicion</w:t>
+      </w:r>
+      <w:proofErr w:type="spellEnd"/>
+      <w:r>
+        <w:rPr>
+          <w:rStyle w:val="CdigoHTML"/>
+        </w:rPr>
+        <w:t>(</w:t>
+      </w:r>
+      <w:proofErr w:type="spellStart"/>
+      <w:proofErr w:type="gramEnd"/>
+      <w:r>
+        <w:rPr>
+          <w:rStyle w:val="CdigoHTML"/>
+        </w:rPr>
         <w:t>int</w:t>
       </w:r>
       <w:proofErr w:type="spellEnd"/>
-      <w:proofErr w:type="gramEnd"/>
       <w:r>
         <w:rPr>
           <w:rStyle w:val="CdigoHTML"/>
@@ -1622,14 +1634,14 @@
         <w:rPr>
           <w:rStyle w:val="CdigoHTML"/>
         </w:rPr>
-        <w:t>obtenerPrimero</w:t>
+        <w:t>posicion</w:t>
       </w:r>
       <w:proofErr w:type="spellEnd"/>
       <w:r>
         <w:rPr>
           <w:rStyle w:val="CdigoHTML"/>
         </w:rPr>
-        <w:t>();</w:t>
+        <w:t>);</w:t>
       </w:r>
     </w:p>
     <w:p>
@@ -1668,7 +1680,7 @@
         <w:rPr>
           <w:rStyle w:val="CdigoHTML"/>
         </w:rPr>
-        <w:t xml:space="preserve">    // Pos: Retorna el último elemento de la lista</w:t>
+        <w:t xml:space="preserve">    // Pos: Retorna el primer elemento de la lista</w:t>
       </w:r>
     </w:p>
     <w:p>
@@ -1684,6 +1696,20 @@
           <w:rStyle w:val="CdigoHTML"/>
         </w:rPr>
         <w:t xml:space="preserve">    </w:t>
+      </w:r>
+      <w:proofErr w:type="spellStart"/>
+      <w:r>
+        <w:rPr>
+          <w:rStyle w:val="CdigoHTML"/>
+        </w:rPr>
+        <w:t>int</w:t>
+      </w:r>
+      <w:proofErr w:type="spellEnd"/>
+      <w:r>
+        <w:rPr>
+          <w:rStyle w:val="CdigoHTML"/>
+        </w:rPr>
+        <w:t xml:space="preserve"> </w:t>
       </w:r>
       <w:proofErr w:type="spellStart"/>
       <w:proofErr w:type="gramStart"/>
@@ -1691,67 +1717,89 @@
         <w:rPr>
           <w:rStyle w:val="CdigoHTML"/>
         </w:rPr>
+        <w:t>obtenerPrimero</w:t>
+      </w:r>
+      <w:proofErr w:type="spellEnd"/>
+      <w:r>
+        <w:rPr>
+          <w:rStyle w:val="CdigoHTML"/>
+        </w:rPr>
+        <w:t>(</w:t>
+      </w:r>
+      <w:proofErr w:type="gramEnd"/>
+      <w:r>
+        <w:rPr>
+          <w:rStyle w:val="CdigoHTML"/>
+        </w:rPr>
+        <w:t>);</w:t>
+      </w:r>
+    </w:p>
+    <w:p>
+      <w:pPr>
+        <w:pStyle w:val="HTMLconformatoprevio"/>
+        <w:jc w:val="both"/>
+        <w:rPr>
+          <w:rStyle w:val="CdigoHTML"/>
+        </w:rPr>
+      </w:pPr>
+    </w:p>
+    <w:p>
+      <w:pPr>
+        <w:pStyle w:val="HTMLconformatoprevio"/>
+        <w:jc w:val="both"/>
+        <w:rPr>
+          <w:rStyle w:val="CdigoHTML"/>
+        </w:rPr>
+      </w:pPr>
+      <w:r>
+        <w:rPr>
+          <w:rStyle w:val="CdigoHTML"/>
+        </w:rPr>
+        <w:t xml:space="preserve">    // Pre: La lista no debe estar vacía</w:t>
+      </w:r>
+    </w:p>
+    <w:p>
+      <w:pPr>
+        <w:pStyle w:val="HTMLconformatoprevio"/>
+        <w:jc w:val="both"/>
+        <w:rPr>
+          <w:rStyle w:val="CdigoHTML"/>
+        </w:rPr>
+      </w:pPr>
+      <w:r>
+        <w:rPr>
+          <w:rStyle w:val="CdigoHTML"/>
+        </w:rPr>
+        <w:t xml:space="preserve">    // Pos: Retorna el último elemento de la lista</w:t>
+      </w:r>
+    </w:p>
+    <w:p>
+      <w:pPr>
+        <w:pStyle w:val="HTMLconformatoprevio"/>
+        <w:jc w:val="both"/>
+        <w:rPr>
+          <w:rStyle w:val="CdigoHTML"/>
+        </w:rPr>
+      </w:pPr>
+      <w:r>
+        <w:rPr>
+          <w:rStyle w:val="CdigoHTML"/>
+        </w:rPr>
+        <w:t xml:space="preserve">    </w:t>
+      </w:r>
+      <w:proofErr w:type="spellStart"/>
+      <w:r>
+        <w:rPr>
+          <w:rStyle w:val="CdigoHTML"/>
+        </w:rPr>
         <w:t>int</w:t>
       </w:r>
       <w:proofErr w:type="spellEnd"/>
-      <w:proofErr w:type="gramEnd"/>
       <w:r>
         <w:rPr>
           <w:rStyle w:val="CdigoHTML"/>
         </w:rPr>
         <w:t xml:space="preserve"> </w:t>
-      </w:r>
-      <w:proofErr w:type="spellStart"/>
-      <w:r>
-        <w:rPr>
-          <w:rStyle w:val="CdigoHTML"/>
-        </w:rPr>
-        <w:t>obtenerUltimo</w:t>
-      </w:r>
-      <w:proofErr w:type="spellEnd"/>
-      <w:r>
-        <w:rPr>
-          <w:rStyle w:val="CdigoHTML"/>
-        </w:rPr>
-        <w:t>();</w:t>
-      </w:r>
-    </w:p>
-    <w:p>
-      <w:pPr>
-        <w:pStyle w:val="HTMLconformatoprevio"/>
-        <w:jc w:val="both"/>
-        <w:rPr>
-          <w:rStyle w:val="CdigoHTML"/>
-        </w:rPr>
-      </w:pPr>
-    </w:p>
-    <w:p>
-      <w:pPr>
-        <w:pStyle w:val="HTMLconformatoprevio"/>
-        <w:jc w:val="both"/>
-        <w:rPr>
-          <w:rStyle w:val="CdigoHTML"/>
-        </w:rPr>
-      </w:pPr>
-      <w:r>
-        <w:rPr>
-          <w:rStyle w:val="CdigoHTML"/>
-        </w:rPr>
-        <w:t xml:space="preserve">    // Pre: </w:t>
-      </w:r>
-      <w:proofErr w:type="spellStart"/>
-      <w:r>
-        <w:rPr>
-          <w:rStyle w:val="CdigoHTML"/>
-        </w:rPr>
-        <w:t>posicion</w:t>
-      </w:r>
-      <w:proofErr w:type="spellEnd"/>
-      <w:r>
-        <w:rPr>
-          <w:rStyle w:val="CdigoHTML"/>
-        </w:rPr>
-        <w:t xml:space="preserve"> &gt;= 0 y &lt; </w:t>
       </w:r>
       <w:proofErr w:type="spellStart"/>
       <w:proofErr w:type="gramStart"/>
@@ -1759,16 +1807,22 @@
         <w:rPr>
           <w:rStyle w:val="CdigoHTML"/>
         </w:rPr>
-        <w:t>cantidadElementos</w:t>
+        <w:t>obtenerUltimo</w:t>
       </w:r>
       <w:proofErr w:type="spellEnd"/>
       <w:r>
         <w:rPr>
           <w:rStyle w:val="CdigoHTML"/>
         </w:rPr>
-        <w:t>()</w:t>
+        <w:t>(</w:t>
       </w:r>
       <w:proofErr w:type="gramEnd"/>
+      <w:r>
+        <w:rPr>
+          <w:rStyle w:val="CdigoHTML"/>
+        </w:rPr>
+        <w:t>);</w:t>
+      </w:r>
     </w:p>
     <w:p>
       <w:pPr>
@@ -1778,12 +1832,6 @@
           <w:rStyle w:val="CdigoHTML"/>
         </w:rPr>
       </w:pPr>
-      <w:r>
-        <w:rPr>
-          <w:rStyle w:val="CdigoHTML"/>
-        </w:rPr>
-        <w:t xml:space="preserve">    // Pos: Retorna el elemento en la posición indicada</w:t>
-      </w:r>
     </w:p>
     <w:p>
       <w:pPr>
@@ -1797,7 +1845,21 @@
         <w:rPr>
           <w:rStyle w:val="CdigoHTML"/>
         </w:rPr>
-        <w:t xml:space="preserve">    </w:t>
+        <w:t xml:space="preserve">    // Pre: </w:t>
+      </w:r>
+      <w:proofErr w:type="spellStart"/>
+      <w:r>
+        <w:rPr>
+          <w:rStyle w:val="CdigoHTML"/>
+        </w:rPr>
+        <w:t>posicion</w:t>
+      </w:r>
+      <w:proofErr w:type="spellEnd"/>
+      <w:r>
+        <w:rPr>
+          <w:rStyle w:val="CdigoHTML"/>
+        </w:rPr>
+        <w:t xml:space="preserve"> &gt;= 0 y &lt; </w:t>
       </w:r>
       <w:proofErr w:type="spellStart"/>
       <w:proofErr w:type="gramStart"/>
@@ -1805,111 +1867,65 @@
         <w:rPr>
           <w:rStyle w:val="CdigoHTML"/>
         </w:rPr>
+        <w:t>cantidadElementos</w:t>
+      </w:r>
+      <w:proofErr w:type="spellEnd"/>
+      <w:r>
+        <w:rPr>
+          <w:rStyle w:val="CdigoHTML"/>
+        </w:rPr>
+        <w:t>(</w:t>
+      </w:r>
+      <w:proofErr w:type="gramEnd"/>
+      <w:r>
+        <w:rPr>
+          <w:rStyle w:val="CdigoHTML"/>
+        </w:rPr>
+        <w:t>)</w:t>
+      </w:r>
+    </w:p>
+    <w:p>
+      <w:pPr>
+        <w:pStyle w:val="HTMLconformatoprevio"/>
+        <w:jc w:val="both"/>
+        <w:rPr>
+          <w:rStyle w:val="CdigoHTML"/>
+        </w:rPr>
+      </w:pPr>
+      <w:r>
+        <w:rPr>
+          <w:rStyle w:val="CdigoHTML"/>
+        </w:rPr>
+        <w:t xml:space="preserve">    // Pos: Retorna el elemento en la posición indicada</w:t>
+      </w:r>
+    </w:p>
+    <w:p>
+      <w:pPr>
+        <w:pStyle w:val="HTMLconformatoprevio"/>
+        <w:jc w:val="both"/>
+        <w:rPr>
+          <w:rStyle w:val="CdigoHTML"/>
+        </w:rPr>
+      </w:pPr>
+      <w:r>
+        <w:rPr>
+          <w:rStyle w:val="CdigoHTML"/>
+        </w:rPr>
+        <w:t xml:space="preserve">    </w:t>
+      </w:r>
+      <w:proofErr w:type="spellStart"/>
+      <w:r>
+        <w:rPr>
+          <w:rStyle w:val="CdigoHTML"/>
+        </w:rPr>
         <w:t>int</w:t>
       </w:r>
       <w:proofErr w:type="spellEnd"/>
-      <w:proofErr w:type="gramEnd"/>
       <w:r>
         <w:rPr>
           <w:rStyle w:val="CdigoHTML"/>
         </w:rPr>
         <w:t xml:space="preserve"> </w:t>
-      </w:r>
-      <w:proofErr w:type="spellStart"/>
-      <w:r>
-        <w:rPr>
-          <w:rStyle w:val="CdigoHTML"/>
-        </w:rPr>
-        <w:t>obtenerPosicion</w:t>
-      </w:r>
-      <w:proofErr w:type="spellEnd"/>
-      <w:r>
-        <w:rPr>
-          <w:rStyle w:val="CdigoHTML"/>
-        </w:rPr>
-        <w:t>(</w:t>
-      </w:r>
-      <w:proofErr w:type="spellStart"/>
-      <w:r>
-        <w:rPr>
-          <w:rStyle w:val="CdigoHTML"/>
-        </w:rPr>
-        <w:t>int</w:t>
-      </w:r>
-      <w:proofErr w:type="spellEnd"/>
-      <w:r>
-        <w:rPr>
-          <w:rStyle w:val="CdigoHTML"/>
-        </w:rPr>
-        <w:t xml:space="preserve"> </w:t>
-      </w:r>
-      <w:proofErr w:type="spellStart"/>
-      <w:r>
-        <w:rPr>
-          <w:rStyle w:val="CdigoHTML"/>
-        </w:rPr>
-        <w:t>posicion</w:t>
-      </w:r>
-      <w:proofErr w:type="spellEnd"/>
-      <w:r>
-        <w:rPr>
-          <w:rStyle w:val="CdigoHTML"/>
-        </w:rPr>
-        <w:t>);</w:t>
-      </w:r>
-    </w:p>
-    <w:p>
-      <w:pPr>
-        <w:pStyle w:val="HTMLconformatoprevio"/>
-        <w:jc w:val="both"/>
-        <w:rPr>
-          <w:rStyle w:val="CdigoHTML"/>
-        </w:rPr>
-      </w:pPr>
-    </w:p>
-    <w:p>
-      <w:pPr>
-        <w:pStyle w:val="HTMLconformatoprevio"/>
-        <w:jc w:val="both"/>
-        <w:rPr>
-          <w:rStyle w:val="CdigoHTML"/>
-        </w:rPr>
-      </w:pPr>
-      <w:r>
-        <w:rPr>
-          <w:rStyle w:val="CdigoHTML"/>
-        </w:rPr>
-        <w:t xml:space="preserve">    // Pre: -</w:t>
-      </w:r>
-    </w:p>
-    <w:p>
-      <w:pPr>
-        <w:pStyle w:val="HTMLconformatoprevio"/>
-        <w:jc w:val="both"/>
-        <w:rPr>
-          <w:rStyle w:val="CdigoHTML"/>
-        </w:rPr>
-      </w:pPr>
-      <w:r>
-        <w:rPr>
-          <w:rStyle w:val="CdigoHTML"/>
-        </w:rPr>
-        <w:t xml:space="preserve">    // Pos: Retorna la cantidad de elementos en la lista</w:t>
-      </w:r>
-    </w:p>
-    <w:p>
-      <w:pPr>
-        <w:pStyle w:val="HTMLconformatoprevio"/>
-        <w:jc w:val="both"/>
-        <w:rPr>
-          <w:rStyle w:val="CdigoHTML"/>
-        </w:rPr>
-      </w:pPr>
-      <w:r>
-        <w:rPr>
-          <w:rStyle w:val="CdigoHTML"/>
-        </w:rPr>
-        <w:t xml:space="preserve">    </w:t>
       </w:r>
       <w:proofErr w:type="spellStart"/>
       <w:proofErr w:type="gramStart"/>
@@ -1917,10 +1933,24 @@
         <w:rPr>
           <w:rStyle w:val="CdigoHTML"/>
         </w:rPr>
+        <w:t>obtenerPosicion</w:t>
+      </w:r>
+      <w:proofErr w:type="spellEnd"/>
+      <w:r>
+        <w:rPr>
+          <w:rStyle w:val="CdigoHTML"/>
+        </w:rPr>
+        <w:t>(</w:t>
+      </w:r>
+      <w:proofErr w:type="spellStart"/>
+      <w:proofErr w:type="gramEnd"/>
+      <w:r>
+        <w:rPr>
+          <w:rStyle w:val="CdigoHTML"/>
+        </w:rPr>
         <w:t>int</w:t>
       </w:r>
       <w:proofErr w:type="spellEnd"/>
-      <w:proofErr w:type="gramEnd"/>
       <w:r>
         <w:rPr>
           <w:rStyle w:val="CdigoHTML"/>
@@ -1932,14 +1962,14 @@
         <w:rPr>
           <w:rStyle w:val="CdigoHTML"/>
         </w:rPr>
-        <w:t>cantidadElementos</w:t>
+        <w:t>posicion</w:t>
       </w:r>
       <w:proofErr w:type="spellEnd"/>
       <w:r>
         <w:rPr>
           <w:rStyle w:val="CdigoHTML"/>
         </w:rPr>
-        <w:t>();</w:t>
+        <w:t>);</w:t>
       </w:r>
     </w:p>
     <w:p>
@@ -1963,7 +1993,7 @@
         <w:rPr>
           <w:rStyle w:val="CdigoHTML"/>
         </w:rPr>
-        <w:t xml:space="preserve">    // Pre: dato definido</w:t>
+        <w:t xml:space="preserve">    // Pre: -</w:t>
       </w:r>
     </w:p>
     <w:p>
@@ -1978,7 +2008,7 @@
         <w:rPr>
           <w:rStyle w:val="CdigoHTML"/>
         </w:rPr>
-        <w:t xml:space="preserve">    // Pos: Devuelve la posición del dato si existe, -1 si no se encuentra</w:t>
+        <w:t xml:space="preserve">    // Pos: Retorna la cantidad de elementos en la lista</w:t>
       </w:r>
     </w:p>
     <w:p>
@@ -1994,6 +2024,20 @@
           <w:rStyle w:val="CdigoHTML"/>
         </w:rPr>
         <w:t xml:space="preserve">    </w:t>
+      </w:r>
+      <w:proofErr w:type="spellStart"/>
+      <w:r>
+        <w:rPr>
+          <w:rStyle w:val="CdigoHTML"/>
+        </w:rPr>
+        <w:t>int</w:t>
+      </w:r>
+      <w:proofErr w:type="spellEnd"/>
+      <w:r>
+        <w:rPr>
+          <w:rStyle w:val="CdigoHTML"/>
+        </w:rPr>
+        <w:t xml:space="preserve"> </w:t>
       </w:r>
       <w:proofErr w:type="spellStart"/>
       <w:proofErr w:type="gramStart"/>
@@ -2001,97 +2045,89 @@
         <w:rPr>
           <w:rStyle w:val="CdigoHTML"/>
         </w:rPr>
+        <w:t>cantidadElementos</w:t>
+      </w:r>
+      <w:proofErr w:type="spellEnd"/>
+      <w:r>
+        <w:rPr>
+          <w:rStyle w:val="CdigoHTML"/>
+        </w:rPr>
+        <w:t>(</w:t>
+      </w:r>
+      <w:proofErr w:type="gramEnd"/>
+      <w:r>
+        <w:rPr>
+          <w:rStyle w:val="CdigoHTML"/>
+        </w:rPr>
+        <w:t>);</w:t>
+      </w:r>
+    </w:p>
+    <w:p>
+      <w:pPr>
+        <w:pStyle w:val="HTMLconformatoprevio"/>
+        <w:jc w:val="both"/>
+        <w:rPr>
+          <w:rStyle w:val="CdigoHTML"/>
+        </w:rPr>
+      </w:pPr>
+    </w:p>
+    <w:p>
+      <w:pPr>
+        <w:pStyle w:val="HTMLconformatoprevio"/>
+        <w:jc w:val="both"/>
+        <w:rPr>
+          <w:rStyle w:val="CdigoHTML"/>
+        </w:rPr>
+      </w:pPr>
+      <w:r>
+        <w:rPr>
+          <w:rStyle w:val="CdigoHTML"/>
+        </w:rPr>
+        <w:t xml:space="preserve">    // Pre: dato definido</w:t>
+      </w:r>
+    </w:p>
+    <w:p>
+      <w:pPr>
+        <w:pStyle w:val="HTMLconformatoprevio"/>
+        <w:jc w:val="both"/>
+        <w:rPr>
+          <w:rStyle w:val="CdigoHTML"/>
+        </w:rPr>
+      </w:pPr>
+      <w:r>
+        <w:rPr>
+          <w:rStyle w:val="CdigoHTML"/>
+        </w:rPr>
+        <w:t xml:space="preserve">    // Pos: Devuelve la posición del dato si existe, -1 si no se encuentra</w:t>
+      </w:r>
+    </w:p>
+    <w:p>
+      <w:pPr>
+        <w:pStyle w:val="HTMLconformatoprevio"/>
+        <w:jc w:val="both"/>
+        <w:rPr>
+          <w:rStyle w:val="CdigoHTML"/>
+        </w:rPr>
+      </w:pPr>
+      <w:r>
+        <w:rPr>
+          <w:rStyle w:val="CdigoHTML"/>
+        </w:rPr>
+        <w:t xml:space="preserve">    </w:t>
+      </w:r>
+      <w:proofErr w:type="spellStart"/>
+      <w:r>
+        <w:rPr>
+          <w:rStyle w:val="CdigoHTML"/>
+        </w:rPr>
         <w:t>int</w:t>
       </w:r>
       <w:proofErr w:type="spellEnd"/>
-      <w:proofErr w:type="gramEnd"/>
       <w:r>
         <w:rPr>
           <w:rStyle w:val="CdigoHTML"/>
         </w:rPr>
         <w:t xml:space="preserve"> </w:t>
-      </w:r>
-      <w:proofErr w:type="spellStart"/>
-      <w:r>
-        <w:rPr>
-          <w:rStyle w:val="CdigoHTML"/>
-        </w:rPr>
-        <w:t>buscarSecuencial</w:t>
-      </w:r>
-      <w:proofErr w:type="spellEnd"/>
-      <w:r>
-        <w:rPr>
-          <w:rStyle w:val="CdigoHTML"/>
-        </w:rPr>
-        <w:t>(</w:t>
-      </w:r>
-      <w:proofErr w:type="spellStart"/>
-      <w:r>
-        <w:rPr>
-          <w:rStyle w:val="CdigoHTML"/>
-        </w:rPr>
-        <w:t>int</w:t>
-      </w:r>
-      <w:proofErr w:type="spellEnd"/>
-      <w:r>
-        <w:rPr>
-          <w:rStyle w:val="CdigoHTML"/>
-        </w:rPr>
-        <w:t xml:space="preserve"> dato);</w:t>
-      </w:r>
-    </w:p>
-    <w:p>
-      <w:pPr>
-        <w:pStyle w:val="HTMLconformatoprevio"/>
-        <w:jc w:val="both"/>
-        <w:rPr>
-          <w:rStyle w:val="CdigoHTML"/>
-        </w:rPr>
-      </w:pPr>
-    </w:p>
-    <w:p>
-      <w:pPr>
-        <w:pStyle w:val="HTMLconformatoprevio"/>
-        <w:jc w:val="both"/>
-        <w:rPr>
-          <w:rStyle w:val="CdigoHTML"/>
-        </w:rPr>
-      </w:pPr>
-      <w:r>
-        <w:rPr>
-          <w:rStyle w:val="CdigoHTML"/>
-        </w:rPr>
-        <w:t xml:space="preserve">    // Pre: -</w:t>
-      </w:r>
-    </w:p>
-    <w:p>
-      <w:pPr>
-        <w:pStyle w:val="HTMLconformatoprevio"/>
-        <w:jc w:val="both"/>
-        <w:rPr>
-          <w:rStyle w:val="CdigoHTML"/>
-        </w:rPr>
-      </w:pPr>
-      <w:r>
-        <w:rPr>
-          <w:rStyle w:val="CdigoHTML"/>
-        </w:rPr>
-        <w:t xml:space="preserve">    // Pos: Ordena los elementos de la lista en forma ascendente</w:t>
-      </w:r>
-    </w:p>
-    <w:p>
-      <w:pPr>
-        <w:pStyle w:val="HTMLconformatoprevio"/>
-        <w:jc w:val="both"/>
-        <w:rPr>
-          <w:rStyle w:val="CdigoHTML"/>
-        </w:rPr>
-      </w:pPr>
-      <w:r>
-        <w:rPr>
-          <w:rStyle w:val="CdigoHTML"/>
-        </w:rPr>
-        <w:t xml:space="preserve">    </w:t>
       </w:r>
       <w:proofErr w:type="spellStart"/>
       <w:proofErr w:type="gramStart"/>
@@ -2099,83 +2135,97 @@
         <w:rPr>
           <w:rStyle w:val="CdigoHTML"/>
         </w:rPr>
+        <w:t>buscarSecuencial</w:t>
+      </w:r>
+      <w:proofErr w:type="spellEnd"/>
+      <w:r>
+        <w:rPr>
+          <w:rStyle w:val="CdigoHTML"/>
+        </w:rPr>
+        <w:t>(</w:t>
+      </w:r>
+      <w:proofErr w:type="spellStart"/>
+      <w:proofErr w:type="gramEnd"/>
+      <w:r>
+        <w:rPr>
+          <w:rStyle w:val="CdigoHTML"/>
+        </w:rPr>
+        <w:t>int</w:t>
+      </w:r>
+      <w:proofErr w:type="spellEnd"/>
+      <w:r>
+        <w:rPr>
+          <w:rStyle w:val="CdigoHTML"/>
+        </w:rPr>
+        <w:t xml:space="preserve"> dato);</w:t>
+      </w:r>
+    </w:p>
+    <w:p>
+      <w:pPr>
+        <w:pStyle w:val="HTMLconformatoprevio"/>
+        <w:jc w:val="both"/>
+        <w:rPr>
+          <w:rStyle w:val="CdigoHTML"/>
+        </w:rPr>
+      </w:pPr>
+    </w:p>
+    <w:p>
+      <w:pPr>
+        <w:pStyle w:val="HTMLconformatoprevio"/>
+        <w:jc w:val="both"/>
+        <w:rPr>
+          <w:rStyle w:val="CdigoHTML"/>
+        </w:rPr>
+      </w:pPr>
+      <w:r>
+        <w:rPr>
+          <w:rStyle w:val="CdigoHTML"/>
+        </w:rPr>
+        <w:t xml:space="preserve">    // Pre: -</w:t>
+      </w:r>
+    </w:p>
+    <w:p>
+      <w:pPr>
+        <w:pStyle w:val="HTMLconformatoprevio"/>
+        <w:jc w:val="both"/>
+        <w:rPr>
+          <w:rStyle w:val="CdigoHTML"/>
+        </w:rPr>
+      </w:pPr>
+      <w:r>
+        <w:rPr>
+          <w:rStyle w:val="CdigoHTML"/>
+        </w:rPr>
+        <w:t xml:space="preserve">    // Pos: Ordena los elementos de la lista en forma ascendente</w:t>
+      </w:r>
+    </w:p>
+    <w:p>
+      <w:pPr>
+        <w:pStyle w:val="HTMLconformatoprevio"/>
+        <w:jc w:val="both"/>
+        <w:rPr>
+          <w:rStyle w:val="CdigoHTML"/>
+        </w:rPr>
+      </w:pPr>
+      <w:r>
+        <w:rPr>
+          <w:rStyle w:val="CdigoHTML"/>
+        </w:rPr>
+        <w:t xml:space="preserve">    </w:t>
+      </w:r>
+      <w:proofErr w:type="spellStart"/>
+      <w:r>
+        <w:rPr>
+          <w:rStyle w:val="CdigoHTML"/>
+        </w:rPr>
         <w:t>void</w:t>
       </w:r>
       <w:proofErr w:type="spellEnd"/>
-      <w:proofErr w:type="gramEnd"/>
       <w:r>
         <w:rPr>
           <w:rStyle w:val="CdigoHTML"/>
         </w:rPr>
         <w:t xml:space="preserve"> </w:t>
-      </w:r>
-      <w:proofErr w:type="spellStart"/>
-      <w:r>
-        <w:rPr>
-          <w:rStyle w:val="CdigoHTML"/>
-        </w:rPr>
-        <w:t>ordenarLista</w:t>
-      </w:r>
-      <w:proofErr w:type="spellEnd"/>
-      <w:r>
-        <w:rPr>
-          <w:rStyle w:val="CdigoHTML"/>
-        </w:rPr>
-        <w:t>();</w:t>
-      </w:r>
-    </w:p>
-    <w:p>
-      <w:pPr>
-        <w:pStyle w:val="HTMLconformatoprevio"/>
-        <w:jc w:val="both"/>
-        <w:rPr>
-          <w:rStyle w:val="CdigoHTML"/>
-        </w:rPr>
-      </w:pPr>
-    </w:p>
-    <w:p>
-      <w:pPr>
-        <w:pStyle w:val="HTMLconformatoprevio"/>
-        <w:jc w:val="both"/>
-        <w:rPr>
-          <w:rStyle w:val="CdigoHTML"/>
-        </w:rPr>
-      </w:pPr>
-      <w:r>
-        <w:rPr>
-          <w:rStyle w:val="CdigoHTML"/>
-        </w:rPr>
-        <w:t xml:space="preserve">    // Pre: -</w:t>
-      </w:r>
-    </w:p>
-    <w:p>
-      <w:pPr>
-        <w:pStyle w:val="HTMLconformatoprevio"/>
-        <w:jc w:val="both"/>
-        <w:rPr>
-          <w:rStyle w:val="CdigoHTML"/>
-        </w:rPr>
-      </w:pPr>
-      <w:r>
-        <w:rPr>
-          <w:rStyle w:val="CdigoHTML"/>
-        </w:rPr>
-        <w:t xml:space="preserve">    // Pos: Muestra por consola los elementos de la lista en orden</w:t>
-      </w:r>
-    </w:p>
-    <w:p>
-      <w:pPr>
-        <w:pStyle w:val="HTMLconformatoprevio"/>
-        <w:jc w:val="both"/>
-        <w:rPr>
-          <w:rStyle w:val="CdigoHTML"/>
-        </w:rPr>
-      </w:pPr>
-      <w:r>
-        <w:rPr>
-          <w:rStyle w:val="CdigoHTML"/>
-        </w:rPr>
-        <w:t xml:space="preserve">    </w:t>
       </w:r>
       <w:proofErr w:type="spellStart"/>
       <w:proofErr w:type="gramStart"/>
@@ -2183,29 +2233,112 @@
         <w:rPr>
           <w:rStyle w:val="CdigoHTML"/>
         </w:rPr>
+        <w:t>ordenarLista</w:t>
+      </w:r>
+      <w:proofErr w:type="spellEnd"/>
+      <w:r>
+        <w:rPr>
+          <w:rStyle w:val="CdigoHTML"/>
+        </w:rPr>
+        <w:t>(</w:t>
+      </w:r>
+      <w:proofErr w:type="gramEnd"/>
+      <w:r>
+        <w:rPr>
+          <w:rStyle w:val="CdigoHTML"/>
+        </w:rPr>
+        <w:t>);</w:t>
+      </w:r>
+    </w:p>
+    <w:p>
+      <w:pPr>
+        <w:pStyle w:val="HTMLconformatoprevio"/>
+        <w:jc w:val="both"/>
+        <w:rPr>
+          <w:rStyle w:val="CdigoHTML"/>
+        </w:rPr>
+      </w:pPr>
+    </w:p>
+    <w:p>
+      <w:pPr>
+        <w:pStyle w:val="HTMLconformatoprevio"/>
+        <w:jc w:val="both"/>
+        <w:rPr>
+          <w:rStyle w:val="CdigoHTML"/>
+        </w:rPr>
+      </w:pPr>
+      <w:r>
+        <w:rPr>
+          <w:rStyle w:val="CdigoHTML"/>
+        </w:rPr>
+        <w:t xml:space="preserve">    // Pre: -</w:t>
+      </w:r>
+    </w:p>
+    <w:p>
+      <w:pPr>
+        <w:pStyle w:val="HTMLconformatoprevio"/>
+        <w:jc w:val="both"/>
+        <w:rPr>
+          <w:rStyle w:val="CdigoHTML"/>
+        </w:rPr>
+      </w:pPr>
+      <w:r>
+        <w:rPr>
+          <w:rStyle w:val="CdigoHTML"/>
+        </w:rPr>
+        <w:t xml:space="preserve">    // Pos: Muestra por consola los elementos de la lista en orden</w:t>
+      </w:r>
+    </w:p>
+    <w:p>
+      <w:pPr>
+        <w:pStyle w:val="HTMLconformatoprevio"/>
+        <w:jc w:val="both"/>
+        <w:rPr>
+          <w:rStyle w:val="CdigoHTML"/>
+        </w:rPr>
+      </w:pPr>
+      <w:r>
+        <w:rPr>
+          <w:rStyle w:val="CdigoHTML"/>
+        </w:rPr>
+        <w:lastRenderedPageBreak/>
+        <w:t xml:space="preserve">    </w:t>
+      </w:r>
+      <w:proofErr w:type="spellStart"/>
+      <w:r>
+        <w:rPr>
+          <w:rStyle w:val="CdigoHTML"/>
+        </w:rPr>
         <w:t>void</w:t>
       </w:r>
       <w:proofErr w:type="spellEnd"/>
+      <w:r>
+        <w:rPr>
+          <w:rStyle w:val="CdigoHTML"/>
+        </w:rPr>
+        <w:t xml:space="preserve"> </w:t>
+      </w:r>
+      <w:proofErr w:type="spellStart"/>
+      <w:proofErr w:type="gramStart"/>
+      <w:r>
+        <w:rPr>
+          <w:rStyle w:val="CdigoHTML"/>
+        </w:rPr>
+        <w:t>mostrarLista</w:t>
+      </w:r>
+      <w:proofErr w:type="spellEnd"/>
+      <w:r>
+        <w:rPr>
+          <w:rStyle w:val="CdigoHTML"/>
+        </w:rPr>
+        <w:t>(</w:t>
+      </w:r>
       <w:proofErr w:type="gramEnd"/>
       <w:r>
         <w:rPr>
           <w:rStyle w:val="CdigoHTML"/>
         </w:rPr>
-        <w:t xml:space="preserve"> </w:t>
-      </w:r>
-      <w:proofErr w:type="spellStart"/>
-      <w:r>
-        <w:rPr>
-          <w:rStyle w:val="CdigoHTML"/>
-        </w:rPr>
-        <w:t>mostrarLista</w:t>
-      </w:r>
-      <w:proofErr w:type="spellEnd"/>
-      <w:r>
-        <w:rPr>
-          <w:rStyle w:val="CdigoHTML"/>
-        </w:rPr>
-        <w:t>();</w:t>
+        <w:t>);</w:t>
       </w:r>
     </w:p>
     <w:p>
@@ -2248,7 +2381,6 @@
         <w:jc w:val="both"/>
       </w:pPr>
       <w:r>
-        <w:lastRenderedPageBreak/>
         <w:t>Interfaces vs. Implementaciones</w:t>
       </w:r>
     </w:p>
@@ -2495,15 +2627,7 @@
         <w:jc w:val="both"/>
       </w:pPr>
       <w:r>
-        <w:t xml:space="preserve">Esto permite una programación más ordenada, modular, escalable y </w:t>
-      </w:r>
-      <w:proofErr w:type="spellStart"/>
-      <w:r>
-        <w:t>mantenible</w:t>
-      </w:r>
-      <w:proofErr w:type="spellEnd"/>
-      <w:r>
-        <w:t>.</w:t>
+        <w:t>Esto permite una programación más ordenada, modular, escalable y mantenible.</w:t>
       </w:r>
     </w:p>
     <w:p>
@@ -2540,68 +2664,58 @@
         <w:jc w:val="both"/>
       </w:pPr>
       <w:r>
-        <w:t xml:space="preserve">Este enfoque es especialmente útil en contextos educativos y profesionales donde se busca diseñar software robusto, limpio y </w:t>
-      </w:r>
+        <w:lastRenderedPageBreak/>
+        <w:t>Este enfoque es especialmente útil en contextos educativos y profesionales donde se busca diseñar software robusto, limpio y mantenible.</w:t>
+      </w:r>
+    </w:p>
+    <w:p>
+      <w:pPr>
+        <w:pStyle w:val="NormalWeb"/>
+        <w:jc w:val="both"/>
+      </w:pPr>
+    </w:p>
+    <w:p>
+      <w:pPr>
+        <w:pStyle w:val="Ttulo3"/>
+        <w:jc w:val="both"/>
+      </w:pPr>
+      <w:r>
+        <w:t>¿Por qué esto es correcto?</w:t>
+      </w:r>
+    </w:p>
+    <w:p>
+      <w:pPr>
+        <w:pStyle w:val="HTMLconformatoprevio"/>
+        <w:jc w:val="both"/>
+      </w:pPr>
+      <w:r>
+        <w:t>java</w:t>
+      </w:r>
+    </w:p>
+    <w:p>
+      <w:pPr>
+        <w:pStyle w:val="HTMLconformatoprevio"/>
+        <w:jc w:val="both"/>
+      </w:pPr>
       <w:proofErr w:type="spellStart"/>
       <w:r>
-        <w:t>mantenible</w:t>
+        <w:t>CopiarEditar</w:t>
       </w:r>
       <w:proofErr w:type="spellEnd"/>
-      <w:r>
-        <w:t>.</w:t>
-      </w:r>
-    </w:p>
-    <w:p>
-      <w:pPr>
-        <w:pStyle w:val="NormalWeb"/>
-        <w:jc w:val="both"/>
-      </w:pPr>
-    </w:p>
-    <w:p>
-      <w:pPr>
-        <w:pStyle w:val="Ttulo3"/>
-        <w:jc w:val="both"/>
-      </w:pPr>
-      <w:r>
-        <w:t>¿Por qué esto es correcto?</w:t>
-      </w:r>
     </w:p>
     <w:p>
       <w:pPr>
         <w:pStyle w:val="HTMLconformatoprevio"/>
         <w:jc w:val="both"/>
-      </w:pPr>
-      <w:proofErr w:type="gramStart"/>
-      <w:r>
-        <w:t>java</w:t>
-      </w:r>
-      <w:proofErr w:type="gramEnd"/>
-    </w:p>
-    <w:p>
-      <w:pPr>
-        <w:pStyle w:val="HTMLconformatoprevio"/>
-        <w:jc w:val="both"/>
+        <w:rPr>
+          <w:rStyle w:val="CdigoHTML"/>
+        </w:rPr>
       </w:pPr>
       <w:proofErr w:type="spellStart"/>
       <w:r>
-        <w:t>CopiarEditar</w:t>
-      </w:r>
-      <w:proofErr w:type="spellEnd"/>
-    </w:p>
-    <w:p>
-      <w:pPr>
-        <w:pStyle w:val="HTMLconformatoprevio"/>
-        <w:jc w:val="both"/>
-        <w:rPr>
-          <w:rStyle w:val="CdigoHTML"/>
-        </w:rPr>
-      </w:pPr>
-      <w:proofErr w:type="spellStart"/>
-      <w:r>
         <w:rPr>
           <w:rStyle w:val="hljs-type"/>
         </w:rPr>
-        <w:lastRenderedPageBreak/>
         <w:t>ILista</w:t>
       </w:r>
       <w:proofErr w:type="spellEnd"/>
@@ -3036,6 +3150,18 @@
     </w:p>
     <w:p>
       <w:pPr>
+        <w:pStyle w:val="NormalWeb"/>
+        <w:jc w:val="both"/>
+      </w:pPr>
+    </w:p>
+    <w:p>
+      <w:pPr>
+        <w:pStyle w:val="NormalWeb"/>
+        <w:jc w:val="both"/>
+      </w:pPr>
+    </w:p>
+    <w:p>
+      <w:pPr>
         <w:jc w:val="both"/>
         <w:rPr>
           <w:rFonts w:ascii="Times New Roman" w:hAnsi="Times New Roman" w:cs="Times New Roman"/>
@@ -3060,6 +3186,7 @@
           <w:i/>
           <w:color w:val="FF0000"/>
         </w:rPr>
+        <w:lastRenderedPageBreak/>
         <w:t xml:space="preserve">Para practicar: </w:t>
       </w:r>
     </w:p>
@@ -3096,7 +3223,6 @@
         </w:rPr>
       </w:pPr>
       <w:proofErr w:type="spellStart"/>
-      <w:proofErr w:type="gramStart"/>
       <w:r>
         <w:rPr>
           <w:rFonts w:ascii="Times New Roman" w:hAnsi="Times New Roman" w:cs="Times New Roman"/>
@@ -3105,7 +3231,6 @@
         <w:t>duplicarLista</w:t>
       </w:r>
       <w:proofErr w:type="spellEnd"/>
-      <w:proofErr w:type="gramEnd"/>
       <w:r>
         <w:rPr>
           <w:rFonts w:ascii="Times New Roman" w:hAnsi="Times New Roman" w:cs="Times New Roman"/>
@@ -3144,6 +3269,7 @@
         <w:br/>
       </w:r>
       <w:proofErr w:type="spellStart"/>
+      <w:proofErr w:type="gramStart"/>
       <w:r>
         <w:rPr>
           <w:rFonts w:ascii="Times New Roman" w:hAnsi="Times New Roman" w:cs="Times New Roman"/>
@@ -3157,17 +3283,25 @@
           <w:rFonts w:ascii="Times New Roman" w:hAnsi="Times New Roman" w:cs="Times New Roman"/>
           <w:color w:val="000000" w:themeColor="text1"/>
         </w:rPr>
-        <w:t>()</w:t>
-      </w:r>
-    </w:p>
-    <w:p>
-      <w:pPr>
-        <w:pStyle w:val="Prrafodelista"/>
-        <w:jc w:val="both"/>
+        <w:t>(</w:t>
+      </w:r>
+      <w:proofErr w:type="gramEnd"/>
+      <w:r>
         <w:rPr>
           <w:rFonts w:ascii="Times New Roman" w:hAnsi="Times New Roman" w:cs="Times New Roman"/>
           <w:color w:val="000000" w:themeColor="text1"/>
         </w:rPr>
+        <w:t>)</w:t>
+      </w:r>
+    </w:p>
+    <w:p>
+      <w:pPr>
+        <w:pStyle w:val="Prrafodelista"/>
+        <w:jc w:val="both"/>
+        <w:rPr>
+          <w:rFonts w:ascii="Times New Roman" w:hAnsi="Times New Roman" w:cs="Times New Roman"/>
+          <w:color w:val="000000" w:themeColor="text1"/>
+        </w:rPr>
       </w:pPr>
       <w:proofErr w:type="spellStart"/>
       <w:proofErr w:type="gramStart"/>
@@ -3179,23 +3313,30 @@
         <w:t>sonListasIguales</w:t>
       </w:r>
       <w:proofErr w:type="spellEnd"/>
-      <w:proofErr w:type="gramEnd"/>
       <w:r>
         <w:rPr>
           <w:rFonts w:ascii="Times New Roman" w:hAnsi="Times New Roman" w:cs="Times New Roman"/>
           <w:color w:val="000000" w:themeColor="text1"/>
         </w:rPr>
-        <w:t>()</w:t>
-      </w:r>
-    </w:p>
-    <w:p>
-      <w:pPr>
-        <w:pStyle w:val="Prrafodelista"/>
-        <w:jc w:val="both"/>
+        <w:t>(</w:t>
+      </w:r>
+      <w:proofErr w:type="gramEnd"/>
+      <w:r>
         <w:rPr>
           <w:rFonts w:ascii="Times New Roman" w:hAnsi="Times New Roman" w:cs="Times New Roman"/>
           <w:color w:val="000000" w:themeColor="text1"/>
         </w:rPr>
+        <w:t>)</w:t>
+      </w:r>
+    </w:p>
+    <w:p>
+      <w:pPr>
+        <w:pStyle w:val="Prrafodelista"/>
+        <w:jc w:val="both"/>
+        <w:rPr>
+          <w:rFonts w:ascii="Times New Roman" w:hAnsi="Times New Roman" w:cs="Times New Roman"/>
+          <w:color w:val="000000" w:themeColor="text1"/>
+        </w:rPr>
       </w:pPr>
       <w:proofErr w:type="spellStart"/>
       <w:proofErr w:type="gramStart"/>
@@ -3207,13 +3348,20 @@
         <w:t>invertirLista</w:t>
       </w:r>
       <w:proofErr w:type="spellEnd"/>
-      <w:proofErr w:type="gramEnd"/>
       <w:r>
         <w:rPr>
           <w:rFonts w:ascii="Times New Roman" w:hAnsi="Times New Roman" w:cs="Times New Roman"/>
           <w:color w:val="000000" w:themeColor="text1"/>
         </w:rPr>
-        <w:t>()</w:t>
+        <w:t>(</w:t>
+      </w:r>
+      <w:proofErr w:type="gramEnd"/>
+      <w:r>
+        <w:rPr>
+          <w:rFonts w:ascii="Times New Roman" w:hAnsi="Times New Roman" w:cs="Times New Roman"/>
+          <w:color w:val="000000" w:themeColor="text1"/>
+        </w:rPr>
+        <w:t>)</w:t>
       </w:r>
     </w:p>
     <w:p>
@@ -3371,13 +3519,27 @@
           <w:color w:val="000000" w:themeColor="text1"/>
         </w:rPr>
       </w:pPr>
-      <w:hyperlink r:id="rId14" w:history="1">
+      <w:hyperlink r:id="rId15" w:anchor="gid=290103117" w:history="1">
         <w:r>
           <w:rPr>
             <w:rStyle w:val="Hipervnculo"/>
             <w:rFonts w:ascii="Times New Roman" w:hAnsi="Times New Roman" w:cs="Times New Roman"/>
           </w:rPr>
-          <w:t>https://docs.google.com/spreadsheets/d/11HrjVrljUUwaN4DXZxyK56ztzM1Cc7sAeIcvge8c-y8/edit?gid=290103117#gid=290103117</w:t>
+          <w:t>https://docs.google.com/spread</w:t>
+        </w:r>
+        <w:r>
+          <w:rPr>
+            <w:rStyle w:val="Hipervnculo"/>
+            <w:rFonts w:ascii="Times New Roman" w:hAnsi="Times New Roman" w:cs="Times New Roman"/>
+          </w:rPr>
+          <w:t>s</w:t>
+        </w:r>
+        <w:r>
+          <w:rPr>
+            <w:rStyle w:val="Hipervnculo"/>
+            <w:rFonts w:ascii="Times New Roman" w:hAnsi="Times New Roman" w:cs="Times New Roman"/>
+          </w:rPr>
+          <w:t>heets/d/11HrjVrljUUwaN4DXZxyK56ztzM1Cc7sAeIcvge8c-y8/edit?gid=290103117#gid=290103117</w:t>
         </w:r>
       </w:hyperlink>
     </w:p>
@@ -3428,7 +3590,30 @@
           <w:rFonts w:ascii="Times New Roman" w:hAnsi="Times New Roman" w:cs="Times New Roman"/>
           <w:color w:val="000000" w:themeColor="text1"/>
         </w:rPr>
-        <w:t xml:space="preserve">En la clase trabajamos con lo que se llama una Lista Simplemente Enlazada, en el TP se pide crear el Nodo y la Lista, doblemente enlazada, es decir, es lo mismo pero cada Nodo apunta el siguiente y al anterior. </w:t>
+        <w:t>En la clase trabajamos con lo que se llama una Lista Simplemente Enlazada, en el TP se pide crear el Nodo y la Lista</w:t>
+      </w:r>
+      <w:r>
+        <w:rPr>
+          <w:rFonts w:ascii="Times New Roman" w:hAnsi="Times New Roman" w:cs="Times New Roman"/>
+          <w:b/>
+          <w:bCs/>
+          <w:color w:val="000000" w:themeColor="text1"/>
+        </w:rPr>
+        <w:t>, doblemente enlazada</w:t>
+      </w:r>
+      <w:r>
+        <w:rPr>
+          <w:rFonts w:ascii="Times New Roman" w:hAnsi="Times New Roman" w:cs="Times New Roman"/>
+          <w:color w:val="000000" w:themeColor="text1"/>
+        </w:rPr>
+        <w:t>, es decir, es lo mismo pero cada Nodo apunta el siguiente y al anterior</w:t>
+      </w:r>
+      <w:r>
+        <w:rPr>
+          <w:rFonts w:ascii="Times New Roman" w:hAnsi="Times New Roman" w:cs="Times New Roman"/>
+          <w:color w:val="000000" w:themeColor="text1"/>
+        </w:rPr>
+        <w:t xml:space="preserve"> (ver imagen).</w:t>
       </w:r>
     </w:p>
     <w:p>
@@ -3520,51 +3705,180 @@
         </w:rPr>
         <w:t xml:space="preserve">El trabajo debe </w:t>
       </w:r>
-      <w:proofErr w:type="spellStart"/>
       <w:r>
         <w:rPr>
           <w:rFonts w:ascii="Times New Roman" w:hAnsi="Times New Roman" w:cs="Times New Roman"/>
           <w:color w:val="000000" w:themeColor="text1"/>
         </w:rPr>
-        <w:t>est</w:t>
-      </w:r>
-      <w:bookmarkStart w:id="0" w:name="_GoBack"/>
-      <w:bookmarkEnd w:id="0"/>
+        <w:t>estar</w:t>
+      </w:r>
       <w:r>
         <w:rPr>
           <w:rFonts w:ascii="Times New Roman" w:hAnsi="Times New Roman" w:cs="Times New Roman"/>
           <w:color w:val="000000" w:themeColor="text1"/>
         </w:rPr>
-        <w:t>ár</w:t>
-      </w:r>
-      <w:proofErr w:type="spellEnd"/>
+        <w:t xml:space="preserve"> subido en alguno de los repositorios de los integrantes de su equipo, una vez terminado dejarme el </w:t>
+      </w:r>
+      <w:proofErr w:type="gramStart"/>
       <w:r>
         <w:rPr>
           <w:rFonts w:ascii="Times New Roman" w:hAnsi="Times New Roman" w:cs="Times New Roman"/>
           <w:color w:val="000000" w:themeColor="text1"/>
         </w:rPr>
-        <w:t xml:space="preserve"> subido en alguno de los repositorios de los integrantes de su equipo, una vez terminado dejarme el link del repositorio en la columna D del </w:t>
-      </w:r>
-      <w:proofErr w:type="spellStart"/>
+        <w:t>link</w:t>
+      </w:r>
+      <w:proofErr w:type="gramEnd"/>
       <w:r>
         <w:rPr>
           <w:rFonts w:ascii="Times New Roman" w:hAnsi="Times New Roman" w:cs="Times New Roman"/>
           <w:color w:val="000000" w:themeColor="text1"/>
         </w:rPr>
-        <w:t>excel</w:t>
-      </w:r>
-      <w:proofErr w:type="spellEnd"/>
+        <w:t xml:space="preserve"> del repositorio en la columna D del </w:t>
+      </w:r>
+      <w:proofErr w:type="spellStart"/>
       <w:r>
         <w:rPr>
           <w:rFonts w:ascii="Times New Roman" w:hAnsi="Times New Roman" w:cs="Times New Roman"/>
           <w:color w:val="000000" w:themeColor="text1"/>
         </w:rPr>
-        <w:t xml:space="preserve"> correspondiente  a su equipo. </w:t>
+        <w:t>excel</w:t>
+      </w:r>
+      <w:proofErr w:type="spellEnd"/>
+      <w:r>
+        <w:rPr>
+          <w:rFonts w:ascii="Times New Roman" w:hAnsi="Times New Roman" w:cs="Times New Roman"/>
+          <w:color w:val="000000" w:themeColor="text1"/>
+        </w:rPr>
+        <w:t xml:space="preserve"> </w:t>
+      </w:r>
+      <w:r>
+        <w:rPr>
+          <w:rFonts w:ascii="Times New Roman" w:hAnsi="Times New Roman" w:cs="Times New Roman"/>
+          <w:color w:val="000000" w:themeColor="text1"/>
+        </w:rPr>
+        <w:t>correspondiente a</w:t>
+      </w:r>
+      <w:r>
+        <w:rPr>
+          <w:rFonts w:ascii="Times New Roman" w:hAnsi="Times New Roman" w:cs="Times New Roman"/>
+          <w:color w:val="000000" w:themeColor="text1"/>
+        </w:rPr>
+        <w:t xml:space="preserve"> su equipo. </w:t>
+      </w:r>
+    </w:p>
+    <w:p>
+      <w:pPr>
+        <w:jc w:val="both"/>
+        <w:rPr>
+          <w:rFonts w:ascii="Times New Roman" w:hAnsi="Times New Roman" w:cs="Times New Roman"/>
+          <w:color w:val="000000" w:themeColor="text1"/>
+        </w:rPr>
+      </w:pPr>
+    </w:p>
+    <w:p>
+      <w:pPr>
+        <w:jc w:val="both"/>
+        <w:rPr>
+          <w:rFonts w:ascii="Times New Roman" w:hAnsi="Times New Roman" w:cs="Times New Roman"/>
+          <w:color w:val="000000" w:themeColor="text1"/>
+        </w:rPr>
+      </w:pPr>
+    </w:p>
+    <w:p>
+      <w:pPr>
+        <w:jc w:val="both"/>
+        <w:rPr>
+          <w:rFonts w:ascii="Times New Roman" w:hAnsi="Times New Roman" w:cs="Times New Roman"/>
+          <w:color w:val="000000" w:themeColor="text1"/>
+        </w:rPr>
+      </w:pPr>
+    </w:p>
+    <w:p>
+      <w:pPr>
+        <w:jc w:val="both"/>
+        <w:rPr>
+          <w:rFonts w:ascii="Times New Roman" w:hAnsi="Times New Roman" w:cs="Times New Roman"/>
+          <w:color w:val="000000" w:themeColor="text1"/>
+        </w:rPr>
+      </w:pPr>
+      <w:r>
+        <w:rPr>
+          <w:rFonts w:ascii="Times New Roman" w:hAnsi="Times New Roman" w:cs="Times New Roman"/>
+          <w:color w:val="000000" w:themeColor="text1"/>
+        </w:rPr>
+        <w:lastRenderedPageBreak/>
+        <w:t xml:space="preserve">Estructura lista doblemente enlazada: </w:t>
+      </w:r>
+    </w:p>
+    <w:p>
+      <w:pPr>
+        <w:jc w:val="both"/>
+        <w:rPr>
+          <w:rFonts w:ascii="Times New Roman" w:hAnsi="Times New Roman" w:cs="Times New Roman"/>
+          <w:color w:val="000000" w:themeColor="text1"/>
+        </w:rPr>
+      </w:pPr>
+    </w:p>
+    <w:p>
+      <w:pPr>
+        <w:jc w:val="both"/>
+        <w:rPr>
+          <w:rFonts w:ascii="Times New Roman" w:hAnsi="Times New Roman" w:cs="Times New Roman"/>
+          <w:color w:val="000000" w:themeColor="text1"/>
+        </w:rPr>
+      </w:pPr>
+      <w:r>
+        <w:rPr>
+          <w:rFonts w:ascii="Times New Roman" w:hAnsi="Times New Roman" w:cs="Times New Roman"/>
+          <w:color w:val="000000" w:themeColor="text1"/>
+        </w:rPr>
+        <w:drawing>
+          <wp:inline distT="0" distB="0" distL="0" distR="0" wp14:anchorId="7783F4A6" wp14:editId="4B6339F5">
+            <wp:extent cx="5130004" cy="1021080"/>
+            <wp:effectExtent l="0" t="0" r="0" b="7620"/>
+            <wp:docPr id="535831765" name="Imagen 1" descr="Imagen que contiene Escala de tiempo&#10;&#10;El contenido generado por IA puede ser incorrecto."/>
+            <wp:cNvGraphicFramePr>
+              <a:graphicFrameLocks xmlns:a="http://schemas.openxmlformats.org/drawingml/2006/main" noChangeAspect="1"/>
+            </wp:cNvGraphicFramePr>
+            <a:graphic xmlns:a="http://schemas.openxmlformats.org/drawingml/2006/main">
+              <a:graphicData uri="http://schemas.openxmlformats.org/drawingml/2006/picture">
+                <pic:pic xmlns:pic="http://schemas.openxmlformats.org/drawingml/2006/picture">
+                  <pic:nvPicPr>
+                    <pic:cNvPr id="535831765" name="Imagen 1" descr="Imagen que contiene Escala de tiempo&#10;&#10;El contenido generado por IA puede ser incorrecto."/>
+                    <pic:cNvPicPr/>
+                  </pic:nvPicPr>
+                  <pic:blipFill rotWithShape="1">
+                    <a:blip r:embed="rId16"/>
+                    <a:srcRect l="1" r="44559" b="13541"/>
+                    <a:stretch/>
+                  </pic:blipFill>
+                  <pic:spPr bwMode="auto">
+                    <a:xfrm>
+                      <a:off x="0" y="0"/>
+                      <a:ext cx="5137869" cy="1022645"/>
+                    </a:xfrm>
+                    <a:prstGeom prst="rect">
+                      <a:avLst/>
+                    </a:prstGeom>
+                    <a:ln>
+                      <a:noFill/>
+                    </a:ln>
+                    <a:extLst>
+                      <a:ext uri="{53640926-AAD7-44D8-BBD7-CCE9431645EC}">
+                        <a14:shadowObscured xmlns:a14="http://schemas.microsoft.com/office/drawing/2010/main"/>
+                      </a:ext>
+                    </a:extLst>
+                  </pic:spPr>
+                </pic:pic>
+              </a:graphicData>
+            </a:graphic>
+          </wp:inline>
+        </w:drawing>
       </w:r>
     </w:p>
     <w:sectPr>
-      <w:headerReference w:type="default" r:id="rId15"/>
-      <w:footerReference w:type="default" r:id="rId16"/>
+      <w:headerReference w:type="default" r:id="rId17"/>
+      <w:footerReference w:type="default" r:id="rId18"/>
       <w:pgSz w:w="11906" w:h="16838"/>
       <w:pgMar w:top="1440" w:right="1440" w:bottom="1440" w:left="1440" w:header="720" w:footer="720" w:gutter="0"/>
       <w:cols w:space="720"/>
@@ -3575,7 +3889,7 @@
 </file>
 
 <file path=word/endnotes.xml><?xml version="1.0" encoding="utf-8"?>
-<w:endnotes xmlns:wpc="http://schemas.microsoft.com/office/word/2010/wordprocessingCanvas" xmlns:mc="http://schemas.openxmlformats.org/markup-compatibility/2006" xmlns:o="urn:schemas-microsoft-com:office:office" xmlns:r="http://schemas.openxmlformats.org/officeDocument/2006/relationships" xmlns:m="http://schemas.openxmlformats.org/officeDocument/2006/math" xmlns:v="urn:schemas-microsoft-com:vml" xmlns:wp14="http://schemas.microsoft.com/office/word/2010/wordprocessingDrawing" xmlns:wp="http://schemas.openxmlformats.org/drawingml/2006/wordprocessingDrawing" xmlns:w10="urn:schemas-microsoft-com:office:word" xmlns:w="http://schemas.openxmlformats.org/wordprocessingml/2006/main" xmlns:w14="http://schemas.microsoft.com/office/word/2010/wordml" xmlns:w15="http://schemas.microsoft.com/office/word/2012/wordml" xmlns:wpg="http://schemas.microsoft.com/office/word/2010/wordprocessingGroup" xmlns:wpi="http://schemas.microsoft.com/office/word/2010/wordprocessingInk" xmlns:wne="http://schemas.microsoft.com/office/word/2006/wordml" xmlns:wps="http://schemas.microsoft.com/office/word/2010/wordprocessingShape" mc:Ignorable="w14 w15 wp14">
+<w:endnotes xmlns:wpc="http://schemas.microsoft.com/office/word/2010/wordprocessingCanvas" xmlns:cx="http://schemas.microsoft.com/office/drawing/2014/chartex" xmlns:cx1="http://schemas.microsoft.com/office/drawing/2015/9/8/chartex" xmlns:cx2="http://schemas.microsoft.com/office/drawing/2015/10/21/chartex" xmlns:cx3="http://schemas.microsoft.com/office/drawing/2016/5/9/chartex" xmlns:cx4="http://schemas.microsoft.com/office/drawing/2016/5/10/chartex" xmlns:cx5="http://schemas.microsoft.com/office/drawing/2016/5/11/chartex" xmlns:cx6="http://schemas.microsoft.com/office/drawing/2016/5/12/chartex" xmlns:cx7="http://schemas.microsoft.com/office/drawing/2016/5/13/chartex" xmlns:cx8="http://schemas.microsoft.com/office/drawing/2016/5/14/chartex" xmlns:mc="http://schemas.openxmlformats.org/markup-compatibility/2006" xmlns:aink="http://schemas.microsoft.com/office/drawing/2016/ink" xmlns:am3d="http://schemas.microsoft.com/office/drawing/2017/model3d" xmlns:o="urn:schemas-microsoft-com:office:office" xmlns:oel="http://schemas.microsoft.com/office/2019/extlst" xmlns:r="http://schemas.openxmlformats.org/officeDocument/2006/relationships" xmlns:m="http://schemas.openxmlformats.org/officeDocument/2006/math" xmlns:v="urn:schemas-microsoft-com:vml" xmlns:wp14="http://schemas.microsoft.com/office/word/2010/wordprocessingDrawing" xmlns:wp="http://schemas.openxmlformats.org/drawingml/2006/wordprocessingDrawing" xmlns:w10="urn:schemas-microsoft-com:office:word" xmlns:w="http://schemas.openxmlformats.org/wordprocessingml/2006/main" xmlns:w14="http://schemas.microsoft.com/office/word/2010/wordml" xmlns:w15="http://schemas.microsoft.com/office/word/2012/wordml" xmlns:w16cex="http://schemas.microsoft.com/office/word/2018/wordml/cex" xmlns:w16cid="http://schemas.microsoft.com/office/word/2016/wordml/cid" xmlns:w16="http://schemas.microsoft.com/office/word/2018/wordml" xmlns:w16du="http://schemas.microsoft.com/office/word/2023/wordml/word16du" xmlns:w16sdtdh="http://schemas.microsoft.com/office/word/2020/wordml/sdtdatahash" xmlns:w16sdtfl="http://schemas.microsoft.com/office/word/2024/wordml/sdtformatlock" xmlns:w16se="http://schemas.microsoft.com/office/word/2015/wordml/symex" xmlns:wpg="http://schemas.microsoft.com/office/word/2010/wordprocessingGroup" xmlns:wpi="http://schemas.microsoft.com/office/word/2010/wordprocessingInk" xmlns:wne="http://schemas.microsoft.com/office/word/2006/wordml" xmlns:wps="http://schemas.microsoft.com/office/word/2010/wordprocessingShape" mc:Ignorable="w14 w15 w16se w16cid w16 w16cex w16sdtdh w16sdtfl w16du wp14">
   <w:endnote w:type="separator" w:id="-1">
     <w:p>
       <w:pPr>
@@ -3600,7 +3914,7 @@
 </file>
 
 <file path=word/footer1.xml><?xml version="1.0" encoding="utf-8"?>
-<w:ftr xmlns:wpc="http://schemas.microsoft.com/office/word/2010/wordprocessingCanvas" xmlns:mc="http://schemas.openxmlformats.org/markup-compatibility/2006" xmlns:o="urn:schemas-microsoft-com:office:office" xmlns:r="http://schemas.openxmlformats.org/officeDocument/2006/relationships" xmlns:m="http://schemas.openxmlformats.org/officeDocument/2006/math" xmlns:v="urn:schemas-microsoft-com:vml" xmlns:wp14="http://schemas.microsoft.com/office/word/2010/wordprocessingDrawing" xmlns:wp="http://schemas.openxmlformats.org/drawingml/2006/wordprocessingDrawing" xmlns:w10="urn:schemas-microsoft-com:office:word" xmlns:w="http://schemas.openxmlformats.org/wordprocessingml/2006/main" xmlns:w14="http://schemas.microsoft.com/office/word/2010/wordml" xmlns:w15="http://schemas.microsoft.com/office/word/2012/wordml" xmlns:wpg="http://schemas.microsoft.com/office/word/2010/wordprocessingGroup" xmlns:wpi="http://schemas.microsoft.com/office/word/2010/wordprocessingInk" xmlns:wne="http://schemas.microsoft.com/office/word/2006/wordml" xmlns:wps="http://schemas.microsoft.com/office/word/2010/wordprocessingShape" mc:Ignorable="w14 w15 wp14">
+<w:ftr xmlns:wpc="http://schemas.microsoft.com/office/word/2010/wordprocessingCanvas" xmlns:cx="http://schemas.microsoft.com/office/drawing/2014/chartex" xmlns:cx1="http://schemas.microsoft.com/office/drawing/2015/9/8/chartex" xmlns:cx2="http://schemas.microsoft.com/office/drawing/2015/10/21/chartex" xmlns:cx3="http://schemas.microsoft.com/office/drawing/2016/5/9/chartex" xmlns:cx4="http://schemas.microsoft.com/office/drawing/2016/5/10/chartex" xmlns:cx5="http://schemas.microsoft.com/office/drawing/2016/5/11/chartex" xmlns:cx6="http://schemas.microsoft.com/office/drawing/2016/5/12/chartex" xmlns:cx7="http://schemas.microsoft.com/office/drawing/2016/5/13/chartex" xmlns:cx8="http://schemas.microsoft.com/office/drawing/2016/5/14/chartex" xmlns:mc="http://schemas.openxmlformats.org/markup-compatibility/2006" xmlns:aink="http://schemas.microsoft.com/office/drawing/2016/ink" xmlns:am3d="http://schemas.microsoft.com/office/drawing/2017/model3d" xmlns:o="urn:schemas-microsoft-com:office:office" xmlns:oel="http://schemas.microsoft.com/office/2019/extlst" xmlns:r="http://schemas.openxmlformats.org/officeDocument/2006/relationships" xmlns:m="http://schemas.openxmlformats.org/officeDocument/2006/math" xmlns:v="urn:schemas-microsoft-com:vml" xmlns:wp14="http://schemas.microsoft.com/office/word/2010/wordprocessingDrawing" xmlns:wp="http://schemas.openxmlformats.org/drawingml/2006/wordprocessingDrawing" xmlns:w10="urn:schemas-microsoft-com:office:word" xmlns:w="http://schemas.openxmlformats.org/wordprocessingml/2006/main" xmlns:w14="http://schemas.microsoft.com/office/word/2010/wordml" xmlns:w15="http://schemas.microsoft.com/office/word/2012/wordml" xmlns:w16cex="http://schemas.microsoft.com/office/word/2018/wordml/cex" xmlns:w16cid="http://schemas.microsoft.com/office/word/2016/wordml/cid" xmlns:w16="http://schemas.microsoft.com/office/word/2018/wordml" xmlns:w16du="http://schemas.microsoft.com/office/word/2023/wordml/word16du" xmlns:w16sdtdh="http://schemas.microsoft.com/office/word/2020/wordml/sdtdatahash" xmlns:w16sdtfl="http://schemas.microsoft.com/office/word/2024/wordml/sdtformatlock" xmlns:w16se="http://schemas.microsoft.com/office/word/2015/wordml/symex" xmlns:wpg="http://schemas.microsoft.com/office/word/2010/wordprocessingGroup" xmlns:wpi="http://schemas.microsoft.com/office/word/2010/wordprocessingInk" xmlns:wne="http://schemas.microsoft.com/office/word/2006/wordml" xmlns:wps="http://schemas.microsoft.com/office/word/2010/wordprocessingShape" mc:Ignorable="w14 w15 w16se w16cid w16 w16cex w16sdtdh w16sdtfl w16du wp14">
   <w:tbl>
     <w:tblPr>
       <w:tblW w:w="0" w:type="auto"/>
@@ -3661,7 +3975,7 @@
 </file>
 
 <file path=word/footnotes.xml><?xml version="1.0" encoding="utf-8"?>
-<w:footnotes xmlns:wpc="http://schemas.microsoft.com/office/word/2010/wordprocessingCanvas" xmlns:mc="http://schemas.openxmlformats.org/markup-compatibility/2006" xmlns:o="urn:schemas-microsoft-com:office:office" xmlns:r="http://schemas.openxmlformats.org/officeDocument/2006/relationships" xmlns:m="http://schemas.openxmlformats.org/officeDocument/2006/math" xmlns:v="urn:schemas-microsoft-com:vml" xmlns:wp14="http://schemas.microsoft.com/office/word/2010/wordprocessingDrawing" xmlns:wp="http://schemas.openxmlformats.org/drawingml/2006/wordprocessingDrawing" xmlns:w10="urn:schemas-microsoft-com:office:word" xmlns:w="http://schemas.openxmlformats.org/wordprocessingml/2006/main" xmlns:w14="http://schemas.microsoft.com/office/word/2010/wordml" xmlns:w15="http://schemas.microsoft.com/office/word/2012/wordml" xmlns:wpg="http://schemas.microsoft.com/office/word/2010/wordprocessingGroup" xmlns:wpi="http://schemas.microsoft.com/office/word/2010/wordprocessingInk" xmlns:wne="http://schemas.microsoft.com/office/word/2006/wordml" xmlns:wps="http://schemas.microsoft.com/office/word/2010/wordprocessingShape" mc:Ignorable="w14 w15 wp14">
+<w:footnotes xmlns:wpc="http://schemas.microsoft.com/office/word/2010/wordprocessingCanvas" xmlns:cx="http://schemas.microsoft.com/office/drawing/2014/chartex" xmlns:cx1="http://schemas.microsoft.com/office/drawing/2015/9/8/chartex" xmlns:cx2="http://schemas.microsoft.com/office/drawing/2015/10/21/chartex" xmlns:cx3="http://schemas.microsoft.com/office/drawing/2016/5/9/chartex" xmlns:cx4="http://schemas.microsoft.com/office/drawing/2016/5/10/chartex" xmlns:cx5="http://schemas.microsoft.com/office/drawing/2016/5/11/chartex" xmlns:cx6="http://schemas.microsoft.com/office/drawing/2016/5/12/chartex" xmlns:cx7="http://schemas.microsoft.com/office/drawing/2016/5/13/chartex" xmlns:cx8="http://schemas.microsoft.com/office/drawing/2016/5/14/chartex" xmlns:mc="http://schemas.openxmlformats.org/markup-compatibility/2006" xmlns:aink="http://schemas.microsoft.com/office/drawing/2016/ink" xmlns:am3d="http://schemas.microsoft.com/office/drawing/2017/model3d" xmlns:o="urn:schemas-microsoft-com:office:office" xmlns:oel="http://schemas.microsoft.com/office/2019/extlst" xmlns:r="http://schemas.openxmlformats.org/officeDocument/2006/relationships" xmlns:m="http://schemas.openxmlformats.org/officeDocument/2006/math" xmlns:v="urn:schemas-microsoft-com:vml" xmlns:wp14="http://schemas.microsoft.com/office/word/2010/wordprocessingDrawing" xmlns:wp="http://schemas.openxmlformats.org/drawingml/2006/wordprocessingDrawing" xmlns:w10="urn:schemas-microsoft-com:office:word" xmlns:w="http://schemas.openxmlformats.org/wordprocessingml/2006/main" xmlns:w14="http://schemas.microsoft.com/office/word/2010/wordml" xmlns:w15="http://schemas.microsoft.com/office/word/2012/wordml" xmlns:w16cex="http://schemas.microsoft.com/office/word/2018/wordml/cex" xmlns:w16cid="http://schemas.microsoft.com/office/word/2016/wordml/cid" xmlns:w16="http://schemas.microsoft.com/office/word/2018/wordml" xmlns:w16du="http://schemas.microsoft.com/office/word/2023/wordml/word16du" xmlns:w16sdtdh="http://schemas.microsoft.com/office/word/2020/wordml/sdtdatahash" xmlns:w16sdtfl="http://schemas.microsoft.com/office/word/2024/wordml/sdtformatlock" xmlns:w16se="http://schemas.microsoft.com/office/word/2015/wordml/symex" xmlns:wpg="http://schemas.microsoft.com/office/word/2010/wordprocessingGroup" xmlns:wpi="http://schemas.microsoft.com/office/word/2010/wordprocessingInk" xmlns:wne="http://schemas.microsoft.com/office/word/2006/wordml" xmlns:wps="http://schemas.microsoft.com/office/word/2010/wordprocessingShape" mc:Ignorable="w14 w15 w16se w16cid w16 w16cex w16sdtdh w16sdtfl w16du wp14">
   <w:footnote w:type="separator" w:id="-1">
     <w:p>
       <w:pPr>
@@ -3686,7 +4000,7 @@
 </file>
 
 <file path=word/header1.xml><?xml version="1.0" encoding="utf-8"?>
-<w:hdr xmlns:wpc="http://schemas.microsoft.com/office/word/2010/wordprocessingCanvas" xmlns:mc="http://schemas.openxmlformats.org/markup-compatibility/2006" xmlns:o="urn:schemas-microsoft-com:office:office" xmlns:r="http://schemas.openxmlformats.org/officeDocument/2006/relationships" xmlns:m="http://schemas.openxmlformats.org/officeDocument/2006/math" xmlns:v="urn:schemas-microsoft-com:vml" xmlns:wp14="http://schemas.microsoft.com/office/word/2010/wordprocessingDrawing" xmlns:wp="http://schemas.openxmlformats.org/drawingml/2006/wordprocessingDrawing" xmlns:w10="urn:schemas-microsoft-com:office:word" xmlns:w="http://schemas.openxmlformats.org/wordprocessingml/2006/main" xmlns:w14="http://schemas.microsoft.com/office/word/2010/wordml" xmlns:w15="http://schemas.microsoft.com/office/word/2012/wordml" xmlns:wpg="http://schemas.microsoft.com/office/word/2010/wordprocessingGroup" xmlns:wpi="http://schemas.microsoft.com/office/word/2010/wordprocessingInk" xmlns:wne="http://schemas.microsoft.com/office/word/2006/wordml" xmlns:wps="http://schemas.microsoft.com/office/word/2010/wordprocessingShape" mc:Ignorable="w14 w15 wp14">
+<w:hdr xmlns:wpc="http://schemas.microsoft.com/office/word/2010/wordprocessingCanvas" xmlns:cx="http://schemas.microsoft.com/office/drawing/2014/chartex" xmlns:cx1="http://schemas.microsoft.com/office/drawing/2015/9/8/chartex" xmlns:cx2="http://schemas.microsoft.com/office/drawing/2015/10/21/chartex" xmlns:cx3="http://schemas.microsoft.com/office/drawing/2016/5/9/chartex" xmlns:cx4="http://schemas.microsoft.com/office/drawing/2016/5/10/chartex" xmlns:cx5="http://schemas.microsoft.com/office/drawing/2016/5/11/chartex" xmlns:cx6="http://schemas.microsoft.com/office/drawing/2016/5/12/chartex" xmlns:cx7="http://schemas.microsoft.com/office/drawing/2016/5/13/chartex" xmlns:cx8="http://schemas.microsoft.com/office/drawing/2016/5/14/chartex" xmlns:mc="http://schemas.openxmlformats.org/markup-compatibility/2006" xmlns:aink="http://schemas.microsoft.com/office/drawing/2016/ink" xmlns:am3d="http://schemas.microsoft.com/office/drawing/2017/model3d" xmlns:o="urn:schemas-microsoft-com:office:office" xmlns:oel="http://schemas.microsoft.com/office/2019/extlst" xmlns:r="http://schemas.openxmlformats.org/officeDocument/2006/relationships" xmlns:m="http://schemas.openxmlformats.org/officeDocument/2006/math" xmlns:v="urn:schemas-microsoft-com:vml" xmlns:wp14="http://schemas.microsoft.com/office/word/2010/wordprocessingDrawing" xmlns:wp="http://schemas.openxmlformats.org/drawingml/2006/wordprocessingDrawing" xmlns:w10="urn:schemas-microsoft-com:office:word" xmlns:w="http://schemas.openxmlformats.org/wordprocessingml/2006/main" xmlns:w14="http://schemas.microsoft.com/office/word/2010/wordml" xmlns:w15="http://schemas.microsoft.com/office/word/2012/wordml" xmlns:w16cex="http://schemas.microsoft.com/office/word/2018/wordml/cex" xmlns:w16cid="http://schemas.microsoft.com/office/word/2016/wordml/cid" xmlns:w16="http://schemas.microsoft.com/office/word/2018/wordml" xmlns:w16du="http://schemas.microsoft.com/office/word/2023/wordml/word16du" xmlns:w16sdtdh="http://schemas.microsoft.com/office/word/2020/wordml/sdtdatahash" xmlns:w16sdtfl="http://schemas.microsoft.com/office/word/2024/wordml/sdtformatlock" xmlns:w16se="http://schemas.microsoft.com/office/word/2015/wordml/symex" xmlns:wpg="http://schemas.microsoft.com/office/word/2010/wordprocessingGroup" xmlns:wpi="http://schemas.microsoft.com/office/word/2010/wordprocessingInk" xmlns:wne="http://schemas.microsoft.com/office/word/2006/wordml" xmlns:wps="http://schemas.microsoft.com/office/word/2010/wordprocessingShape" mc:Ignorable="w14 w15 w16se w16cid w16 w16cex w16sdtdh w16sdtfl w16du wp14">
   <w:tbl>
     <w:tblPr>
       <w:tblW w:w="0" w:type="auto"/>
@@ -3747,7 +4061,7 @@
 </file>
 
 <file path=word/numbering.xml><?xml version="1.0" encoding="utf-8"?>
-<w:numbering xmlns:wpc="http://schemas.microsoft.com/office/word/2010/wordprocessingCanvas" xmlns:mc="http://schemas.openxmlformats.org/markup-compatibility/2006" xmlns:o="urn:schemas-microsoft-com:office:office" xmlns:r="http://schemas.openxmlformats.org/officeDocument/2006/relationships" xmlns:m="http://schemas.openxmlformats.org/officeDocument/2006/math" xmlns:v="urn:schemas-microsoft-com:vml" xmlns:wp14="http://schemas.microsoft.com/office/word/2010/wordprocessingDrawing" xmlns:wp="http://schemas.openxmlformats.org/drawingml/2006/wordprocessingDrawing" xmlns:w10="urn:schemas-microsoft-com:office:word" xmlns:w="http://schemas.openxmlformats.org/wordprocessingml/2006/main" xmlns:w14="http://schemas.microsoft.com/office/word/2010/wordml" xmlns:w15="http://schemas.microsoft.com/office/word/2012/wordml" xmlns:wpg="http://schemas.microsoft.com/office/word/2010/wordprocessingGroup" xmlns:wpi="http://schemas.microsoft.com/office/word/2010/wordprocessingInk" xmlns:wne="http://schemas.microsoft.com/office/word/2006/wordml" xmlns:wps="http://schemas.microsoft.com/office/word/2010/wordprocessingShape" mc:Ignorable="w14 w15 wp14">
+<w:numbering xmlns:wpc="http://schemas.microsoft.com/office/word/2010/wordprocessingCanvas" xmlns:cx="http://schemas.microsoft.com/office/drawing/2014/chartex" xmlns:cx1="http://schemas.microsoft.com/office/drawing/2015/9/8/chartex" xmlns:cx2="http://schemas.microsoft.com/office/drawing/2015/10/21/chartex" xmlns:cx3="http://schemas.microsoft.com/office/drawing/2016/5/9/chartex" xmlns:cx4="http://schemas.microsoft.com/office/drawing/2016/5/10/chartex" xmlns:cx5="http://schemas.microsoft.com/office/drawing/2016/5/11/chartex" xmlns:cx6="http://schemas.microsoft.com/office/drawing/2016/5/12/chartex" xmlns:cx7="http://schemas.microsoft.com/office/drawing/2016/5/13/chartex" xmlns:cx8="http://schemas.microsoft.com/office/drawing/2016/5/14/chartex" xmlns:mc="http://schemas.openxmlformats.org/markup-compatibility/2006" xmlns:aink="http://schemas.microsoft.com/office/drawing/2016/ink" xmlns:am3d="http://schemas.microsoft.com/office/drawing/2017/model3d" xmlns:o="urn:schemas-microsoft-com:office:office" xmlns:oel="http://schemas.microsoft.com/office/2019/extlst" xmlns:r="http://schemas.openxmlformats.org/officeDocument/2006/relationships" xmlns:m="http://schemas.openxmlformats.org/officeDocument/2006/math" xmlns:v="urn:schemas-microsoft-com:vml" xmlns:wp14="http://schemas.microsoft.com/office/word/2010/wordprocessingDrawing" xmlns:wp="http://schemas.openxmlformats.org/drawingml/2006/wordprocessingDrawing" xmlns:w10="urn:schemas-microsoft-com:office:word" xmlns:w="http://schemas.openxmlformats.org/wordprocessingml/2006/main" xmlns:w14="http://schemas.microsoft.com/office/word/2010/wordml" xmlns:w15="http://schemas.microsoft.com/office/word/2012/wordml" xmlns:w16cex="http://schemas.microsoft.com/office/word/2018/wordml/cex" xmlns:w16cid="http://schemas.microsoft.com/office/word/2016/wordml/cid" xmlns:w16="http://schemas.microsoft.com/office/word/2018/wordml" xmlns:w16du="http://schemas.microsoft.com/office/word/2023/wordml/word16du" xmlns:w16sdtdh="http://schemas.microsoft.com/office/word/2020/wordml/sdtdatahash" xmlns:w16sdtfl="http://schemas.microsoft.com/office/word/2024/wordml/sdtformatlock" xmlns:w16se="http://schemas.microsoft.com/office/word/2015/wordml/symex" xmlns:wpg="http://schemas.microsoft.com/office/word/2010/wordprocessingGroup" xmlns:wpi="http://schemas.microsoft.com/office/word/2010/wordprocessingInk" xmlns:wne="http://schemas.microsoft.com/office/word/2006/wordml" xmlns:wps="http://schemas.microsoft.com/office/word/2010/wordprocessingShape" mc:Ignorable="w14 w15 w16se w16cid w16 w16cex w16sdtdh w16sdtfl w16du wp14">
   <w:abstractNum w:abstractNumId="0" w15:restartNumberingAfterBreak="0">
     <w:nsid w:val="00711129"/>
     <w:multiLevelType w:val="hybridMultilevel"/>
@@ -8684,137 +8998,137 @@
       </w:rPr>
     </w:lvl>
   </w:abstractNum>
-  <w:num w:numId="1">
+  <w:num w:numId="1" w16cid:durableId="427387528">
     <w:abstractNumId w:val="32"/>
   </w:num>
-  <w:num w:numId="2">
+  <w:num w:numId="2" w16cid:durableId="109709169">
     <w:abstractNumId w:val="38"/>
   </w:num>
-  <w:num w:numId="3">
+  <w:num w:numId="3" w16cid:durableId="464396766">
     <w:abstractNumId w:val="3"/>
   </w:num>
-  <w:num w:numId="4">
+  <w:num w:numId="4" w16cid:durableId="768353824">
     <w:abstractNumId w:val="41"/>
   </w:num>
-  <w:num w:numId="5">
+  <w:num w:numId="5" w16cid:durableId="54596188">
     <w:abstractNumId w:val="8"/>
   </w:num>
-  <w:num w:numId="6">
+  <w:num w:numId="6" w16cid:durableId="1809587974">
     <w:abstractNumId w:val="11"/>
   </w:num>
-  <w:num w:numId="7">
+  <w:num w:numId="7" w16cid:durableId="1318804443">
     <w:abstractNumId w:val="0"/>
   </w:num>
-  <w:num w:numId="8">
+  <w:num w:numId="8" w16cid:durableId="269051825">
     <w:abstractNumId w:val="16"/>
   </w:num>
-  <w:num w:numId="9">
+  <w:num w:numId="9" w16cid:durableId="417751412">
     <w:abstractNumId w:val="15"/>
   </w:num>
-  <w:num w:numId="10">
+  <w:num w:numId="10" w16cid:durableId="1815489677">
     <w:abstractNumId w:val="10"/>
   </w:num>
-  <w:num w:numId="11">
+  <w:num w:numId="11" w16cid:durableId="234434914">
     <w:abstractNumId w:val="28"/>
   </w:num>
-  <w:num w:numId="12">
+  <w:num w:numId="12" w16cid:durableId="1390497376">
     <w:abstractNumId w:val="37"/>
   </w:num>
-  <w:num w:numId="13">
+  <w:num w:numId="13" w16cid:durableId="927544578">
     <w:abstractNumId w:val="39"/>
   </w:num>
-  <w:num w:numId="14">
+  <w:num w:numId="14" w16cid:durableId="441725467">
     <w:abstractNumId w:val="27"/>
   </w:num>
-  <w:num w:numId="15">
+  <w:num w:numId="15" w16cid:durableId="1776903123">
     <w:abstractNumId w:val="24"/>
   </w:num>
-  <w:num w:numId="16">
+  <w:num w:numId="16" w16cid:durableId="567964278">
     <w:abstractNumId w:val="21"/>
   </w:num>
-  <w:num w:numId="17">
+  <w:num w:numId="17" w16cid:durableId="2115441658">
     <w:abstractNumId w:val="36"/>
   </w:num>
-  <w:num w:numId="18">
+  <w:num w:numId="18" w16cid:durableId="1791708310">
     <w:abstractNumId w:val="5"/>
   </w:num>
-  <w:num w:numId="19">
+  <w:num w:numId="19" w16cid:durableId="237598090">
     <w:abstractNumId w:val="19"/>
   </w:num>
-  <w:num w:numId="20">
+  <w:num w:numId="20" w16cid:durableId="852688946">
     <w:abstractNumId w:val="26"/>
   </w:num>
-  <w:num w:numId="21">
+  <w:num w:numId="21" w16cid:durableId="461581318">
     <w:abstractNumId w:val="6"/>
   </w:num>
-  <w:num w:numId="22">
+  <w:num w:numId="22" w16cid:durableId="475608952">
     <w:abstractNumId w:val="31"/>
   </w:num>
-  <w:num w:numId="23">
+  <w:num w:numId="23" w16cid:durableId="177696537">
     <w:abstractNumId w:val="9"/>
   </w:num>
-  <w:num w:numId="24">
+  <w:num w:numId="24" w16cid:durableId="1294218068">
     <w:abstractNumId w:val="1"/>
   </w:num>
-  <w:num w:numId="25">
+  <w:num w:numId="25" w16cid:durableId="1387024469">
     <w:abstractNumId w:val="20"/>
   </w:num>
-  <w:num w:numId="26">
+  <w:num w:numId="26" w16cid:durableId="872574742">
     <w:abstractNumId w:val="30"/>
   </w:num>
-  <w:num w:numId="27">
+  <w:num w:numId="27" w16cid:durableId="940188881">
     <w:abstractNumId w:val="18"/>
   </w:num>
-  <w:num w:numId="28">
+  <w:num w:numId="28" w16cid:durableId="577709121">
     <w:abstractNumId w:val="29"/>
   </w:num>
-  <w:num w:numId="29">
+  <w:num w:numId="29" w16cid:durableId="989284358">
     <w:abstractNumId w:val="13"/>
   </w:num>
-  <w:num w:numId="30">
+  <w:num w:numId="30" w16cid:durableId="1263682110">
     <w:abstractNumId w:val="34"/>
   </w:num>
-  <w:num w:numId="31">
+  <w:num w:numId="31" w16cid:durableId="2146006066">
     <w:abstractNumId w:val="23"/>
   </w:num>
-  <w:num w:numId="32">
+  <w:num w:numId="32" w16cid:durableId="2018732446">
     <w:abstractNumId w:val="22"/>
   </w:num>
-  <w:num w:numId="33">
+  <w:num w:numId="33" w16cid:durableId="1330980394">
     <w:abstractNumId w:val="25"/>
   </w:num>
-  <w:num w:numId="34">
+  <w:num w:numId="34" w16cid:durableId="2113475920">
     <w:abstractNumId w:val="2"/>
   </w:num>
-  <w:num w:numId="35">
+  <w:num w:numId="35" w16cid:durableId="740832792">
     <w:abstractNumId w:val="35"/>
   </w:num>
-  <w:num w:numId="36">
+  <w:num w:numId="36" w16cid:durableId="1859615264">
     <w:abstractNumId w:val="12"/>
   </w:num>
-  <w:num w:numId="37">
+  <w:num w:numId="37" w16cid:durableId="597981102">
     <w:abstractNumId w:val="40"/>
   </w:num>
-  <w:num w:numId="38">
+  <w:num w:numId="38" w16cid:durableId="543253801">
     <w:abstractNumId w:val="17"/>
   </w:num>
-  <w:num w:numId="39">
+  <w:num w:numId="39" w16cid:durableId="829104298">
     <w:abstractNumId w:val="14"/>
   </w:num>
-  <w:num w:numId="40">
+  <w:num w:numId="40" w16cid:durableId="1612519012">
     <w:abstractNumId w:val="4"/>
   </w:num>
-  <w:num w:numId="41">
+  <w:num w:numId="41" w16cid:durableId="839927237">
     <w:abstractNumId w:val="33"/>
   </w:num>
-  <w:num w:numId="42">
+  <w:num w:numId="42" w16cid:durableId="1595744131">
     <w:abstractNumId w:val="7"/>
   </w:num>
 </w:numbering>
 </file>
 
 <file path=word/styles.xml><?xml version="1.0" encoding="utf-8"?>
-<w:styles xmlns:mc="http://schemas.openxmlformats.org/markup-compatibility/2006" xmlns:r="http://schemas.openxmlformats.org/officeDocument/2006/relationships" xmlns:w="http://schemas.openxmlformats.org/wordprocessingml/2006/main" xmlns:w14="http://schemas.microsoft.com/office/word/2010/wordml" xmlns:w15="http://schemas.microsoft.com/office/word/2012/wordml" mc:Ignorable="w14 w15">
+<w:styles xmlns:mc="http://schemas.openxmlformats.org/markup-compatibility/2006" xmlns:r="http://schemas.openxmlformats.org/officeDocument/2006/relationships" xmlns:w="http://schemas.openxmlformats.org/wordprocessingml/2006/main" xmlns:w14="http://schemas.microsoft.com/office/word/2010/wordml" xmlns:w15="http://schemas.microsoft.com/office/word/2012/wordml" xmlns:w16cex="http://schemas.microsoft.com/office/word/2018/wordml/cex" xmlns:w16cid="http://schemas.microsoft.com/office/word/2016/wordml/cid" xmlns:w16="http://schemas.microsoft.com/office/word/2018/wordml" xmlns:w16du="http://schemas.microsoft.com/office/word/2023/wordml/word16du" xmlns:w16sdtdh="http://schemas.microsoft.com/office/word/2020/wordml/sdtdatahash" xmlns:w16sdtfl="http://schemas.microsoft.com/office/word/2024/wordml/sdtformatlock" xmlns:w16se="http://schemas.microsoft.com/office/word/2015/wordml/symex" mc:Ignorable="w14 w15 w16se w16cid w16 w16cex w16sdtdh w16sdtfl w16du">
   <w:docDefaults>
     <w:rPrDefault>
       <w:rPr>
@@ -8830,7 +9144,7 @@
       </w:pPr>
     </w:pPrDefault>
   </w:docDefaults>
-  <w:latentStyles w:defLockedState="0" w:defUIPriority="99" w:defSemiHidden="0" w:defUnhideWhenUsed="0" w:defQFormat="0" w:count="371">
+  <w:latentStyles w:defLockedState="0" w:defUIPriority="99" w:defSemiHidden="0" w:defUnhideWhenUsed="0" w:defQFormat="0" w:count="376">
     <w:lsdException w:name="Normal" w:uiPriority="0" w:qFormat="1"/>
     <w:lsdException w:name="heading 1" w:uiPriority="9" w:qFormat="1"/>
     <w:lsdException w:name="heading 2" w:semiHidden="1" w:uiPriority="9" w:unhideWhenUsed="1" w:qFormat="1"/>
@@ -9202,6 +9516,11 @@
     <w:lsdException w:name="List Table 5 Dark Accent 6" w:uiPriority="50"/>
     <w:lsdException w:name="List Table 6 Colorful Accent 6" w:uiPriority="51"/>
     <w:lsdException w:name="List Table 7 Colorful Accent 6" w:uiPriority="52"/>
+    <w:lsdException w:name="Mention" w:semiHidden="1" w:unhideWhenUsed="1"/>
+    <w:lsdException w:name="Smart Hyperlink" w:semiHidden="1" w:unhideWhenUsed="1"/>
+    <w:lsdException w:name="Hashtag" w:semiHidden="1" w:unhideWhenUsed="1"/>
+    <w:lsdException w:name="Unresolved Mention" w:semiHidden="1" w:unhideWhenUsed="1"/>
+    <w:lsdException w:name="Smart Link" w:semiHidden="1" w:unhideWhenUsed="1"/>
   </w:latentStyles>
   <w:style w:type="paragraph" w:default="1" w:styleId="Normal">
     <w:name w:val="Normal"/>
@@ -9557,6 +9876,18 @@
     <w:basedOn w:val="Fuentedeprrafopredeter"/>
     <w:rsid w:val="004754F5"/>
   </w:style>
+  <w:style w:type="character" w:styleId="Hipervnculovisitado">
+    <w:name w:val="FollowedHyperlink"/>
+    <w:basedOn w:val="Fuentedeprrafopredeter"/>
+    <w:uiPriority w:val="99"/>
+    <w:semiHidden/>
+    <w:unhideWhenUsed/>
+    <w:rsid w:val="009119BD"/>
+    <w:rPr>
+      <w:color w:val="96607D" w:themeColor="followedHyperlink"/>
+      <w:u w:val="single"/>
+    </w:rPr>
+  </w:style>
 </w:styles>
 </file>
 
@@ -9822,6 +10153,17 @@
 </file>
 
 <file path=customXml/item1.xml><?xml version="1.0" encoding="utf-8"?>
+<p:properties xmlns:p="http://schemas.microsoft.com/office/2006/metadata/properties" xmlns:xsi="http://www.w3.org/2001/XMLSchema-instance" xmlns:pc="http://schemas.microsoft.com/office/infopath/2007/PartnerControls">
+  <documentManagement>
+    <TaxCatchAll xmlns="0c2f789d-87d1-4dc9-9a51-1fd80dd83c97" xsi:nil="true"/>
+    <lcf76f155ced4ddcb4097134ff3c332f xmlns="9c67501a-3611-4fa5-9019-4ad452d2b50f">
+      <Terms xmlns="http://schemas.microsoft.com/office/infopath/2007/PartnerControls"/>
+    </lcf76f155ced4ddcb4097134ff3c332f>
+  </documentManagement>
+</p:properties>
+</file>
+
+<file path=customXml/item2.xml><?xml version="1.0" encoding="utf-8"?>
 <ct:contentTypeSchema xmlns:ct="http://schemas.microsoft.com/office/2006/metadata/contentType" xmlns:ma="http://schemas.microsoft.com/office/2006/metadata/properties/metaAttributes" ct:_="" ma:_="" ma:contentTypeName="Document" ma:contentTypeID="0x01010068D62A5450ECBA4BB1580F3E8BC7C801" ma:contentTypeVersion="13" ma:contentTypeDescription="Create a new document." ma:contentTypeScope="" ma:versionID="5c55cb28d8d2e40dc047b971b41d07da">
   <xsd:schema xmlns:xsd="http://www.w3.org/2001/XMLSchema" xmlns:xs="http://www.w3.org/2001/XMLSchema" xmlns:p="http://schemas.microsoft.com/office/2006/metadata/properties" xmlns:ns2="9c67501a-3611-4fa5-9019-4ad452d2b50f" xmlns:ns3="0c2f789d-87d1-4dc9-9a51-1fd80dd83c97" targetNamespace="http://schemas.microsoft.com/office/2006/metadata/properties" ma:root="true" ma:fieldsID="539f14d648349e1ce4271e473b869ad2" ns2:_="" ns3:_="">
     <xsd:import namespace="9c67501a-3611-4fa5-9019-4ad452d2b50f"/>
@@ -10028,18 +10370,11 @@
 </ct:contentTypeSchema>
 </file>
 
-<file path=customXml/item2.xml><?xml version="1.0" encoding="utf-8"?>
-<p:properties xmlns:p="http://schemas.microsoft.com/office/2006/metadata/properties" xmlns:xsi="http://www.w3.org/2001/XMLSchema-instance" xmlns:pc="http://schemas.microsoft.com/office/infopath/2007/PartnerControls">
-  <documentManagement>
-    <TaxCatchAll xmlns="0c2f789d-87d1-4dc9-9a51-1fd80dd83c97" xsi:nil="true"/>
-    <lcf76f155ced4ddcb4097134ff3c332f xmlns="9c67501a-3611-4fa5-9019-4ad452d2b50f">
-      <Terms xmlns="http://schemas.microsoft.com/office/infopath/2007/PartnerControls"/>
-    </lcf76f155ced4ddcb4097134ff3c332f>
-  </documentManagement>
-</p:properties>
+<file path=customXml/item3.xml><?xml version="1.0" encoding="utf-8"?>
+<b:Sources xmlns:b="http://schemas.openxmlformats.org/officeDocument/2006/bibliography" xmlns="http://schemas.openxmlformats.org/officeDocument/2006/bibliography" SelectedStyle="\APASixthEditionOfficeOnline.xsl" StyleName="APA" Version="6"/>
 </file>
 
-<file path=customXml/item3.xml><?xml version="1.0" encoding="utf-8"?>
+<file path=customXml/item4.xml><?xml version="1.0" encoding="utf-8"?>
 <?mso-contentType ?>
 <FormTemplates xmlns="http://schemas.microsoft.com/sharepoint/v3/contenttype/forms">
   <Display>DocumentLibraryForm</Display>
@@ -10048,11 +10383,18 @@
 </FormTemplates>
 </file>
 
-<file path=customXml/item4.xml><?xml version="1.0" encoding="utf-8"?>
-<b:Sources xmlns:b="http://schemas.openxmlformats.org/officeDocument/2006/bibliography" xmlns="http://schemas.openxmlformats.org/officeDocument/2006/bibliography" SelectedStyle="\APASixthEditionOfficeOnline.xsl" StyleName="APA" Version="6"/>
+<file path=customXml/itemProps1.xml><?xml version="1.0" encoding="utf-8"?>
+<ds:datastoreItem xmlns:ds="http://schemas.openxmlformats.org/officeDocument/2006/customXml" ds:itemID="{04958C72-8F35-4235-9545-41A403E2602B}">
+  <ds:schemaRefs>
+    <ds:schemaRef ds:uri="http://schemas.microsoft.com/office/2006/metadata/properties"/>
+    <ds:schemaRef ds:uri="http://schemas.microsoft.com/office/infopath/2007/PartnerControls"/>
+    <ds:schemaRef ds:uri="0c2f789d-87d1-4dc9-9a51-1fd80dd83c97"/>
+    <ds:schemaRef ds:uri="9c67501a-3611-4fa5-9019-4ad452d2b50f"/>
+  </ds:schemaRefs>
+</ds:datastoreItem>
 </file>
 
-<file path=customXml/itemProps1.xml><?xml version="1.0" encoding="utf-8"?>
+<file path=customXml/itemProps2.xml><?xml version="1.0" encoding="utf-8"?>
 <ds:datastoreItem xmlns:ds="http://schemas.openxmlformats.org/officeDocument/2006/customXml" ds:itemID="{03CC4DED-B98B-426F-A577-6F5630BA162B}">
   <ds:schemaRefs>
     <ds:schemaRef ds:uri="http://schemas.microsoft.com/office/2006/metadata/contentType"/>
@@ -10071,29 +10413,18 @@
 </ds:datastoreItem>
 </file>
 
-<file path=customXml/itemProps2.xml><?xml version="1.0" encoding="utf-8"?>
-<ds:datastoreItem xmlns:ds="http://schemas.openxmlformats.org/officeDocument/2006/customXml" ds:itemID="{04958C72-8F35-4235-9545-41A403E2602B}">
+<file path=customXml/itemProps3.xml><?xml version="1.0" encoding="utf-8"?>
+<ds:datastoreItem xmlns:ds="http://schemas.openxmlformats.org/officeDocument/2006/customXml" ds:itemID="{28B5D2E0-33D1-405A-A10F-39C955CFCCDA}">
   <ds:schemaRefs>
-    <ds:schemaRef ds:uri="http://schemas.microsoft.com/office/2006/metadata/properties"/>
-    <ds:schemaRef ds:uri="http://schemas.microsoft.com/office/infopath/2007/PartnerControls"/>
-    <ds:schemaRef ds:uri="0c2f789d-87d1-4dc9-9a51-1fd80dd83c97"/>
-    <ds:schemaRef ds:uri="9c67501a-3611-4fa5-9019-4ad452d2b50f"/>
+    <ds:schemaRef ds:uri="http://schemas.openxmlformats.org/officeDocument/2006/bibliography"/>
   </ds:schemaRefs>
 </ds:datastoreItem>
 </file>
 
-<file path=customXml/itemProps3.xml><?xml version="1.0" encoding="utf-8"?>
+<file path=customXml/itemProps4.xml><?xml version="1.0" encoding="utf-8"?>
 <ds:datastoreItem xmlns:ds="http://schemas.openxmlformats.org/officeDocument/2006/customXml" ds:itemID="{EB25EA5A-698A-4659-8888-8C267F836F6A}">
   <ds:schemaRefs>
     <ds:schemaRef ds:uri="http://schemas.microsoft.com/sharepoint/v3/contenttype/forms"/>
   </ds:schemaRefs>
 </ds:datastoreItem>
-</file>
-
-<file path=customXml/itemProps4.xml><?xml version="1.0" encoding="utf-8"?>
-<ds:datastoreItem xmlns:ds="http://schemas.openxmlformats.org/officeDocument/2006/customXml" ds:itemID="{28B5D2E0-33D1-405A-A10F-39C955CFCCDA}">
-  <ds:schemaRefs>
-    <ds:schemaRef ds:uri="http://schemas.openxmlformats.org/officeDocument/2006/bibliography"/>
-  </ds:schemaRefs>
-</ds:datastoreItem>
 </file>
</xml_diff>

<commit_message>
Clase en vivo del viernes, clase 5
</commit_message>
<xml_diff>
--- a/Clase - V/Apunte de clase.docx
+++ b/Clase - V/Apunte de clase.docx
@@ -670,6 +670,9 @@
         <w:jc w:val="center"/>
       </w:pPr>
       <w:r>
+        <w:rPr>
+          <w:noProof/>
+        </w:rPr>
         <w:drawing>
           <wp:inline distT="0" distB="0" distL="0" distR="0" wp14:anchorId="38DA0B37" wp14:editId="79033A19">
             <wp:extent cx="4747260" cy="1763523"/>
@@ -3525,21 +3528,7 @@
             <w:rStyle w:val="Hipervnculo"/>
             <w:rFonts w:ascii="Times New Roman" w:hAnsi="Times New Roman" w:cs="Times New Roman"/>
           </w:rPr>
-          <w:t>https://docs.google.com/spread</w:t>
-        </w:r>
-        <w:r>
-          <w:rPr>
-            <w:rStyle w:val="Hipervnculo"/>
-            <w:rFonts w:ascii="Times New Roman" w:hAnsi="Times New Roman" w:cs="Times New Roman"/>
-          </w:rPr>
-          <w:t>s</w:t>
-        </w:r>
-        <w:r>
-          <w:rPr>
-            <w:rStyle w:val="Hipervnculo"/>
-            <w:rFonts w:ascii="Times New Roman" w:hAnsi="Times New Roman" w:cs="Times New Roman"/>
-          </w:rPr>
-          <w:t>heets/d/11HrjVrljUUwaN4DXZxyK56ztzM1Cc7sAeIcvge8c-y8/edit?gid=290103117#gid=290103117</w:t>
+          <w:t>https://docs.google.com/spreadsheets/d/11HrjVrljUUwaN4DXZxyK56ztzM1Cc7sAeIcvge8c-y8/edit?gid=290103117#gid=290103117</w:t>
         </w:r>
       </w:hyperlink>
     </w:p>
@@ -3687,111 +3676,116 @@
           <w:rFonts w:ascii="Times New Roman" w:hAnsi="Times New Roman" w:cs="Times New Roman"/>
           <w:color w:val="000000" w:themeColor="text1"/>
         </w:rPr>
-        <w:t>Una vez creado eso, hacer que una Persona, tenga una Lista de Vehículos (usando doblemente enlazada), probar las funciones básicas en el Test.</w:t>
-      </w:r>
-    </w:p>
-    <w:p>
-      <w:pPr>
-        <w:jc w:val="both"/>
+        <w:t xml:space="preserve">Una vez creado eso, hacer que una </w:t>
+      </w:r>
+      <w:r>
+        <w:rPr>
+          <w:rFonts w:ascii="Times New Roman" w:hAnsi="Times New Roman" w:cs="Times New Roman"/>
+          <w:b/>
+          <w:bCs/>
+          <w:color w:val="000000" w:themeColor="text1"/>
+        </w:rPr>
+        <w:t>Persona, tenga una Lista de Vehículos</w:t>
+      </w:r>
+      <w:r>
         <w:rPr>
           <w:rFonts w:ascii="Times New Roman" w:hAnsi="Times New Roman" w:cs="Times New Roman"/>
           <w:color w:val="000000" w:themeColor="text1"/>
         </w:rPr>
-      </w:pPr>
+        <w:t xml:space="preserve"> (usando doblemente enlazada), probar las funciones básicas en </w:t>
+      </w:r>
+      <w:proofErr w:type="gramStart"/>
       <w:r>
         <w:rPr>
           <w:rFonts w:ascii="Times New Roman" w:hAnsi="Times New Roman" w:cs="Times New Roman"/>
           <w:color w:val="000000" w:themeColor="text1"/>
         </w:rPr>
-        <w:t xml:space="preserve">El trabajo debe </w:t>
-      </w:r>
+        <w:t>el Test</w:t>
+      </w:r>
+      <w:proofErr w:type="gramEnd"/>
       <w:r>
         <w:rPr>
           <w:rFonts w:ascii="Times New Roman" w:hAnsi="Times New Roman" w:cs="Times New Roman"/>
           <w:color w:val="000000" w:themeColor="text1"/>
         </w:rPr>
-        <w:t>estar</w:t>
-      </w:r>
-      <w:r>
+        <w:t>.</w:t>
+      </w:r>
+    </w:p>
+    <w:p>
+      <w:pPr>
+        <w:jc w:val="both"/>
         <w:rPr>
           <w:rFonts w:ascii="Times New Roman" w:hAnsi="Times New Roman" w:cs="Times New Roman"/>
           <w:color w:val="000000" w:themeColor="text1"/>
         </w:rPr>
-        <w:t xml:space="preserve"> subido en alguno de los repositorios de los integrantes de su equipo, una vez terminado dejarme el </w:t>
-      </w:r>
-      <w:proofErr w:type="gramStart"/>
+      </w:pPr>
       <w:r>
         <w:rPr>
           <w:rFonts w:ascii="Times New Roman" w:hAnsi="Times New Roman" w:cs="Times New Roman"/>
           <w:color w:val="000000" w:themeColor="text1"/>
         </w:rPr>
-        <w:t>link</w:t>
-      </w:r>
-      <w:proofErr w:type="gramEnd"/>
+        <w:t xml:space="preserve">El trabajo debe </w:t>
+      </w:r>
       <w:r>
         <w:rPr>
           <w:rFonts w:ascii="Times New Roman" w:hAnsi="Times New Roman" w:cs="Times New Roman"/>
           <w:color w:val="000000" w:themeColor="text1"/>
         </w:rPr>
-        <w:t xml:space="preserve"> del repositorio en la columna D del </w:t>
-      </w:r>
-      <w:proofErr w:type="spellStart"/>
+        <w:t>estar</w:t>
+      </w:r>
       <w:r>
         <w:rPr>
           <w:rFonts w:ascii="Times New Roman" w:hAnsi="Times New Roman" w:cs="Times New Roman"/>
           <w:color w:val="000000" w:themeColor="text1"/>
         </w:rPr>
-        <w:t>excel</w:t>
-      </w:r>
-      <w:proofErr w:type="spellEnd"/>
+        <w:t xml:space="preserve"> subido en alguno de los repositorios de los integrantes de su equipo, una vez terminado dejarme el </w:t>
+      </w:r>
+      <w:proofErr w:type="gramStart"/>
       <w:r>
         <w:rPr>
           <w:rFonts w:ascii="Times New Roman" w:hAnsi="Times New Roman" w:cs="Times New Roman"/>
           <w:color w:val="000000" w:themeColor="text1"/>
         </w:rPr>
-        <w:t xml:space="preserve"> </w:t>
-      </w:r>
+        <w:t>link</w:t>
+      </w:r>
+      <w:proofErr w:type="gramEnd"/>
       <w:r>
         <w:rPr>
           <w:rFonts w:ascii="Times New Roman" w:hAnsi="Times New Roman" w:cs="Times New Roman"/>
           <w:color w:val="000000" w:themeColor="text1"/>
         </w:rPr>
-        <w:t>correspondiente a</w:t>
-      </w:r>
+        <w:t xml:space="preserve"> del repositorio en la columna D del </w:t>
+      </w:r>
+      <w:proofErr w:type="spellStart"/>
       <w:r>
         <w:rPr>
           <w:rFonts w:ascii="Times New Roman" w:hAnsi="Times New Roman" w:cs="Times New Roman"/>
           <w:color w:val="000000" w:themeColor="text1"/>
         </w:rPr>
-        <w:t xml:space="preserve"> su equipo. </w:t>
-      </w:r>
-    </w:p>
-    <w:p>
-      <w:pPr>
-        <w:jc w:val="both"/>
+        <w:t>excel</w:t>
+      </w:r>
+      <w:proofErr w:type="spellEnd"/>
+      <w:r>
         <w:rPr>
           <w:rFonts w:ascii="Times New Roman" w:hAnsi="Times New Roman" w:cs="Times New Roman"/>
           <w:color w:val="000000" w:themeColor="text1"/>
         </w:rPr>
-      </w:pPr>
-    </w:p>
-    <w:p>
-      <w:pPr>
-        <w:jc w:val="both"/>
+        <w:t xml:space="preserve"> </w:t>
+      </w:r>
+      <w:r>
         <w:rPr>
           <w:rFonts w:ascii="Times New Roman" w:hAnsi="Times New Roman" w:cs="Times New Roman"/>
           <w:color w:val="000000" w:themeColor="text1"/>
         </w:rPr>
-      </w:pPr>
-    </w:p>
-    <w:p>
-      <w:pPr>
-        <w:jc w:val="both"/>
+        <w:t>correspondiente a</w:t>
+      </w:r>
+      <w:r>
         <w:rPr>
           <w:rFonts w:ascii="Times New Roman" w:hAnsi="Times New Roman" w:cs="Times New Roman"/>
           <w:color w:val="000000" w:themeColor="text1"/>
         </w:rPr>
-      </w:pPr>
+        <w:t xml:space="preserve"> su equipo. </w:t>
+      </w:r>
     </w:p>
     <w:p>
       <w:pPr>
@@ -3801,11 +3795,38 @@
           <w:color w:val="000000" w:themeColor="text1"/>
         </w:rPr>
       </w:pPr>
-      <w:r>
+    </w:p>
+    <w:p>
+      <w:pPr>
+        <w:jc w:val="both"/>
         <w:rPr>
           <w:rFonts w:ascii="Times New Roman" w:hAnsi="Times New Roman" w:cs="Times New Roman"/>
           <w:color w:val="000000" w:themeColor="text1"/>
         </w:rPr>
+      </w:pPr>
+    </w:p>
+    <w:p>
+      <w:pPr>
+        <w:jc w:val="both"/>
+        <w:rPr>
+          <w:rFonts w:ascii="Times New Roman" w:hAnsi="Times New Roman" w:cs="Times New Roman"/>
+          <w:color w:val="000000" w:themeColor="text1"/>
+        </w:rPr>
+      </w:pPr>
+    </w:p>
+    <w:p>
+      <w:pPr>
+        <w:jc w:val="both"/>
+        <w:rPr>
+          <w:rFonts w:ascii="Times New Roman" w:hAnsi="Times New Roman" w:cs="Times New Roman"/>
+          <w:color w:val="000000" w:themeColor="text1"/>
+        </w:rPr>
+      </w:pPr>
+      <w:r>
+        <w:rPr>
+          <w:rFonts w:ascii="Times New Roman" w:hAnsi="Times New Roman" w:cs="Times New Roman"/>
+          <w:color w:val="000000" w:themeColor="text1"/>
+        </w:rPr>
         <w:lastRenderedPageBreak/>
         <w:t xml:space="preserve">Estructura lista doblemente enlazada: </w:t>
       </w:r>
@@ -3830,6 +3851,7 @@
       <w:r>
         <w:rPr>
           <w:rFonts w:ascii="Times New Roman" w:hAnsi="Times New Roman" w:cs="Times New Roman"/>
+          <w:noProof/>
           <w:color w:val="000000" w:themeColor="text1"/>
         </w:rPr>
         <w:drawing>
@@ -10153,17 +10175,6 @@
 </file>
 
 <file path=customXml/item1.xml><?xml version="1.0" encoding="utf-8"?>
-<p:properties xmlns:p="http://schemas.microsoft.com/office/2006/metadata/properties" xmlns:xsi="http://www.w3.org/2001/XMLSchema-instance" xmlns:pc="http://schemas.microsoft.com/office/infopath/2007/PartnerControls">
-  <documentManagement>
-    <TaxCatchAll xmlns="0c2f789d-87d1-4dc9-9a51-1fd80dd83c97" xsi:nil="true"/>
-    <lcf76f155ced4ddcb4097134ff3c332f xmlns="9c67501a-3611-4fa5-9019-4ad452d2b50f">
-      <Terms xmlns="http://schemas.microsoft.com/office/infopath/2007/PartnerControls"/>
-    </lcf76f155ced4ddcb4097134ff3c332f>
-  </documentManagement>
-</p:properties>
-</file>
-
-<file path=customXml/item2.xml><?xml version="1.0" encoding="utf-8"?>
 <ct:contentTypeSchema xmlns:ct="http://schemas.microsoft.com/office/2006/metadata/contentType" xmlns:ma="http://schemas.microsoft.com/office/2006/metadata/properties/metaAttributes" ct:_="" ma:_="" ma:contentTypeName="Document" ma:contentTypeID="0x01010068D62A5450ECBA4BB1580F3E8BC7C801" ma:contentTypeVersion="13" ma:contentTypeDescription="Create a new document." ma:contentTypeScope="" ma:versionID="5c55cb28d8d2e40dc047b971b41d07da">
   <xsd:schema xmlns:xsd="http://www.w3.org/2001/XMLSchema" xmlns:xs="http://www.w3.org/2001/XMLSchema" xmlns:p="http://schemas.microsoft.com/office/2006/metadata/properties" xmlns:ns2="9c67501a-3611-4fa5-9019-4ad452d2b50f" xmlns:ns3="0c2f789d-87d1-4dc9-9a51-1fd80dd83c97" targetNamespace="http://schemas.microsoft.com/office/2006/metadata/properties" ma:root="true" ma:fieldsID="539f14d648349e1ce4271e473b869ad2" ns2:_="" ns3:_="">
     <xsd:import namespace="9c67501a-3611-4fa5-9019-4ad452d2b50f"/>
@@ -10370,11 +10381,18 @@
 </ct:contentTypeSchema>
 </file>
 
-<file path=customXml/item3.xml><?xml version="1.0" encoding="utf-8"?>
-<b:Sources xmlns:b="http://schemas.openxmlformats.org/officeDocument/2006/bibliography" xmlns="http://schemas.openxmlformats.org/officeDocument/2006/bibliography" SelectedStyle="\APASixthEditionOfficeOnline.xsl" StyleName="APA" Version="6"/>
+<file path=customXml/item2.xml><?xml version="1.0" encoding="utf-8"?>
+<p:properties xmlns:p="http://schemas.microsoft.com/office/2006/metadata/properties" xmlns:xsi="http://www.w3.org/2001/XMLSchema-instance" xmlns:pc="http://schemas.microsoft.com/office/infopath/2007/PartnerControls">
+  <documentManagement>
+    <TaxCatchAll xmlns="0c2f789d-87d1-4dc9-9a51-1fd80dd83c97" xsi:nil="true"/>
+    <lcf76f155ced4ddcb4097134ff3c332f xmlns="9c67501a-3611-4fa5-9019-4ad452d2b50f">
+      <Terms xmlns="http://schemas.microsoft.com/office/infopath/2007/PartnerControls"/>
+    </lcf76f155ced4ddcb4097134ff3c332f>
+  </documentManagement>
+</p:properties>
 </file>
 
-<file path=customXml/item4.xml><?xml version="1.0" encoding="utf-8"?>
+<file path=customXml/item3.xml><?xml version="1.0" encoding="utf-8"?>
 <?mso-contentType ?>
 <FormTemplates xmlns="http://schemas.microsoft.com/sharepoint/v3/contenttype/forms">
   <Display>DocumentLibraryForm</Display>
@@ -10383,18 +10401,11 @@
 </FormTemplates>
 </file>
 
-<file path=customXml/itemProps1.xml><?xml version="1.0" encoding="utf-8"?>
-<ds:datastoreItem xmlns:ds="http://schemas.openxmlformats.org/officeDocument/2006/customXml" ds:itemID="{04958C72-8F35-4235-9545-41A403E2602B}">
-  <ds:schemaRefs>
-    <ds:schemaRef ds:uri="http://schemas.microsoft.com/office/2006/metadata/properties"/>
-    <ds:schemaRef ds:uri="http://schemas.microsoft.com/office/infopath/2007/PartnerControls"/>
-    <ds:schemaRef ds:uri="0c2f789d-87d1-4dc9-9a51-1fd80dd83c97"/>
-    <ds:schemaRef ds:uri="9c67501a-3611-4fa5-9019-4ad452d2b50f"/>
-  </ds:schemaRefs>
-</ds:datastoreItem>
+<file path=customXml/item4.xml><?xml version="1.0" encoding="utf-8"?>
+<b:Sources xmlns:b="http://schemas.openxmlformats.org/officeDocument/2006/bibliography" xmlns="http://schemas.openxmlformats.org/officeDocument/2006/bibliography" SelectedStyle="\APASixthEditionOfficeOnline.xsl" StyleName="APA" Version="6"/>
 </file>
 
-<file path=customXml/itemProps2.xml><?xml version="1.0" encoding="utf-8"?>
+<file path=customXml/itemProps1.xml><?xml version="1.0" encoding="utf-8"?>
 <ds:datastoreItem xmlns:ds="http://schemas.openxmlformats.org/officeDocument/2006/customXml" ds:itemID="{03CC4DED-B98B-426F-A577-6F5630BA162B}">
   <ds:schemaRefs>
     <ds:schemaRef ds:uri="http://schemas.microsoft.com/office/2006/metadata/contentType"/>
@@ -10413,18 +10424,29 @@
 </ds:datastoreItem>
 </file>
 
+<file path=customXml/itemProps2.xml><?xml version="1.0" encoding="utf-8"?>
+<ds:datastoreItem xmlns:ds="http://schemas.openxmlformats.org/officeDocument/2006/customXml" ds:itemID="{04958C72-8F35-4235-9545-41A403E2602B}">
+  <ds:schemaRefs>
+    <ds:schemaRef ds:uri="http://schemas.microsoft.com/office/2006/metadata/properties"/>
+    <ds:schemaRef ds:uri="http://schemas.microsoft.com/office/infopath/2007/PartnerControls"/>
+    <ds:schemaRef ds:uri="0c2f789d-87d1-4dc9-9a51-1fd80dd83c97"/>
+    <ds:schemaRef ds:uri="9c67501a-3611-4fa5-9019-4ad452d2b50f"/>
+  </ds:schemaRefs>
+</ds:datastoreItem>
+</file>
+
 <file path=customXml/itemProps3.xml><?xml version="1.0" encoding="utf-8"?>
+<ds:datastoreItem xmlns:ds="http://schemas.openxmlformats.org/officeDocument/2006/customXml" ds:itemID="{EB25EA5A-698A-4659-8888-8C267F836F6A}">
+  <ds:schemaRefs>
+    <ds:schemaRef ds:uri="http://schemas.microsoft.com/sharepoint/v3/contenttype/forms"/>
+  </ds:schemaRefs>
+</ds:datastoreItem>
+</file>
+
+<file path=customXml/itemProps4.xml><?xml version="1.0" encoding="utf-8"?>
 <ds:datastoreItem xmlns:ds="http://schemas.openxmlformats.org/officeDocument/2006/customXml" ds:itemID="{28B5D2E0-33D1-405A-A10F-39C955CFCCDA}">
   <ds:schemaRefs>
     <ds:schemaRef ds:uri="http://schemas.openxmlformats.org/officeDocument/2006/bibliography"/>
   </ds:schemaRefs>
 </ds:datastoreItem>
-</file>
-
-<file path=customXml/itemProps4.xml><?xml version="1.0" encoding="utf-8"?>
-<ds:datastoreItem xmlns:ds="http://schemas.openxmlformats.org/officeDocument/2006/customXml" ds:itemID="{EB25EA5A-698A-4659-8888-8C267F836F6A}">
-  <ds:schemaRefs>
-    <ds:schemaRef ds:uri="http://schemas.microsoft.com/sharepoint/v3/contenttype/forms"/>
-  </ds:schemaRefs>
-</ds:datastoreItem>
 </file>
</xml_diff>

<commit_message>
Video de ayuda a la guia
</commit_message>
<xml_diff>
--- a/Clase - V/Apunte de clase.docx
+++ b/Clase - V/Apunte de clase.docx
@@ -623,14 +623,12 @@
         </w:numPr>
         <w:jc w:val="both"/>
       </w:pPr>
-      <w:proofErr w:type="spellStart"/>
       <w:r>
         <w:rPr>
           <w:rStyle w:val="CdigoHTML"/>
         </w:rPr>
         <w:t>INodo</w:t>
       </w:r>
-      <w:proofErr w:type="spellEnd"/>
       <w:r>
         <w:t>: Representa un nodo de la lista. Define métodos para acceder y modificar el dato y el siguiente nodo.</w:t>
       </w:r>
@@ -644,24 +642,14 @@
         </w:numPr>
         <w:jc w:val="both"/>
       </w:pPr>
-      <w:proofErr w:type="spellStart"/>
       <w:r>
         <w:rPr>
           <w:rStyle w:val="CdigoHTML"/>
         </w:rPr>
         <w:t>ILista</w:t>
       </w:r>
-      <w:proofErr w:type="spellEnd"/>
-      <w:r>
-        <w:t xml:space="preserve">: Define las operaciones que se pueden realizar sobre la lista (insertar, eliminar, buscar, </w:t>
-      </w:r>
-      <w:proofErr w:type="spellStart"/>
-      <w:r>
-        <w:t>etc</w:t>
-      </w:r>
-      <w:proofErr w:type="spellEnd"/>
-      <w:r>
-        <w:t>).</w:t>
+      <w:r>
+        <w:t>: Define las operaciones que se pueden realizar sobre la lista (insertar, eliminar, buscar, etc).</w:t>
       </w:r>
     </w:p>
     <w:p>
@@ -717,34 +705,16 @@
       </w:pPr>
       <w:r>
         <w:lastRenderedPageBreak/>
-        <w:t xml:space="preserve">A </w:t>
-      </w:r>
-      <w:proofErr w:type="gramStart"/>
-      <w:r>
-        <w:t>continuación</w:t>
-      </w:r>
-      <w:proofErr w:type="gramEnd"/>
-      <w:r>
-        <w:t xml:space="preserve"> se detalla la interfaz </w:t>
-      </w:r>
-      <w:proofErr w:type="spellStart"/>
+        <w:t xml:space="preserve">A continuación se detalla la interfaz </w:t>
+      </w:r>
       <w:r>
         <w:rPr>
           <w:rStyle w:val="CdigoHTML"/>
         </w:rPr>
         <w:t>ILista</w:t>
       </w:r>
-      <w:proofErr w:type="spellEnd"/>
-      <w:r>
-        <w:t xml:space="preserve"> con sus primitivas, condiciones de uso (precondiciones), efectos esperados (</w:t>
-      </w:r>
-      <w:proofErr w:type="spellStart"/>
-      <w:r>
-        <w:t>poscondiciones</w:t>
-      </w:r>
-      <w:proofErr w:type="spellEnd"/>
-      <w:r>
-        <w:t>) y axiomas:</w:t>
+      <w:r>
+        <w:t xml:space="preserve"> con sus primitivas, condiciones de uso (precondiciones), efectos esperados (poscondiciones) y axiomas:</w:t>
       </w:r>
     </w:p>
     <w:p>
@@ -755,47 +725,11 @@
           <w:rStyle w:val="CdigoHTML"/>
         </w:rPr>
       </w:pPr>
-      <w:proofErr w:type="spellStart"/>
-      <w:r>
-        <w:rPr>
-          <w:rStyle w:val="CdigoHTML"/>
-        </w:rPr>
-        <w:t>public</w:t>
-      </w:r>
-      <w:proofErr w:type="spellEnd"/>
-      <w:r>
-        <w:rPr>
-          <w:rStyle w:val="CdigoHTML"/>
-        </w:rPr>
-        <w:t xml:space="preserve"> </w:t>
-      </w:r>
-      <w:proofErr w:type="gramStart"/>
-      <w:r>
-        <w:rPr>
-          <w:rStyle w:val="CdigoHTML"/>
-        </w:rPr>
-        <w:t>interface</w:t>
-      </w:r>
-      <w:proofErr w:type="gramEnd"/>
-      <w:r>
-        <w:rPr>
-          <w:rStyle w:val="CdigoHTML"/>
-        </w:rPr>
-        <w:t xml:space="preserve"> </w:t>
-      </w:r>
-      <w:proofErr w:type="spellStart"/>
-      <w:r>
-        <w:rPr>
-          <w:rStyle w:val="CdigoHTML"/>
-        </w:rPr>
-        <w:t>ILista</w:t>
-      </w:r>
-      <w:proofErr w:type="spellEnd"/>
-      <w:r>
-        <w:rPr>
-          <w:rStyle w:val="CdigoHTML"/>
-        </w:rPr>
-        <w:t xml:space="preserve"> {</w:t>
+      <w:r>
+        <w:rPr>
+          <w:rStyle w:val="CdigoHTML"/>
+        </w:rPr>
+        <w:t>public interface ILista {</w:t>
       </w:r>
     </w:p>
     <w:p>
@@ -849,65 +783,7 @@
         <w:rPr>
           <w:rStyle w:val="CdigoHTML"/>
         </w:rPr>
-        <w:t xml:space="preserve">    // </w:t>
-      </w:r>
-      <w:proofErr w:type="spellStart"/>
-      <w:r>
-        <w:rPr>
-          <w:rStyle w:val="CdigoHTML"/>
-        </w:rPr>
-        <w:t>Ax</w:t>
-      </w:r>
-      <w:proofErr w:type="spellEnd"/>
-      <w:r>
-        <w:rPr>
-          <w:rStyle w:val="CdigoHTML"/>
-        </w:rPr>
-        <w:t xml:space="preserve">: </w:t>
-      </w:r>
-      <w:proofErr w:type="spellStart"/>
-      <w:proofErr w:type="gramStart"/>
-      <w:r>
-        <w:rPr>
-          <w:rStyle w:val="CdigoHTML"/>
-        </w:rPr>
-        <w:t>esVacia</w:t>
-      </w:r>
-      <w:proofErr w:type="spellEnd"/>
-      <w:r>
-        <w:rPr>
-          <w:rStyle w:val="CdigoHTML"/>
-        </w:rPr>
-        <w:t>(</w:t>
-      </w:r>
-      <w:proofErr w:type="gramEnd"/>
-      <w:r>
-        <w:rPr>
-          <w:rStyle w:val="CdigoHTML"/>
-        </w:rPr>
-        <w:t xml:space="preserve">) &lt;=&gt; </w:t>
-      </w:r>
-      <w:proofErr w:type="spellStart"/>
-      <w:proofErr w:type="gramStart"/>
-      <w:r>
-        <w:rPr>
-          <w:rStyle w:val="CdigoHTML"/>
-        </w:rPr>
-        <w:t>cantidadElementos</w:t>
-      </w:r>
-      <w:proofErr w:type="spellEnd"/>
-      <w:r>
-        <w:rPr>
-          <w:rStyle w:val="CdigoHTML"/>
-        </w:rPr>
-        <w:t>(</w:t>
-      </w:r>
-      <w:proofErr w:type="gramEnd"/>
-      <w:r>
-        <w:rPr>
-          <w:rStyle w:val="CdigoHTML"/>
-        </w:rPr>
-        <w:t>) == 0</w:t>
+        <w:t xml:space="preserve">    // Ax: esVacia() &lt;=&gt; cantidadElementos() == 0</w:t>
       </w:r>
     </w:p>
     <w:p>
@@ -922,43 +798,7 @@
         <w:rPr>
           <w:rStyle w:val="CdigoHTML"/>
         </w:rPr>
-        <w:t xml:space="preserve">    </w:t>
-      </w:r>
-      <w:proofErr w:type="spellStart"/>
-      <w:r>
-        <w:rPr>
-          <w:rStyle w:val="CdigoHTML"/>
-        </w:rPr>
-        <w:t>boolean</w:t>
-      </w:r>
-      <w:proofErr w:type="spellEnd"/>
-      <w:r>
-        <w:rPr>
-          <w:rStyle w:val="CdigoHTML"/>
-        </w:rPr>
-        <w:t xml:space="preserve"> </w:t>
-      </w:r>
-      <w:proofErr w:type="spellStart"/>
-      <w:proofErr w:type="gramStart"/>
-      <w:r>
-        <w:rPr>
-          <w:rStyle w:val="CdigoHTML"/>
-        </w:rPr>
-        <w:t>esVacia</w:t>
-      </w:r>
-      <w:proofErr w:type="spellEnd"/>
-      <w:r>
-        <w:rPr>
-          <w:rStyle w:val="CdigoHTML"/>
-        </w:rPr>
-        <w:t>(</w:t>
-      </w:r>
-      <w:proofErr w:type="gramEnd"/>
-      <w:r>
-        <w:rPr>
-          <w:rStyle w:val="CdigoHTML"/>
-        </w:rPr>
-        <w:t>);</w:t>
+        <w:t xml:space="preserve">    boolean esVacia();</w:t>
       </w:r>
     </w:p>
     <w:p>
@@ -1012,51 +852,7 @@
         <w:rPr>
           <w:rStyle w:val="CdigoHTML"/>
         </w:rPr>
-        <w:t xml:space="preserve">    </w:t>
-      </w:r>
-      <w:proofErr w:type="spellStart"/>
-      <w:r>
-        <w:rPr>
-          <w:rStyle w:val="CdigoHTML"/>
-        </w:rPr>
-        <w:t>void</w:t>
-      </w:r>
-      <w:proofErr w:type="spellEnd"/>
-      <w:r>
-        <w:rPr>
-          <w:rStyle w:val="CdigoHTML"/>
-        </w:rPr>
-        <w:t xml:space="preserve"> </w:t>
-      </w:r>
-      <w:proofErr w:type="spellStart"/>
-      <w:proofErr w:type="gramStart"/>
-      <w:r>
-        <w:rPr>
-          <w:rStyle w:val="CdigoHTML"/>
-        </w:rPr>
-        <w:t>insertarPrimero</w:t>
-      </w:r>
-      <w:proofErr w:type="spellEnd"/>
-      <w:r>
-        <w:rPr>
-          <w:rStyle w:val="CdigoHTML"/>
-        </w:rPr>
-        <w:t>(</w:t>
-      </w:r>
-      <w:proofErr w:type="spellStart"/>
-      <w:proofErr w:type="gramEnd"/>
-      <w:r>
-        <w:rPr>
-          <w:rStyle w:val="CdigoHTML"/>
-        </w:rPr>
-        <w:t>int</w:t>
-      </w:r>
-      <w:proofErr w:type="spellEnd"/>
-      <w:r>
-        <w:rPr>
-          <w:rStyle w:val="CdigoHTML"/>
-        </w:rPr>
-        <w:t xml:space="preserve"> dato);</w:t>
+        <w:t xml:space="preserve">    void insertarPrimero(int dato);</w:t>
       </w:r>
     </w:p>
     <w:p>
@@ -1110,51 +906,7 @@
         <w:rPr>
           <w:rStyle w:val="CdigoHTML"/>
         </w:rPr>
-        <w:t xml:space="preserve">    </w:t>
-      </w:r>
-      <w:proofErr w:type="spellStart"/>
-      <w:r>
-        <w:rPr>
-          <w:rStyle w:val="CdigoHTML"/>
-        </w:rPr>
-        <w:t>void</w:t>
-      </w:r>
-      <w:proofErr w:type="spellEnd"/>
-      <w:r>
-        <w:rPr>
-          <w:rStyle w:val="CdigoHTML"/>
-        </w:rPr>
-        <w:t xml:space="preserve"> </w:t>
-      </w:r>
-      <w:proofErr w:type="spellStart"/>
-      <w:proofErr w:type="gramStart"/>
-      <w:r>
-        <w:rPr>
-          <w:rStyle w:val="CdigoHTML"/>
-        </w:rPr>
-        <w:t>insertarUltimo</w:t>
-      </w:r>
-      <w:proofErr w:type="spellEnd"/>
-      <w:r>
-        <w:rPr>
-          <w:rStyle w:val="CdigoHTML"/>
-        </w:rPr>
-        <w:t>(</w:t>
-      </w:r>
-      <w:proofErr w:type="spellStart"/>
-      <w:proofErr w:type="gramEnd"/>
-      <w:r>
-        <w:rPr>
-          <w:rStyle w:val="CdigoHTML"/>
-        </w:rPr>
-        <w:t>int</w:t>
-      </w:r>
-      <w:proofErr w:type="spellEnd"/>
-      <w:r>
-        <w:rPr>
-          <w:rStyle w:val="CdigoHTML"/>
-        </w:rPr>
-        <w:t xml:space="preserve"> dato);</w:t>
+        <w:t xml:space="preserve">    void insertarUltimo(int dato);</w:t>
       </w:r>
     </w:p>
     <w:p>
@@ -1178,43 +930,7 @@
         <w:rPr>
           <w:rStyle w:val="CdigoHTML"/>
         </w:rPr>
-        <w:t xml:space="preserve">    // Pre: </w:t>
-      </w:r>
-      <w:proofErr w:type="spellStart"/>
-      <w:r>
-        <w:rPr>
-          <w:rStyle w:val="CdigoHTML"/>
-        </w:rPr>
-        <w:t>posicion</w:t>
-      </w:r>
-      <w:proofErr w:type="spellEnd"/>
-      <w:r>
-        <w:rPr>
-          <w:rStyle w:val="CdigoHTML"/>
-        </w:rPr>
-        <w:t xml:space="preserve"> &gt;= 0 y &lt;= </w:t>
-      </w:r>
-      <w:proofErr w:type="spellStart"/>
-      <w:proofErr w:type="gramStart"/>
-      <w:r>
-        <w:rPr>
-          <w:rStyle w:val="CdigoHTML"/>
-        </w:rPr>
-        <w:t>cantidadElementos</w:t>
-      </w:r>
-      <w:proofErr w:type="spellEnd"/>
-      <w:r>
-        <w:rPr>
-          <w:rStyle w:val="CdigoHTML"/>
-        </w:rPr>
-        <w:t>(</w:t>
-      </w:r>
-      <w:proofErr w:type="gramEnd"/>
-      <w:r>
-        <w:rPr>
-          <w:rStyle w:val="CdigoHTML"/>
-        </w:rPr>
-        <w:t>), dato definido</w:t>
+        <w:t xml:space="preserve">    // Pre: posicion &gt;= 0 y &lt;= cantidadElementos(), dato definido</w:t>
       </w:r>
     </w:p>
     <w:p>
@@ -1244,79 +960,7 @@
         <w:rPr>
           <w:rStyle w:val="CdigoHTML"/>
         </w:rPr>
-        <w:t xml:space="preserve">    </w:t>
-      </w:r>
-      <w:proofErr w:type="spellStart"/>
-      <w:r>
-        <w:rPr>
-          <w:rStyle w:val="CdigoHTML"/>
-        </w:rPr>
-        <w:t>void</w:t>
-      </w:r>
-      <w:proofErr w:type="spellEnd"/>
-      <w:r>
-        <w:rPr>
-          <w:rStyle w:val="CdigoHTML"/>
-        </w:rPr>
-        <w:t xml:space="preserve"> </w:t>
-      </w:r>
-      <w:proofErr w:type="spellStart"/>
-      <w:proofErr w:type="gramStart"/>
-      <w:r>
-        <w:rPr>
-          <w:rStyle w:val="CdigoHTML"/>
-        </w:rPr>
-        <w:t>insertarPosicion</w:t>
-      </w:r>
-      <w:proofErr w:type="spellEnd"/>
-      <w:r>
-        <w:rPr>
-          <w:rStyle w:val="CdigoHTML"/>
-        </w:rPr>
-        <w:t>(</w:t>
-      </w:r>
-      <w:proofErr w:type="spellStart"/>
-      <w:proofErr w:type="gramEnd"/>
-      <w:r>
-        <w:rPr>
-          <w:rStyle w:val="CdigoHTML"/>
-        </w:rPr>
-        <w:t>int</w:t>
-      </w:r>
-      <w:proofErr w:type="spellEnd"/>
-      <w:r>
-        <w:rPr>
-          <w:rStyle w:val="CdigoHTML"/>
-        </w:rPr>
-        <w:t xml:space="preserve"> dato, </w:t>
-      </w:r>
-      <w:proofErr w:type="spellStart"/>
-      <w:r>
-        <w:rPr>
-          <w:rStyle w:val="CdigoHTML"/>
-        </w:rPr>
-        <w:t>int</w:t>
-      </w:r>
-      <w:proofErr w:type="spellEnd"/>
-      <w:r>
-        <w:rPr>
-          <w:rStyle w:val="CdigoHTML"/>
-        </w:rPr>
-        <w:t xml:space="preserve"> </w:t>
-      </w:r>
-      <w:proofErr w:type="spellStart"/>
-      <w:r>
-        <w:rPr>
-          <w:rStyle w:val="CdigoHTML"/>
-        </w:rPr>
-        <w:t>posicion</w:t>
-      </w:r>
-      <w:proofErr w:type="spellEnd"/>
-      <w:r>
-        <w:rPr>
-          <w:rStyle w:val="CdigoHTML"/>
-        </w:rPr>
-        <w:t>);</w:t>
+        <w:t xml:space="preserve">    void insertarPosicion(int dato, int posicion);</w:t>
       </w:r>
     </w:p>
     <w:p>
@@ -1370,43 +1014,7 @@
         <w:rPr>
           <w:rStyle w:val="CdigoHTML"/>
         </w:rPr>
-        <w:t xml:space="preserve">    </w:t>
-      </w:r>
-      <w:proofErr w:type="spellStart"/>
-      <w:r>
-        <w:rPr>
-          <w:rStyle w:val="CdigoHTML"/>
-        </w:rPr>
-        <w:t>void</w:t>
-      </w:r>
-      <w:proofErr w:type="spellEnd"/>
-      <w:r>
-        <w:rPr>
-          <w:rStyle w:val="CdigoHTML"/>
-        </w:rPr>
-        <w:t xml:space="preserve"> </w:t>
-      </w:r>
-      <w:proofErr w:type="spellStart"/>
-      <w:proofErr w:type="gramStart"/>
-      <w:r>
-        <w:rPr>
-          <w:rStyle w:val="CdigoHTML"/>
-        </w:rPr>
-        <w:t>eliminarPrimero</w:t>
-      </w:r>
-      <w:proofErr w:type="spellEnd"/>
-      <w:r>
-        <w:rPr>
-          <w:rStyle w:val="CdigoHTML"/>
-        </w:rPr>
-        <w:t>(</w:t>
-      </w:r>
-      <w:proofErr w:type="gramEnd"/>
-      <w:r>
-        <w:rPr>
-          <w:rStyle w:val="CdigoHTML"/>
-        </w:rPr>
-        <w:t>);</w:t>
+        <w:t xml:space="preserve">    void eliminarPrimero();</w:t>
       </w:r>
     </w:p>
     <w:p>
@@ -1460,43 +1068,7 @@
         <w:rPr>
           <w:rStyle w:val="CdigoHTML"/>
         </w:rPr>
-        <w:t xml:space="preserve">    </w:t>
-      </w:r>
-      <w:proofErr w:type="spellStart"/>
-      <w:r>
-        <w:rPr>
-          <w:rStyle w:val="CdigoHTML"/>
-        </w:rPr>
-        <w:t>void</w:t>
-      </w:r>
-      <w:proofErr w:type="spellEnd"/>
-      <w:r>
-        <w:rPr>
-          <w:rStyle w:val="CdigoHTML"/>
-        </w:rPr>
-        <w:t xml:space="preserve"> </w:t>
-      </w:r>
-      <w:proofErr w:type="spellStart"/>
-      <w:proofErr w:type="gramStart"/>
-      <w:r>
-        <w:rPr>
-          <w:rStyle w:val="CdigoHTML"/>
-        </w:rPr>
-        <w:t>eliminarUltimo</w:t>
-      </w:r>
-      <w:proofErr w:type="spellEnd"/>
-      <w:r>
-        <w:rPr>
-          <w:rStyle w:val="CdigoHTML"/>
-        </w:rPr>
-        <w:t>(</w:t>
-      </w:r>
-      <w:proofErr w:type="gramEnd"/>
-      <w:r>
-        <w:rPr>
-          <w:rStyle w:val="CdigoHTML"/>
-        </w:rPr>
-        <w:t>);</w:t>
+        <w:t xml:space="preserve">    void eliminarUltimo();</w:t>
       </w:r>
     </w:p>
     <w:p>
@@ -1520,43 +1092,7 @@
         <w:rPr>
           <w:rStyle w:val="CdigoHTML"/>
         </w:rPr>
-        <w:t xml:space="preserve">    // Pre: </w:t>
-      </w:r>
-      <w:proofErr w:type="spellStart"/>
-      <w:r>
-        <w:rPr>
-          <w:rStyle w:val="CdigoHTML"/>
-        </w:rPr>
-        <w:t>posicion</w:t>
-      </w:r>
-      <w:proofErr w:type="spellEnd"/>
-      <w:r>
-        <w:rPr>
-          <w:rStyle w:val="CdigoHTML"/>
-        </w:rPr>
-        <w:t xml:space="preserve"> &gt;= 0 y &lt; </w:t>
-      </w:r>
-      <w:proofErr w:type="spellStart"/>
-      <w:proofErr w:type="gramStart"/>
-      <w:r>
-        <w:rPr>
-          <w:rStyle w:val="CdigoHTML"/>
-        </w:rPr>
-        <w:t>cantidadElementos</w:t>
-      </w:r>
-      <w:proofErr w:type="spellEnd"/>
-      <w:r>
-        <w:rPr>
-          <w:rStyle w:val="CdigoHTML"/>
-        </w:rPr>
-        <w:t>(</w:t>
-      </w:r>
-      <w:proofErr w:type="gramEnd"/>
-      <w:r>
-        <w:rPr>
-          <w:rStyle w:val="CdigoHTML"/>
-        </w:rPr>
-        <w:t>)</w:t>
+        <w:t xml:space="preserve">    // Pre: posicion &gt;= 0 y &lt; cantidadElementos()</w:t>
       </w:r>
     </w:p>
     <w:p>
@@ -1586,65 +1122,7 @@
         <w:rPr>
           <w:rStyle w:val="CdigoHTML"/>
         </w:rPr>
-        <w:t xml:space="preserve">    </w:t>
-      </w:r>
-      <w:proofErr w:type="spellStart"/>
-      <w:r>
-        <w:rPr>
-          <w:rStyle w:val="CdigoHTML"/>
-        </w:rPr>
-        <w:t>void</w:t>
-      </w:r>
-      <w:proofErr w:type="spellEnd"/>
-      <w:r>
-        <w:rPr>
-          <w:rStyle w:val="CdigoHTML"/>
-        </w:rPr>
-        <w:t xml:space="preserve"> </w:t>
-      </w:r>
-      <w:proofErr w:type="spellStart"/>
-      <w:proofErr w:type="gramStart"/>
-      <w:r>
-        <w:rPr>
-          <w:rStyle w:val="CdigoHTML"/>
-        </w:rPr>
-        <w:t>eliminarPosicion</w:t>
-      </w:r>
-      <w:proofErr w:type="spellEnd"/>
-      <w:r>
-        <w:rPr>
-          <w:rStyle w:val="CdigoHTML"/>
-        </w:rPr>
-        <w:t>(</w:t>
-      </w:r>
-      <w:proofErr w:type="spellStart"/>
-      <w:proofErr w:type="gramEnd"/>
-      <w:r>
-        <w:rPr>
-          <w:rStyle w:val="CdigoHTML"/>
-        </w:rPr>
-        <w:t>int</w:t>
-      </w:r>
-      <w:proofErr w:type="spellEnd"/>
-      <w:r>
-        <w:rPr>
-          <w:rStyle w:val="CdigoHTML"/>
-        </w:rPr>
-        <w:t xml:space="preserve"> </w:t>
-      </w:r>
-      <w:proofErr w:type="spellStart"/>
-      <w:r>
-        <w:rPr>
-          <w:rStyle w:val="CdigoHTML"/>
-        </w:rPr>
-        <w:t>posicion</w:t>
-      </w:r>
-      <w:proofErr w:type="spellEnd"/>
-      <w:r>
-        <w:rPr>
-          <w:rStyle w:val="CdigoHTML"/>
-        </w:rPr>
-        <w:t>);</w:t>
+        <w:t xml:space="preserve">    void eliminarPosicion(int posicion);</w:t>
       </w:r>
     </w:p>
     <w:p>
@@ -1698,43 +1176,7 @@
         <w:rPr>
           <w:rStyle w:val="CdigoHTML"/>
         </w:rPr>
-        <w:t xml:space="preserve">    </w:t>
-      </w:r>
-      <w:proofErr w:type="spellStart"/>
-      <w:r>
-        <w:rPr>
-          <w:rStyle w:val="CdigoHTML"/>
-        </w:rPr>
-        <w:t>int</w:t>
-      </w:r>
-      <w:proofErr w:type="spellEnd"/>
-      <w:r>
-        <w:rPr>
-          <w:rStyle w:val="CdigoHTML"/>
-        </w:rPr>
-        <w:t xml:space="preserve"> </w:t>
-      </w:r>
-      <w:proofErr w:type="spellStart"/>
-      <w:proofErr w:type="gramStart"/>
-      <w:r>
-        <w:rPr>
-          <w:rStyle w:val="CdigoHTML"/>
-        </w:rPr>
-        <w:t>obtenerPrimero</w:t>
-      </w:r>
-      <w:proofErr w:type="spellEnd"/>
-      <w:r>
-        <w:rPr>
-          <w:rStyle w:val="CdigoHTML"/>
-        </w:rPr>
-        <w:t>(</w:t>
-      </w:r>
-      <w:proofErr w:type="gramEnd"/>
-      <w:r>
-        <w:rPr>
-          <w:rStyle w:val="CdigoHTML"/>
-        </w:rPr>
-        <w:t>);</w:t>
+        <w:t xml:space="preserve">    int obtenerPrimero();</w:t>
       </w:r>
     </w:p>
     <w:p>
@@ -1788,43 +1230,7 @@
         <w:rPr>
           <w:rStyle w:val="CdigoHTML"/>
         </w:rPr>
-        <w:t xml:space="preserve">    </w:t>
-      </w:r>
-      <w:proofErr w:type="spellStart"/>
-      <w:r>
-        <w:rPr>
-          <w:rStyle w:val="CdigoHTML"/>
-        </w:rPr>
-        <w:t>int</w:t>
-      </w:r>
-      <w:proofErr w:type="spellEnd"/>
-      <w:r>
-        <w:rPr>
-          <w:rStyle w:val="CdigoHTML"/>
-        </w:rPr>
-        <w:t xml:space="preserve"> </w:t>
-      </w:r>
-      <w:proofErr w:type="spellStart"/>
-      <w:proofErr w:type="gramStart"/>
-      <w:r>
-        <w:rPr>
-          <w:rStyle w:val="CdigoHTML"/>
-        </w:rPr>
-        <w:t>obtenerUltimo</w:t>
-      </w:r>
-      <w:proofErr w:type="spellEnd"/>
-      <w:r>
-        <w:rPr>
-          <w:rStyle w:val="CdigoHTML"/>
-        </w:rPr>
-        <w:t>(</w:t>
-      </w:r>
-      <w:proofErr w:type="gramEnd"/>
-      <w:r>
-        <w:rPr>
-          <w:rStyle w:val="CdigoHTML"/>
-        </w:rPr>
-        <w:t>);</w:t>
+        <w:t xml:space="preserve">    int obtenerUltimo();</w:t>
       </w:r>
     </w:p>
     <w:p>
@@ -1848,43 +1254,7 @@
         <w:rPr>
           <w:rStyle w:val="CdigoHTML"/>
         </w:rPr>
-        <w:t xml:space="preserve">    // Pre: </w:t>
-      </w:r>
-      <w:proofErr w:type="spellStart"/>
-      <w:r>
-        <w:rPr>
-          <w:rStyle w:val="CdigoHTML"/>
-        </w:rPr>
-        <w:t>posicion</w:t>
-      </w:r>
-      <w:proofErr w:type="spellEnd"/>
-      <w:r>
-        <w:rPr>
-          <w:rStyle w:val="CdigoHTML"/>
-        </w:rPr>
-        <w:t xml:space="preserve"> &gt;= 0 y &lt; </w:t>
-      </w:r>
-      <w:proofErr w:type="spellStart"/>
-      <w:proofErr w:type="gramStart"/>
-      <w:r>
-        <w:rPr>
-          <w:rStyle w:val="CdigoHTML"/>
-        </w:rPr>
-        <w:t>cantidadElementos</w:t>
-      </w:r>
-      <w:proofErr w:type="spellEnd"/>
-      <w:r>
-        <w:rPr>
-          <w:rStyle w:val="CdigoHTML"/>
-        </w:rPr>
-        <w:t>(</w:t>
-      </w:r>
-      <w:proofErr w:type="gramEnd"/>
-      <w:r>
-        <w:rPr>
-          <w:rStyle w:val="CdigoHTML"/>
-        </w:rPr>
-        <w:t>)</w:t>
+        <w:t xml:space="preserve">    // Pre: posicion &gt;= 0 y &lt; cantidadElementos()</w:t>
       </w:r>
     </w:p>
     <w:p>
@@ -1914,65 +1284,7 @@
         <w:rPr>
           <w:rStyle w:val="CdigoHTML"/>
         </w:rPr>
-        <w:t xml:space="preserve">    </w:t>
-      </w:r>
-      <w:proofErr w:type="spellStart"/>
-      <w:r>
-        <w:rPr>
-          <w:rStyle w:val="CdigoHTML"/>
-        </w:rPr>
-        <w:t>int</w:t>
-      </w:r>
-      <w:proofErr w:type="spellEnd"/>
-      <w:r>
-        <w:rPr>
-          <w:rStyle w:val="CdigoHTML"/>
-        </w:rPr>
-        <w:t xml:space="preserve"> </w:t>
-      </w:r>
-      <w:proofErr w:type="spellStart"/>
-      <w:proofErr w:type="gramStart"/>
-      <w:r>
-        <w:rPr>
-          <w:rStyle w:val="CdigoHTML"/>
-        </w:rPr>
-        <w:t>obtenerPosicion</w:t>
-      </w:r>
-      <w:proofErr w:type="spellEnd"/>
-      <w:r>
-        <w:rPr>
-          <w:rStyle w:val="CdigoHTML"/>
-        </w:rPr>
-        <w:t>(</w:t>
-      </w:r>
-      <w:proofErr w:type="spellStart"/>
-      <w:proofErr w:type="gramEnd"/>
-      <w:r>
-        <w:rPr>
-          <w:rStyle w:val="CdigoHTML"/>
-        </w:rPr>
-        <w:t>int</w:t>
-      </w:r>
-      <w:proofErr w:type="spellEnd"/>
-      <w:r>
-        <w:rPr>
-          <w:rStyle w:val="CdigoHTML"/>
-        </w:rPr>
-        <w:t xml:space="preserve"> </w:t>
-      </w:r>
-      <w:proofErr w:type="spellStart"/>
-      <w:r>
-        <w:rPr>
-          <w:rStyle w:val="CdigoHTML"/>
-        </w:rPr>
-        <w:t>posicion</w:t>
-      </w:r>
-      <w:proofErr w:type="spellEnd"/>
-      <w:r>
-        <w:rPr>
-          <w:rStyle w:val="CdigoHTML"/>
-        </w:rPr>
-        <w:t>);</w:t>
+        <w:t xml:space="preserve">    int obtenerPosicion(int posicion);</w:t>
       </w:r>
     </w:p>
     <w:p>
@@ -2026,43 +1338,7 @@
         <w:rPr>
           <w:rStyle w:val="CdigoHTML"/>
         </w:rPr>
-        <w:t xml:space="preserve">    </w:t>
-      </w:r>
-      <w:proofErr w:type="spellStart"/>
-      <w:r>
-        <w:rPr>
-          <w:rStyle w:val="CdigoHTML"/>
-        </w:rPr>
-        <w:t>int</w:t>
-      </w:r>
-      <w:proofErr w:type="spellEnd"/>
-      <w:r>
-        <w:rPr>
-          <w:rStyle w:val="CdigoHTML"/>
-        </w:rPr>
-        <w:t xml:space="preserve"> </w:t>
-      </w:r>
-      <w:proofErr w:type="spellStart"/>
-      <w:proofErr w:type="gramStart"/>
-      <w:r>
-        <w:rPr>
-          <w:rStyle w:val="CdigoHTML"/>
-        </w:rPr>
-        <w:t>cantidadElementos</w:t>
-      </w:r>
-      <w:proofErr w:type="spellEnd"/>
-      <w:r>
-        <w:rPr>
-          <w:rStyle w:val="CdigoHTML"/>
-        </w:rPr>
-        <w:t>(</w:t>
-      </w:r>
-      <w:proofErr w:type="gramEnd"/>
-      <w:r>
-        <w:rPr>
-          <w:rStyle w:val="CdigoHTML"/>
-        </w:rPr>
-        <w:t>);</w:t>
+        <w:t xml:space="preserve">    int cantidadElementos();</w:t>
       </w:r>
     </w:p>
     <w:p>
@@ -2116,51 +1392,7 @@
         <w:rPr>
           <w:rStyle w:val="CdigoHTML"/>
         </w:rPr>
-        <w:t xml:space="preserve">    </w:t>
-      </w:r>
-      <w:proofErr w:type="spellStart"/>
-      <w:r>
-        <w:rPr>
-          <w:rStyle w:val="CdigoHTML"/>
-        </w:rPr>
-        <w:t>int</w:t>
-      </w:r>
-      <w:proofErr w:type="spellEnd"/>
-      <w:r>
-        <w:rPr>
-          <w:rStyle w:val="CdigoHTML"/>
-        </w:rPr>
-        <w:t xml:space="preserve"> </w:t>
-      </w:r>
-      <w:proofErr w:type="spellStart"/>
-      <w:proofErr w:type="gramStart"/>
-      <w:r>
-        <w:rPr>
-          <w:rStyle w:val="CdigoHTML"/>
-        </w:rPr>
-        <w:t>buscarSecuencial</w:t>
-      </w:r>
-      <w:proofErr w:type="spellEnd"/>
-      <w:r>
-        <w:rPr>
-          <w:rStyle w:val="CdigoHTML"/>
-        </w:rPr>
-        <w:t>(</w:t>
-      </w:r>
-      <w:proofErr w:type="spellStart"/>
-      <w:proofErr w:type="gramEnd"/>
-      <w:r>
-        <w:rPr>
-          <w:rStyle w:val="CdigoHTML"/>
-        </w:rPr>
-        <w:t>int</w:t>
-      </w:r>
-      <w:proofErr w:type="spellEnd"/>
-      <w:r>
-        <w:rPr>
-          <w:rStyle w:val="CdigoHTML"/>
-        </w:rPr>
-        <w:t xml:space="preserve"> dato);</w:t>
+        <w:t xml:space="preserve">    int buscarSecuencial(int dato);</w:t>
       </w:r>
     </w:p>
     <w:p>
@@ -2214,43 +1446,7 @@
         <w:rPr>
           <w:rStyle w:val="CdigoHTML"/>
         </w:rPr>
-        <w:t xml:space="preserve">    </w:t>
-      </w:r>
-      <w:proofErr w:type="spellStart"/>
-      <w:r>
-        <w:rPr>
-          <w:rStyle w:val="CdigoHTML"/>
-        </w:rPr>
-        <w:t>void</w:t>
-      </w:r>
-      <w:proofErr w:type="spellEnd"/>
-      <w:r>
-        <w:rPr>
-          <w:rStyle w:val="CdigoHTML"/>
-        </w:rPr>
-        <w:t xml:space="preserve"> </w:t>
-      </w:r>
-      <w:proofErr w:type="spellStart"/>
-      <w:proofErr w:type="gramStart"/>
-      <w:r>
-        <w:rPr>
-          <w:rStyle w:val="CdigoHTML"/>
-        </w:rPr>
-        <w:t>ordenarLista</w:t>
-      </w:r>
-      <w:proofErr w:type="spellEnd"/>
-      <w:r>
-        <w:rPr>
-          <w:rStyle w:val="CdigoHTML"/>
-        </w:rPr>
-        <w:t>(</w:t>
-      </w:r>
-      <w:proofErr w:type="gramEnd"/>
-      <w:r>
-        <w:rPr>
-          <w:rStyle w:val="CdigoHTML"/>
-        </w:rPr>
-        <w:t>);</w:t>
+        <w:t xml:space="preserve">    void ordenarLista();</w:t>
       </w:r>
     </w:p>
     <w:p>
@@ -2305,43 +1501,7 @@
           <w:rStyle w:val="CdigoHTML"/>
         </w:rPr>
         <w:lastRenderedPageBreak/>
-        <w:t xml:space="preserve">    </w:t>
-      </w:r>
-      <w:proofErr w:type="spellStart"/>
-      <w:r>
-        <w:rPr>
-          <w:rStyle w:val="CdigoHTML"/>
-        </w:rPr>
-        <w:t>void</w:t>
-      </w:r>
-      <w:proofErr w:type="spellEnd"/>
-      <w:r>
-        <w:rPr>
-          <w:rStyle w:val="CdigoHTML"/>
-        </w:rPr>
-        <w:t xml:space="preserve"> </w:t>
-      </w:r>
-      <w:proofErr w:type="spellStart"/>
-      <w:proofErr w:type="gramStart"/>
-      <w:r>
-        <w:rPr>
-          <w:rStyle w:val="CdigoHTML"/>
-        </w:rPr>
-        <w:t>mostrarLista</w:t>
-      </w:r>
-      <w:proofErr w:type="spellEnd"/>
-      <w:r>
-        <w:rPr>
-          <w:rStyle w:val="CdigoHTML"/>
-        </w:rPr>
-        <w:t>(</w:t>
-      </w:r>
-      <w:proofErr w:type="gramEnd"/>
-      <w:r>
-        <w:rPr>
-          <w:rStyle w:val="CdigoHTML"/>
-        </w:rPr>
-        <w:t>);</w:t>
+        <w:t xml:space="preserve">    void mostrarLista();</w:t>
       </w:r>
     </w:p>
     <w:p>
@@ -2395,19 +1555,11 @@
       <w:r>
         <w:t xml:space="preserve">Cuando se usa una interfaz como tipo de dato (por ejemplo, </w:t>
       </w:r>
-      <w:proofErr w:type="spellStart"/>
-      <w:r>
-        <w:rPr>
-          <w:rStyle w:val="CdigoHTML"/>
-        </w:rPr>
-        <w:t>INodo</w:t>
-      </w:r>
-      <w:proofErr w:type="spellEnd"/>
-      <w:r>
-        <w:rPr>
-          <w:rStyle w:val="CdigoHTML"/>
-        </w:rPr>
-        <w:t xml:space="preserve"> primero</w:t>
+      <w:r>
+        <w:rPr>
+          <w:rStyle w:val="CdigoHTML"/>
+        </w:rPr>
+        <w:t>INodo primero</w:t>
       </w:r>
       <w:r>
         <w:t xml:space="preserve">), se está indicando que ese atributo puede contener </w:t>
@@ -2506,19 +1658,11 @@
         </w:numPr>
         <w:jc w:val="both"/>
       </w:pPr>
-      <w:proofErr w:type="spellStart"/>
-      <w:r>
-        <w:rPr>
-          <w:rStyle w:val="CdigoHTML"/>
-        </w:rPr>
-        <w:t>INodo</w:t>
-      </w:r>
-      <w:proofErr w:type="spellEnd"/>
-      <w:r>
-        <w:rPr>
-          <w:rStyle w:val="CdigoHTML"/>
-        </w:rPr>
-        <w:t xml:space="preserve"> primero;</w:t>
+      <w:r>
+        <w:rPr>
+          <w:rStyle w:val="CdigoHTML"/>
+        </w:rPr>
+        <w:t>INodo primero;</w:t>
       </w:r>
       <w:r>
         <w:t xml:space="preserve"> permite trabajar con cualquier implementación de nodo.</w:t>
@@ -2700,11 +1844,9 @@
         <w:pStyle w:val="HTMLconformatoprevio"/>
         <w:jc w:val="both"/>
       </w:pPr>
-      <w:proofErr w:type="spellStart"/>
       <w:r>
         <w:t>CopiarEditar</w:t>
       </w:r>
-      <w:proofErr w:type="spellEnd"/>
     </w:p>
     <w:p>
       <w:pPr>
@@ -2714,14 +1856,12 @@
           <w:rStyle w:val="CdigoHTML"/>
         </w:rPr>
       </w:pPr>
-      <w:proofErr w:type="spellStart"/>
       <w:r>
         <w:rPr>
           <w:rStyle w:val="hljs-type"/>
         </w:rPr>
         <w:t>ILista</w:t>
       </w:r>
-      <w:proofErr w:type="spellEnd"/>
       <w:r>
         <w:rPr>
           <w:rStyle w:val="CdigoHTML"/>
@@ -2765,7 +1905,6 @@
         </w:rPr>
         <w:t xml:space="preserve"> </w:t>
       </w:r>
-      <w:proofErr w:type="gramStart"/>
       <w:r>
         <w:rPr>
           <w:rStyle w:val="hljs-title"/>
@@ -2776,14 +1915,7 @@
         <w:rPr>
           <w:rStyle w:val="CdigoHTML"/>
         </w:rPr>
-        <w:t>(</w:t>
-      </w:r>
-      <w:proofErr w:type="gramEnd"/>
-      <w:r>
-        <w:rPr>
-          <w:rStyle w:val="CdigoHTML"/>
-        </w:rPr>
-        <w:t>);</w:t>
+        <w:t>();</w:t>
       </w:r>
     </w:p>
     <w:p>
@@ -2819,7 +1951,6 @@
         </w:rPr>
         <w:t xml:space="preserve">como si fuera una </w:t>
       </w:r>
-      <w:proofErr w:type="spellStart"/>
       <w:r>
         <w:rPr>
           <w:rStyle w:val="CdigoHTML"/>
@@ -2829,7 +1960,6 @@
         </w:rPr>
         <w:t>ILista</w:t>
       </w:r>
-      <w:proofErr w:type="spellEnd"/>
       <w:r>
         <w:t>, es decir, solo voy a usar los métodos definidos en la interfaz.”</w:t>
       </w:r>
@@ -2899,7 +2029,6 @@
       <w:r>
         <w:t xml:space="preserve">: No te importa cómo está hecha la lista, solo que cumpla lo que </w:t>
       </w:r>
-      <w:proofErr w:type="spellStart"/>
       <w:r>
         <w:rPr>
           <w:rStyle w:val="CdigoHTML"/>
@@ -2907,7 +2036,6 @@
         </w:rPr>
         <w:t>ILista</w:t>
       </w:r>
-      <w:proofErr w:type="spellEnd"/>
       <w:r>
         <w:t xml:space="preserve"> promete.</w:t>
       </w:r>
@@ -2928,15 +2056,7 @@
         <w:t>Flexibilidad</w:t>
       </w:r>
       <w:r>
-        <w:t xml:space="preserve">: Si mañana </w:t>
-      </w:r>
-      <w:proofErr w:type="spellStart"/>
-      <w:r>
-        <w:t>querés</w:t>
-      </w:r>
-      <w:proofErr w:type="spellEnd"/>
-      <w:r>
-        <w:t xml:space="preserve"> cambiar </w:t>
+        <w:t xml:space="preserve">: Si mañana querés cambiar </w:t>
       </w:r>
       <w:r>
         <w:rPr>
@@ -2948,7 +2068,6 @@
       <w:r>
         <w:t xml:space="preserve"> por </w:t>
       </w:r>
-      <w:proofErr w:type="spellStart"/>
       <w:r>
         <w:rPr>
           <w:rStyle w:val="CdigoHTML"/>
@@ -2956,11 +2075,9 @@
         </w:rPr>
         <w:t>ListaCircular</w:t>
       </w:r>
-      <w:proofErr w:type="spellEnd"/>
       <w:r>
         <w:t xml:space="preserve"> o </w:t>
       </w:r>
-      <w:proofErr w:type="spellStart"/>
       <w:r>
         <w:rPr>
           <w:rStyle w:val="CdigoHTML"/>
@@ -2968,11 +2085,9 @@
         </w:rPr>
         <w:t>ListaOrdenada</w:t>
       </w:r>
-      <w:proofErr w:type="spellEnd"/>
       <w:r>
         <w:t xml:space="preserve"> (que también implementan </w:t>
       </w:r>
-      <w:proofErr w:type="spellStart"/>
       <w:r>
         <w:rPr>
           <w:rStyle w:val="CdigoHTML"/>
@@ -2980,17 +2095,8 @@
         </w:rPr>
         <w:t>ILista</w:t>
       </w:r>
-      <w:proofErr w:type="spellEnd"/>
-      <w:r>
-        <w:t xml:space="preserve">), ¡no </w:t>
-      </w:r>
-      <w:proofErr w:type="spellStart"/>
-      <w:r>
-        <w:t>tenés</w:t>
-      </w:r>
-      <w:proofErr w:type="spellEnd"/>
-      <w:r>
-        <w:t xml:space="preserve"> que tocar el resto del código!</w:t>
+      <w:r>
+        <w:t>), ¡no tenés que tocar el resto del código!</w:t>
       </w:r>
     </w:p>
     <w:p>
@@ -3009,17 +2115,8 @@
         <w:t>Polimorfismo</w:t>
       </w:r>
       <w:r>
-        <w:t xml:space="preserve">: </w:t>
-      </w:r>
-      <w:proofErr w:type="spellStart"/>
-      <w:r>
-        <w:t>Podés</w:t>
-      </w:r>
-      <w:proofErr w:type="spellEnd"/>
-      <w:r>
-        <w:t xml:space="preserve"> tener distintas clases que implementan </w:t>
-      </w:r>
-      <w:proofErr w:type="spellStart"/>
+        <w:t xml:space="preserve">: Podés tener distintas clases que implementan </w:t>
+      </w:r>
       <w:r>
         <w:rPr>
           <w:rStyle w:val="CdigoHTML"/>
@@ -3027,7 +2124,6 @@
         </w:rPr>
         <w:t>ILista</w:t>
       </w:r>
-      <w:proofErr w:type="spellEnd"/>
       <w:r>
         <w:t>, y usarlas todas a través de esa misma referencia.</w:t>
       </w:r>
@@ -3069,15 +2165,7 @@
         <w:jc w:val="both"/>
       </w:pPr>
       <w:r>
-        <w:t xml:space="preserve">Si </w:t>
-      </w:r>
-      <w:proofErr w:type="spellStart"/>
-      <w:r>
-        <w:t>querés</w:t>
-      </w:r>
-      <w:proofErr w:type="spellEnd"/>
-      <w:r>
-        <w:t xml:space="preserve"> usar métodos </w:t>
+        <w:t xml:space="preserve">Si querés usar métodos </w:t>
       </w:r>
       <w:r>
         <w:rPr>
@@ -3100,7 +2188,6 @@
         </w:rPr>
         <w:t xml:space="preserve"> pero no en la interfaz </w:t>
       </w:r>
-      <w:proofErr w:type="spellStart"/>
       <w:r>
         <w:rPr>
           <w:rStyle w:val="CdigoHTML"/>
@@ -3110,7 +2197,6 @@
         </w:rPr>
         <w:t>ILista</w:t>
       </w:r>
-      <w:proofErr w:type="spellEnd"/>
       <w:r>
         <w:t xml:space="preserve">, entonces sí necesitarías una referencia de tipo </w:t>
       </w:r>
@@ -3225,21 +2311,20 @@
           <w:color w:val="000000" w:themeColor="text1"/>
         </w:rPr>
       </w:pPr>
-      <w:proofErr w:type="spellStart"/>
       <w:r>
         <w:rPr>
           <w:rFonts w:ascii="Times New Roman" w:hAnsi="Times New Roman" w:cs="Times New Roman"/>
           <w:color w:val="000000" w:themeColor="text1"/>
         </w:rPr>
-        <w:t>duplicarLista</w:t>
-      </w:r>
-      <w:proofErr w:type="spellEnd"/>
+        <w:t>duplicarLista()</w:t>
+      </w:r>
       <w:r>
         <w:rPr>
           <w:rFonts w:ascii="Times New Roman" w:hAnsi="Times New Roman" w:cs="Times New Roman"/>
           <w:color w:val="000000" w:themeColor="text1"/>
         </w:rPr>
-        <w:t>()</w:t>
+        <w:br/>
+        <w:t>busquedaBinariaEnLista()</w:t>
       </w:r>
       <w:r>
         <w:rPr>
@@ -3247,124 +2332,41 @@
           <w:color w:val="000000" w:themeColor="text1"/>
         </w:rPr>
         <w:br/>
-      </w:r>
-      <w:proofErr w:type="spellStart"/>
-      <w:r>
+        <w:t>insertarEnOrden()</w:t>
+      </w:r>
+    </w:p>
+    <w:p>
+      <w:pPr>
+        <w:pStyle w:val="Prrafodelista"/>
+        <w:jc w:val="both"/>
         <w:rPr>
           <w:rFonts w:ascii="Times New Roman" w:hAnsi="Times New Roman" w:cs="Times New Roman"/>
           <w:color w:val="000000" w:themeColor="text1"/>
         </w:rPr>
-        <w:t>busquedaBinariaEnLista</w:t>
-      </w:r>
-      <w:proofErr w:type="spellEnd"/>
+      </w:pPr>
       <w:r>
         <w:rPr>
           <w:rFonts w:ascii="Times New Roman" w:hAnsi="Times New Roman" w:cs="Times New Roman"/>
           <w:color w:val="000000" w:themeColor="text1"/>
         </w:rPr>
-        <w:t>()</w:t>
-      </w:r>
-      <w:r>
+        <w:t>sonListasIguales()</w:t>
+      </w:r>
+    </w:p>
+    <w:p>
+      <w:pPr>
+        <w:pStyle w:val="Prrafodelista"/>
+        <w:jc w:val="both"/>
         <w:rPr>
           <w:rFonts w:ascii="Times New Roman" w:hAnsi="Times New Roman" w:cs="Times New Roman"/>
           <w:color w:val="000000" w:themeColor="text1"/>
         </w:rPr>
-        <w:br/>
-      </w:r>
-      <w:proofErr w:type="spellStart"/>
-      <w:proofErr w:type="gramStart"/>
+      </w:pPr>
       <w:r>
         <w:rPr>
           <w:rFonts w:ascii="Times New Roman" w:hAnsi="Times New Roman" w:cs="Times New Roman"/>
           <w:color w:val="000000" w:themeColor="text1"/>
         </w:rPr>
-        <w:t>insertarEnOrden</w:t>
-      </w:r>
-      <w:proofErr w:type="spellEnd"/>
-      <w:r>
-        <w:rPr>
-          <w:rFonts w:ascii="Times New Roman" w:hAnsi="Times New Roman" w:cs="Times New Roman"/>
-          <w:color w:val="000000" w:themeColor="text1"/>
-        </w:rPr>
-        <w:t>(</w:t>
-      </w:r>
-      <w:proofErr w:type="gramEnd"/>
-      <w:r>
-        <w:rPr>
-          <w:rFonts w:ascii="Times New Roman" w:hAnsi="Times New Roman" w:cs="Times New Roman"/>
-          <w:color w:val="000000" w:themeColor="text1"/>
-        </w:rPr>
-        <w:t>)</w:t>
-      </w:r>
-    </w:p>
-    <w:p>
-      <w:pPr>
-        <w:pStyle w:val="Prrafodelista"/>
-        <w:jc w:val="both"/>
-        <w:rPr>
-          <w:rFonts w:ascii="Times New Roman" w:hAnsi="Times New Roman" w:cs="Times New Roman"/>
-          <w:color w:val="000000" w:themeColor="text1"/>
-        </w:rPr>
-      </w:pPr>
-      <w:proofErr w:type="spellStart"/>
-      <w:proofErr w:type="gramStart"/>
-      <w:r>
-        <w:rPr>
-          <w:rFonts w:ascii="Times New Roman" w:hAnsi="Times New Roman" w:cs="Times New Roman"/>
-          <w:color w:val="000000" w:themeColor="text1"/>
-        </w:rPr>
-        <w:t>sonListasIguales</w:t>
-      </w:r>
-      <w:proofErr w:type="spellEnd"/>
-      <w:r>
-        <w:rPr>
-          <w:rFonts w:ascii="Times New Roman" w:hAnsi="Times New Roman" w:cs="Times New Roman"/>
-          <w:color w:val="000000" w:themeColor="text1"/>
-        </w:rPr>
-        <w:t>(</w:t>
-      </w:r>
-      <w:proofErr w:type="gramEnd"/>
-      <w:r>
-        <w:rPr>
-          <w:rFonts w:ascii="Times New Roman" w:hAnsi="Times New Roman" w:cs="Times New Roman"/>
-          <w:color w:val="000000" w:themeColor="text1"/>
-        </w:rPr>
-        <w:t>)</w:t>
-      </w:r>
-    </w:p>
-    <w:p>
-      <w:pPr>
-        <w:pStyle w:val="Prrafodelista"/>
-        <w:jc w:val="both"/>
-        <w:rPr>
-          <w:rFonts w:ascii="Times New Roman" w:hAnsi="Times New Roman" w:cs="Times New Roman"/>
-          <w:color w:val="000000" w:themeColor="text1"/>
-        </w:rPr>
-      </w:pPr>
-      <w:proofErr w:type="spellStart"/>
-      <w:proofErr w:type="gramStart"/>
-      <w:r>
-        <w:rPr>
-          <w:rFonts w:ascii="Times New Roman" w:hAnsi="Times New Roman" w:cs="Times New Roman"/>
-          <w:color w:val="000000" w:themeColor="text1"/>
-        </w:rPr>
-        <w:t>invertirLista</w:t>
-      </w:r>
-      <w:proofErr w:type="spellEnd"/>
-      <w:r>
-        <w:rPr>
-          <w:rFonts w:ascii="Times New Roman" w:hAnsi="Times New Roman" w:cs="Times New Roman"/>
-          <w:color w:val="000000" w:themeColor="text1"/>
-        </w:rPr>
-        <w:t>(</w:t>
-      </w:r>
-      <w:proofErr w:type="gramEnd"/>
-      <w:r>
-        <w:rPr>
-          <w:rFonts w:ascii="Times New Roman" w:hAnsi="Times New Roman" w:cs="Times New Roman"/>
-          <w:color w:val="000000" w:themeColor="text1"/>
-        </w:rPr>
-        <w:t>)</w:t>
+        <w:t>invertirLista()</w:t>
       </w:r>
     </w:p>
     <w:p>
@@ -3387,53 +2389,7 @@
           <w:b/>
           <w:color w:val="000000" w:themeColor="text1"/>
         </w:rPr>
-        <w:t xml:space="preserve">Modificar el Nodo y la Lista para hacer un Listado de </w:t>
-      </w:r>
-      <w:proofErr w:type="gramStart"/>
-      <w:r>
-        <w:rPr>
-          <w:rFonts w:ascii="Times New Roman" w:hAnsi="Times New Roman" w:cs="Times New Roman"/>
-          <w:b/>
-          <w:color w:val="000000" w:themeColor="text1"/>
-        </w:rPr>
-        <w:t>Personas(</w:t>
-      </w:r>
-      <w:proofErr w:type="spellStart"/>
-      <w:proofErr w:type="gramEnd"/>
-      <w:r>
-        <w:rPr>
-          <w:rFonts w:ascii="Times New Roman" w:hAnsi="Times New Roman" w:cs="Times New Roman"/>
-          <w:b/>
-          <w:color w:val="000000" w:themeColor="text1"/>
-        </w:rPr>
-        <w:t>dni</w:t>
-      </w:r>
-      <w:proofErr w:type="spellEnd"/>
-      <w:r>
-        <w:rPr>
-          <w:rFonts w:ascii="Times New Roman" w:hAnsi="Times New Roman" w:cs="Times New Roman"/>
-          <w:b/>
-          <w:color w:val="000000" w:themeColor="text1"/>
-        </w:rPr>
-        <w:t xml:space="preserve"> y nombre), y probarlo en el </w:t>
-      </w:r>
-      <w:proofErr w:type="spellStart"/>
-      <w:r>
-        <w:rPr>
-          <w:rFonts w:ascii="Times New Roman" w:hAnsi="Times New Roman" w:cs="Times New Roman"/>
-          <w:b/>
-          <w:color w:val="000000" w:themeColor="text1"/>
-        </w:rPr>
-        <w:t>main</w:t>
-      </w:r>
-      <w:proofErr w:type="spellEnd"/>
-      <w:r>
-        <w:rPr>
-          <w:rFonts w:ascii="Times New Roman" w:hAnsi="Times New Roman" w:cs="Times New Roman"/>
-          <w:b/>
-          <w:color w:val="000000" w:themeColor="text1"/>
-        </w:rPr>
-        <w:t xml:space="preserve">. </w:t>
+        <w:t xml:space="preserve">Modificar el Nodo y la Lista para hacer un Listado de Personas(dni y nombre), y probarlo en el main. </w:t>
       </w:r>
     </w:p>
     <w:p>
@@ -3623,39 +2579,7 @@
           <w:rFonts w:ascii="Times New Roman" w:hAnsi="Times New Roman" w:cs="Times New Roman"/>
           <w:color w:val="000000" w:themeColor="text1"/>
         </w:rPr>
-        <w:t xml:space="preserve">Crear, modificar o investigar los archivos </w:t>
-      </w:r>
-      <w:proofErr w:type="spellStart"/>
-      <w:r>
-        <w:rPr>
-          <w:rFonts w:ascii="Times New Roman" w:hAnsi="Times New Roman" w:cs="Times New Roman"/>
-          <w:color w:val="000000" w:themeColor="text1"/>
-        </w:rPr>
-        <w:t>INodo</w:t>
-      </w:r>
-      <w:proofErr w:type="spellEnd"/>
-      <w:r>
-        <w:rPr>
-          <w:rFonts w:ascii="Times New Roman" w:hAnsi="Times New Roman" w:cs="Times New Roman"/>
-          <w:color w:val="000000" w:themeColor="text1"/>
-        </w:rPr>
-        <w:t xml:space="preserve">, Nodo, </w:t>
-      </w:r>
-      <w:proofErr w:type="spellStart"/>
-      <w:r>
-        <w:rPr>
-          <w:rFonts w:ascii="Times New Roman" w:hAnsi="Times New Roman" w:cs="Times New Roman"/>
-          <w:color w:val="000000" w:themeColor="text1"/>
-        </w:rPr>
-        <w:t>ILista</w:t>
-      </w:r>
-      <w:proofErr w:type="spellEnd"/>
-      <w:r>
-        <w:rPr>
-          <w:rFonts w:ascii="Times New Roman" w:hAnsi="Times New Roman" w:cs="Times New Roman"/>
-          <w:color w:val="000000" w:themeColor="text1"/>
-        </w:rPr>
-        <w:t xml:space="preserve"> y Lista, hacer las mismas primitivas que teníamos con la lista simplemente enlazada. </w:t>
+        <w:t xml:space="preserve">Crear, modificar o investigar los archivos INodo, Nodo, ILista y Lista, hacer las mismas primitivas que teníamos con la lista simplemente enlazada. </w:t>
       </w:r>
     </w:p>
     <w:p>
@@ -3692,79 +2616,86 @@
           <w:rFonts w:ascii="Times New Roman" w:hAnsi="Times New Roman" w:cs="Times New Roman"/>
           <w:color w:val="000000" w:themeColor="text1"/>
         </w:rPr>
-        <w:t xml:space="preserve"> (usando doblemente enlazada), probar las funciones básicas en </w:t>
-      </w:r>
-      <w:proofErr w:type="gramStart"/>
-      <w:r>
+        <w:t xml:space="preserve"> (usando doblemente enlazada), probar las funciones básicas en el Test.</w:t>
+      </w:r>
+    </w:p>
+    <w:p>
+      <w:pPr>
+        <w:jc w:val="both"/>
         <w:rPr>
           <w:rFonts w:ascii="Times New Roman" w:hAnsi="Times New Roman" w:cs="Times New Roman"/>
           <w:color w:val="000000" w:themeColor="text1"/>
         </w:rPr>
-        <w:t>el Test</w:t>
-      </w:r>
-      <w:proofErr w:type="gramEnd"/>
+      </w:pPr>
       <w:r>
         <w:rPr>
           <w:rFonts w:ascii="Times New Roman" w:hAnsi="Times New Roman" w:cs="Times New Roman"/>
           <w:color w:val="000000" w:themeColor="text1"/>
         </w:rPr>
-        <w:t>.</w:t>
-      </w:r>
-    </w:p>
-    <w:p>
-      <w:pPr>
-        <w:jc w:val="both"/>
+        <w:t xml:space="preserve">El trabajo debe </w:t>
+      </w:r>
+      <w:r>
         <w:rPr>
           <w:rFonts w:ascii="Times New Roman" w:hAnsi="Times New Roman" w:cs="Times New Roman"/>
           <w:color w:val="000000" w:themeColor="text1"/>
         </w:rPr>
-      </w:pPr>
+        <w:t>estar</w:t>
+      </w:r>
       <w:r>
         <w:rPr>
           <w:rFonts w:ascii="Times New Roman" w:hAnsi="Times New Roman" w:cs="Times New Roman"/>
           <w:color w:val="000000" w:themeColor="text1"/>
         </w:rPr>
-        <w:t xml:space="preserve">El trabajo debe </w:t>
+        <w:t xml:space="preserve"> subido en alguno de los repositorios de los integrantes de su equipo, una vez terminado dejarme el link del repositorio en la columna D del excel </w:t>
       </w:r>
       <w:r>
         <w:rPr>
           <w:rFonts w:ascii="Times New Roman" w:hAnsi="Times New Roman" w:cs="Times New Roman"/>
           <w:color w:val="000000" w:themeColor="text1"/>
         </w:rPr>
-        <w:t>estar</w:t>
+        <w:t>correspondiente a</w:t>
       </w:r>
       <w:r>
         <w:rPr>
           <w:rFonts w:ascii="Times New Roman" w:hAnsi="Times New Roman" w:cs="Times New Roman"/>
           <w:color w:val="000000" w:themeColor="text1"/>
         </w:rPr>
-        <w:t xml:space="preserve"> subido en alguno de los repositorios de los integrantes de su equipo, una vez terminado dejarme el </w:t>
-      </w:r>
-      <w:proofErr w:type="gramStart"/>
-      <w:r>
+        <w:t xml:space="preserve"> su equipo. </w:t>
+      </w:r>
+    </w:p>
+    <w:p>
+      <w:pPr>
+        <w:jc w:val="both"/>
         <w:rPr>
           <w:rFonts w:ascii="Times New Roman" w:hAnsi="Times New Roman" w:cs="Times New Roman"/>
           <w:color w:val="000000" w:themeColor="text1"/>
         </w:rPr>
-        <w:t>link</w:t>
-      </w:r>
-      <w:proofErr w:type="gramEnd"/>
-      <w:r>
+      </w:pPr>
+    </w:p>
+    <w:p>
+      <w:pPr>
+        <w:jc w:val="both"/>
         <w:rPr>
           <w:rFonts w:ascii="Times New Roman" w:hAnsi="Times New Roman" w:cs="Times New Roman"/>
           <w:color w:val="000000" w:themeColor="text1"/>
         </w:rPr>
-        <w:t xml:space="preserve"> del repositorio en la columna D del </w:t>
-      </w:r>
-      <w:proofErr w:type="spellStart"/>
+      </w:pPr>
       <w:r>
         <w:rPr>
           <w:rFonts w:ascii="Times New Roman" w:hAnsi="Times New Roman" w:cs="Times New Roman"/>
           <w:color w:val="000000" w:themeColor="text1"/>
         </w:rPr>
-        <w:t>excel</w:t>
-      </w:r>
-      <w:proofErr w:type="spellEnd"/>
+        <w:t xml:space="preserve">Video ayuda TP: </w:t>
+      </w:r>
+      <w:hyperlink r:id="rId16" w:history="1">
+        <w:r>
+          <w:rPr>
+            <w:rStyle w:val="Hipervnculo"/>
+            <w:rFonts w:ascii="Times New Roman" w:hAnsi="Times New Roman" w:cs="Times New Roman"/>
+          </w:rPr>
+          <w:t>https://youtu.be/Z8f-z9a1kKU</w:t>
+        </w:r>
+      </w:hyperlink>
       <w:r>
         <w:rPr>
           <w:rFonts w:ascii="Times New Roman" w:hAnsi="Times New Roman" w:cs="Times New Roman"/>
@@ -3772,20 +2703,24 @@
         </w:rPr>
         <w:t xml:space="preserve"> </w:t>
       </w:r>
-      <w:r>
+    </w:p>
+    <w:p>
+      <w:pPr>
+        <w:jc w:val="both"/>
         <w:rPr>
           <w:rFonts w:ascii="Times New Roman" w:hAnsi="Times New Roman" w:cs="Times New Roman"/>
           <w:color w:val="000000" w:themeColor="text1"/>
         </w:rPr>
-        <w:t>correspondiente a</w:t>
-      </w:r>
-      <w:r>
+      </w:pPr>
+    </w:p>
+    <w:p>
+      <w:pPr>
+        <w:jc w:val="both"/>
         <w:rPr>
           <w:rFonts w:ascii="Times New Roman" w:hAnsi="Times New Roman" w:cs="Times New Roman"/>
           <w:color w:val="000000" w:themeColor="text1"/>
         </w:rPr>
-        <w:t xml:space="preserve"> su equipo. </w:t>
-      </w:r>
+      </w:pPr>
     </w:p>
     <w:p>
       <w:pPr>
@@ -3804,30 +2739,11 @@
           <w:color w:val="000000" w:themeColor="text1"/>
         </w:rPr>
       </w:pPr>
-    </w:p>
-    <w:p>
-      <w:pPr>
-        <w:jc w:val="both"/>
+      <w:r>
         <w:rPr>
           <w:rFonts w:ascii="Times New Roman" w:hAnsi="Times New Roman" w:cs="Times New Roman"/>
           <w:color w:val="000000" w:themeColor="text1"/>
         </w:rPr>
-      </w:pPr>
-    </w:p>
-    <w:p>
-      <w:pPr>
-        <w:jc w:val="both"/>
-        <w:rPr>
-          <w:rFonts w:ascii="Times New Roman" w:hAnsi="Times New Roman" w:cs="Times New Roman"/>
-          <w:color w:val="000000" w:themeColor="text1"/>
-        </w:rPr>
-      </w:pPr>
-      <w:r>
-        <w:rPr>
-          <w:rFonts w:ascii="Times New Roman" w:hAnsi="Times New Roman" w:cs="Times New Roman"/>
-          <w:color w:val="000000" w:themeColor="text1"/>
-        </w:rPr>
-        <w:lastRenderedPageBreak/>
         <w:t xml:space="preserve">Estructura lista doblemente enlazada: </w:t>
       </w:r>
     </w:p>
@@ -3870,7 +2786,7 @@
                     <pic:cNvPicPr/>
                   </pic:nvPicPr>
                   <pic:blipFill rotWithShape="1">
-                    <a:blip r:embed="rId16"/>
+                    <a:blip r:embed="rId17"/>
                     <a:srcRect l="1" r="44559" b="13541"/>
                     <a:stretch/>
                   </pic:blipFill>
@@ -3899,8 +2815,8 @@
       </w:r>
     </w:p>
     <w:sectPr>
-      <w:headerReference w:type="default" r:id="rId17"/>
-      <w:footerReference w:type="default" r:id="rId18"/>
+      <w:headerReference w:type="default" r:id="rId18"/>
+      <w:footerReference w:type="default" r:id="rId19"/>
       <w:pgSz w:w="11906" w:h="16838"/>
       <w:pgMar w:top="1440" w:right="1440" w:bottom="1440" w:left="1440" w:header="720" w:footer="720" w:gutter="0"/>
       <w:cols w:space="720"/>
@@ -9910,6 +8826,18 @@
       <w:u w:val="single"/>
     </w:rPr>
   </w:style>
+  <w:style w:type="character" w:styleId="Mencinsinresolver">
+    <w:name w:val="Unresolved Mention"/>
+    <w:basedOn w:val="Fuentedeprrafopredeter"/>
+    <w:uiPriority w:val="99"/>
+    <w:semiHidden/>
+    <w:unhideWhenUsed/>
+    <w:rsid w:val="00DB793A"/>
+    <w:rPr>
+      <w:color w:val="605E5C"/>
+      <w:shd w:val="clear" w:color="auto" w:fill="E1DFDD"/>
+    </w:rPr>
+  </w:style>
 </w:styles>
 </file>
 
@@ -10175,6 +9103,17 @@
 </file>
 
 <file path=customXml/item1.xml><?xml version="1.0" encoding="utf-8"?>
+<p:properties xmlns:p="http://schemas.microsoft.com/office/2006/metadata/properties" xmlns:xsi="http://www.w3.org/2001/XMLSchema-instance" xmlns:pc="http://schemas.microsoft.com/office/infopath/2007/PartnerControls">
+  <documentManagement>
+    <TaxCatchAll xmlns="0c2f789d-87d1-4dc9-9a51-1fd80dd83c97" xsi:nil="true"/>
+    <lcf76f155ced4ddcb4097134ff3c332f xmlns="9c67501a-3611-4fa5-9019-4ad452d2b50f">
+      <Terms xmlns="http://schemas.microsoft.com/office/infopath/2007/PartnerControls"/>
+    </lcf76f155ced4ddcb4097134ff3c332f>
+  </documentManagement>
+</p:properties>
+</file>
+
+<file path=customXml/item2.xml><?xml version="1.0" encoding="utf-8"?>
 <ct:contentTypeSchema xmlns:ct="http://schemas.microsoft.com/office/2006/metadata/contentType" xmlns:ma="http://schemas.microsoft.com/office/2006/metadata/properties/metaAttributes" ct:_="" ma:_="" ma:contentTypeName="Document" ma:contentTypeID="0x01010068D62A5450ECBA4BB1580F3E8BC7C801" ma:contentTypeVersion="13" ma:contentTypeDescription="Create a new document." ma:contentTypeScope="" ma:versionID="5c55cb28d8d2e40dc047b971b41d07da">
   <xsd:schema xmlns:xsd="http://www.w3.org/2001/XMLSchema" xmlns:xs="http://www.w3.org/2001/XMLSchema" xmlns:p="http://schemas.microsoft.com/office/2006/metadata/properties" xmlns:ns2="9c67501a-3611-4fa5-9019-4ad452d2b50f" xmlns:ns3="0c2f789d-87d1-4dc9-9a51-1fd80dd83c97" targetNamespace="http://schemas.microsoft.com/office/2006/metadata/properties" ma:root="true" ma:fieldsID="539f14d648349e1ce4271e473b869ad2" ns2:_="" ns3:_="">
     <xsd:import namespace="9c67501a-3611-4fa5-9019-4ad452d2b50f"/>
@@ -10381,18 +9320,11 @@
 </ct:contentTypeSchema>
 </file>
 
-<file path=customXml/item2.xml><?xml version="1.0" encoding="utf-8"?>
-<p:properties xmlns:p="http://schemas.microsoft.com/office/2006/metadata/properties" xmlns:xsi="http://www.w3.org/2001/XMLSchema-instance" xmlns:pc="http://schemas.microsoft.com/office/infopath/2007/PartnerControls">
-  <documentManagement>
-    <TaxCatchAll xmlns="0c2f789d-87d1-4dc9-9a51-1fd80dd83c97" xsi:nil="true"/>
-    <lcf76f155ced4ddcb4097134ff3c332f xmlns="9c67501a-3611-4fa5-9019-4ad452d2b50f">
-      <Terms xmlns="http://schemas.microsoft.com/office/infopath/2007/PartnerControls"/>
-    </lcf76f155ced4ddcb4097134ff3c332f>
-  </documentManagement>
-</p:properties>
+<file path=customXml/item3.xml><?xml version="1.0" encoding="utf-8"?>
+<b:Sources xmlns:b="http://schemas.openxmlformats.org/officeDocument/2006/bibliography" xmlns="http://schemas.openxmlformats.org/officeDocument/2006/bibliography" SelectedStyle="\APASixthEditionOfficeOnline.xsl" StyleName="APA" Version="6"/>
 </file>
 
-<file path=customXml/item3.xml><?xml version="1.0" encoding="utf-8"?>
+<file path=customXml/item4.xml><?xml version="1.0" encoding="utf-8"?>
 <?mso-contentType ?>
 <FormTemplates xmlns="http://schemas.microsoft.com/sharepoint/v3/contenttype/forms">
   <Display>DocumentLibraryForm</Display>
@@ -10401,11 +9333,18 @@
 </FormTemplates>
 </file>
 
-<file path=customXml/item4.xml><?xml version="1.0" encoding="utf-8"?>
-<b:Sources xmlns:b="http://schemas.openxmlformats.org/officeDocument/2006/bibliography" xmlns="http://schemas.openxmlformats.org/officeDocument/2006/bibliography" SelectedStyle="\APASixthEditionOfficeOnline.xsl" StyleName="APA" Version="6"/>
+<file path=customXml/itemProps1.xml><?xml version="1.0" encoding="utf-8"?>
+<ds:datastoreItem xmlns:ds="http://schemas.openxmlformats.org/officeDocument/2006/customXml" ds:itemID="{04958C72-8F35-4235-9545-41A403E2602B}">
+  <ds:schemaRefs>
+    <ds:schemaRef ds:uri="http://schemas.microsoft.com/office/2006/metadata/properties"/>
+    <ds:schemaRef ds:uri="http://schemas.microsoft.com/office/infopath/2007/PartnerControls"/>
+    <ds:schemaRef ds:uri="0c2f789d-87d1-4dc9-9a51-1fd80dd83c97"/>
+    <ds:schemaRef ds:uri="9c67501a-3611-4fa5-9019-4ad452d2b50f"/>
+  </ds:schemaRefs>
+</ds:datastoreItem>
 </file>
 
-<file path=customXml/itemProps1.xml><?xml version="1.0" encoding="utf-8"?>
+<file path=customXml/itemProps2.xml><?xml version="1.0" encoding="utf-8"?>
 <ds:datastoreItem xmlns:ds="http://schemas.openxmlformats.org/officeDocument/2006/customXml" ds:itemID="{03CC4DED-B98B-426F-A577-6F5630BA162B}">
   <ds:schemaRefs>
     <ds:schemaRef ds:uri="http://schemas.microsoft.com/office/2006/metadata/contentType"/>
@@ -10424,29 +9363,18 @@
 </ds:datastoreItem>
 </file>
 
-<file path=customXml/itemProps2.xml><?xml version="1.0" encoding="utf-8"?>
-<ds:datastoreItem xmlns:ds="http://schemas.openxmlformats.org/officeDocument/2006/customXml" ds:itemID="{04958C72-8F35-4235-9545-41A403E2602B}">
+<file path=customXml/itemProps3.xml><?xml version="1.0" encoding="utf-8"?>
+<ds:datastoreItem xmlns:ds="http://schemas.openxmlformats.org/officeDocument/2006/customXml" ds:itemID="{28B5D2E0-33D1-405A-A10F-39C955CFCCDA}">
   <ds:schemaRefs>
-    <ds:schemaRef ds:uri="http://schemas.microsoft.com/office/2006/metadata/properties"/>
-    <ds:schemaRef ds:uri="http://schemas.microsoft.com/office/infopath/2007/PartnerControls"/>
-    <ds:schemaRef ds:uri="0c2f789d-87d1-4dc9-9a51-1fd80dd83c97"/>
-    <ds:schemaRef ds:uri="9c67501a-3611-4fa5-9019-4ad452d2b50f"/>
+    <ds:schemaRef ds:uri="http://schemas.openxmlformats.org/officeDocument/2006/bibliography"/>
   </ds:schemaRefs>
 </ds:datastoreItem>
 </file>
 
-<file path=customXml/itemProps3.xml><?xml version="1.0" encoding="utf-8"?>
+<file path=customXml/itemProps4.xml><?xml version="1.0" encoding="utf-8"?>
 <ds:datastoreItem xmlns:ds="http://schemas.openxmlformats.org/officeDocument/2006/customXml" ds:itemID="{EB25EA5A-698A-4659-8888-8C267F836F6A}">
   <ds:schemaRefs>
     <ds:schemaRef ds:uri="http://schemas.microsoft.com/sharepoint/v3/contenttype/forms"/>
   </ds:schemaRefs>
 </ds:datastoreItem>
-</file>
-
-<file path=customXml/itemProps4.xml><?xml version="1.0" encoding="utf-8"?>
-<ds:datastoreItem xmlns:ds="http://schemas.openxmlformats.org/officeDocument/2006/customXml" ds:itemID="{28B5D2E0-33D1-405A-A10F-39C955CFCCDA}">
-  <ds:schemaRefs>
-    <ds:schemaRef ds:uri="http://schemas.openxmlformats.org/officeDocument/2006/bibliography"/>
-  </ds:schemaRefs>
-</ds:datastoreItem>
 </file>
</xml_diff>